<commit_message>
Tema 1 PGPI (FIN)
</commit_message>
<xml_diff>
--- a/Planificación y Gestión de Proyectos Informáticos.docx
+++ b/Planificación y Gestión de Proyectos Informáticos.docx
@@ -70,6 +70,7 @@
     </w:p>
     <w:p>
       <w:pPr>
+        <w:jc w:val="both"/>
         <w:rPr>
           <w:b/>
           <w:bCs/>
@@ -85,6 +86,7 @@
     </w:p>
     <w:p>
       <w:pPr>
+        <w:jc w:val="both"/>
         <w:rPr>
           <w:b/>
           <w:bCs/>
@@ -113,6 +115,7 @@
     </w:p>
     <w:p>
       <w:pPr>
+        <w:jc w:val="both"/>
         <w:rPr>
           <w:b/>
           <w:bCs/>
@@ -128,6 +131,7 @@
     </w:p>
     <w:p>
       <w:pPr>
+        <w:jc w:val="both"/>
         <w:rPr>
           <w:b/>
           <w:bCs/>
@@ -229,6 +233,9 @@
       </w:r>
     </w:p>
     <w:p>
+      <w:pPr>
+        <w:jc w:val="both"/>
+      </w:pPr>
       <w:r>
         <w:t xml:space="preserve">                                                                                          </w:t>
       </w:r>
@@ -297,6 +304,9 @@
       </w:r>
     </w:p>
     <w:p>
+      <w:pPr>
+        <w:jc w:val="both"/>
+      </w:pPr>
       <w:r>
         <w:t xml:space="preserve">                                                                                    </w:t>
       </w:r>
@@ -449,6 +459,7 @@
     </w:p>
     <w:p>
       <w:pPr>
+        <w:jc w:val="both"/>
         <w:rPr>
           <w:rFonts w:asciiTheme="majorHAnsi" w:eastAsiaTheme="majorEastAsia" w:hAnsiTheme="majorHAnsi" w:cstheme="majorBidi"/>
           <w:color w:val="2F5496" w:themeColor="accent1" w:themeShade="BF"/>
@@ -777,6 +788,7 @@
     </w:p>
     <w:p>
       <w:pPr>
+        <w:jc w:val="both"/>
         <w:rPr>
           <w:rFonts w:asciiTheme="majorHAnsi" w:eastAsiaTheme="majorEastAsia" w:hAnsiTheme="majorHAnsi" w:cstheme="majorBidi"/>
           <w:color w:val="2F5496" w:themeColor="accent1" w:themeShade="BF"/>
@@ -791,6 +803,7 @@
     <w:p>
       <w:pPr>
         <w:pStyle w:val="Ttulo2"/>
+        <w:jc w:val="both"/>
       </w:pPr>
       <w:r>
         <w:lastRenderedPageBreak/>
@@ -799,6 +812,7 @@
     </w:p>
     <w:p>
       <w:pPr>
+        <w:jc w:val="both"/>
         <w:rPr>
           <w:b/>
           <w:bCs/>
@@ -819,6 +833,7 @@
           <w:ilvl w:val="0"/>
           <w:numId w:val="6"/>
         </w:numPr>
+        <w:jc w:val="both"/>
       </w:pPr>
       <w:r>
         <w:t>Alguien identifica una necesidad que surge en el seno de una organización.</w:t>
@@ -831,17 +846,24 @@
           <w:ilvl w:val="0"/>
           <w:numId w:val="6"/>
         </w:numPr>
+        <w:jc w:val="both"/>
       </w:pPr>
       <w:r>
         <w:t>Pero  que no siempre puede ser resuelto en el ámbito de esta.</w:t>
       </w:r>
     </w:p>
     <w:p>
+      <w:pPr>
+        <w:jc w:val="both"/>
+      </w:pPr>
       <w:r>
         <w:t>El origen siempre está fuera del ámbito de control del proyecto y corresponde a la organización decidir si se desarrolla un proyecto o no.</w:t>
       </w:r>
     </w:p>
     <w:p>
+      <w:pPr>
+        <w:jc w:val="both"/>
+      </w:pPr>
       <w:r>
         <w:t>Necesidad = percepción.</w:t>
       </w:r>
@@ -853,6 +875,7 @@
           <w:ilvl w:val="0"/>
           <w:numId w:val="7"/>
         </w:numPr>
+        <w:jc w:val="both"/>
       </w:pPr>
       <w:r>
         <w:t>Como un problema para alcanzar las metas de la organización.</w:t>
@@ -865,17 +888,24 @@
           <w:ilvl w:val="0"/>
           <w:numId w:val="7"/>
         </w:numPr>
+        <w:jc w:val="both"/>
       </w:pPr>
       <w:r>
         <w:t>Como una oportunidad para dar con una solución correcta y posicionarse mejor en el mercado.</w:t>
       </w:r>
     </w:p>
     <w:p>
+      <w:pPr>
+        <w:jc w:val="both"/>
+      </w:pPr>
       <w:r>
         <w:t>PRIMERO: Descripción clara. Es muy importante una definición del problema.</w:t>
       </w:r>
     </w:p>
     <w:p>
+      <w:pPr>
+        <w:jc w:val="both"/>
+      </w:pPr>
       <w:r>
         <w:tab/>
         <w:t>Pregunta clave a responder: ¿Cuál es el problema?/¿Dónde está la oportunidad?</w:t>
@@ -884,17 +914,24 @@
     <w:p>
       <w:pPr>
         <w:ind w:left="708"/>
+        <w:jc w:val="both"/>
       </w:pPr>
       <w:r>
         <w:t>Una mala definición de un proyecto puede engañar a la empresa haciendo que ésta comprometa sus recursos en un bien del que hubiera podido prescindir en favor de un sustituto más económico.</w:t>
       </w:r>
     </w:p>
     <w:p>
+      <w:pPr>
+        <w:jc w:val="both"/>
+      </w:pPr>
       <w:r>
         <w:t>Comité de Dirección</w:t>
       </w:r>
     </w:p>
     <w:p>
+      <w:pPr>
+        <w:jc w:val="both"/>
+      </w:pPr>
       <w:r>
         <w:t>Define y autoriza el arranque del proyecto basándose en los siguientes criterios:</w:t>
       </w:r>
@@ -906,6 +943,7 @@
           <w:ilvl w:val="0"/>
           <w:numId w:val="8"/>
         </w:numPr>
+        <w:jc w:val="both"/>
       </w:pPr>
       <w:r>
         <w:t>El plan estratégico y los recursos disponibles en la organización.</w:t>
@@ -918,6 +956,7 @@
           <w:ilvl w:val="0"/>
           <w:numId w:val="8"/>
         </w:numPr>
+        <w:jc w:val="both"/>
       </w:pPr>
       <w:r>
         <w:t>Que el resultado (tecnológico y económico) sea alcanzable en un plazo no excesivamente largo.</w:t>
@@ -930,6 +969,7 @@
           <w:ilvl w:val="0"/>
           <w:numId w:val="8"/>
         </w:numPr>
+        <w:jc w:val="both"/>
       </w:pPr>
       <w:r>
         <w:t>Que sea el resultado de una consideración estratégica:</w:t>
@@ -942,6 +982,7 @@
           <w:ilvl w:val="1"/>
           <w:numId w:val="8"/>
         </w:numPr>
+        <w:jc w:val="both"/>
       </w:pPr>
       <w:r>
         <w:t>Una demanda del mercado.</w:t>
@@ -954,6 +995,7 @@
           <w:ilvl w:val="1"/>
           <w:numId w:val="8"/>
         </w:numPr>
+        <w:jc w:val="both"/>
       </w:pPr>
       <w:r>
         <w:t>Una necesidad de la organización.</w:t>
@@ -966,6 +1008,7 @@
           <w:ilvl w:val="1"/>
           <w:numId w:val="8"/>
         </w:numPr>
+        <w:jc w:val="both"/>
       </w:pPr>
       <w:r>
         <w:t>Una solicitud de un cliente.</w:t>
@@ -978,6 +1021,7 @@
           <w:ilvl w:val="1"/>
           <w:numId w:val="8"/>
         </w:numPr>
+        <w:jc w:val="both"/>
       </w:pPr>
       <w:r>
         <w:t>Un avance tecnológico.</w:t>
@@ -990,12 +1034,16 @@
           <w:ilvl w:val="1"/>
           <w:numId w:val="8"/>
         </w:numPr>
+        <w:jc w:val="both"/>
       </w:pPr>
       <w:r>
         <w:t>Un requisito legal.</w:t>
       </w:r>
     </w:p>
     <w:p>
+      <w:pPr>
+        <w:jc w:val="both"/>
+      </w:pPr>
       <w:r>
         <w:t>Tareas a realizar en la autorización de un proyecto:</w:t>
       </w:r>
@@ -1007,6 +1055,7 @@
           <w:ilvl w:val="0"/>
           <w:numId w:val="9"/>
         </w:numPr>
+        <w:jc w:val="both"/>
       </w:pPr>
       <w:r>
         <w:t>Analizar las consecuencias (efectos positivos y negativos).</w:t>
@@ -1019,6 +1068,7 @@
           <w:ilvl w:val="0"/>
           <w:numId w:val="9"/>
         </w:numPr>
+        <w:jc w:val="both"/>
       </w:pPr>
       <w:r>
         <w:t>Definir el problema y sus componentes (que es fundamental/que es deseable/que es opcional).</w:t>
@@ -1031,12 +1081,16 @@
           <w:ilvl w:val="0"/>
           <w:numId w:val="9"/>
         </w:numPr>
+        <w:jc w:val="both"/>
       </w:pPr>
       <w:r>
         <w:t>Obtener el sí de los implicados: “Sí, tenemos exactamente ese problema”; “Sí, tenemos exactamente esta oportunidad”.</w:t>
       </w:r>
     </w:p>
     <w:p>
+      <w:pPr>
+        <w:jc w:val="both"/>
+      </w:pPr>
       <w:r>
         <w:br w:type="page"/>
       </w:r>
@@ -1044,6 +1098,7 @@
     <w:p>
       <w:pPr>
         <w:pStyle w:val="Ttulo2"/>
+        <w:jc w:val="both"/>
       </w:pPr>
       <w:r>
         <w:lastRenderedPageBreak/>
@@ -1057,6 +1112,7 @@
           <w:ilvl w:val="0"/>
           <w:numId w:val="10"/>
         </w:numPr>
+        <w:jc w:val="both"/>
       </w:pPr>
       <w:r>
         <w:t>Haremos lo mismo que la última vez.</w:t>
@@ -1069,6 +1125,7 @@
           <w:ilvl w:val="0"/>
           <w:numId w:val="10"/>
         </w:numPr>
+        <w:jc w:val="both"/>
       </w:pPr>
       <w:r>
         <w:t>Haremos lo que olvidamos hacer la última vez.</w:t>
@@ -1081,6 +1138,7 @@
           <w:ilvl w:val="0"/>
           <w:numId w:val="10"/>
         </w:numPr>
+        <w:jc w:val="both"/>
       </w:pPr>
       <w:r>
         <w:t>Haremos lo que está haciendo nuestra competencia.</w:t>
@@ -1093,6 +1151,7 @@
           <w:ilvl w:val="0"/>
           <w:numId w:val="10"/>
         </w:numPr>
+        <w:jc w:val="both"/>
       </w:pPr>
       <w:r>
         <w:t>Construiremos lo último de lo último.</w:t>
@@ -1101,6 +1160,7 @@
     <w:p>
       <w:pPr>
         <w:pStyle w:val="Ttulo2"/>
+        <w:jc w:val="both"/>
       </w:pPr>
       <w:r>
         <w:t>Elementos de Diseño</w:t>
@@ -1113,6 +1173,7 @@
           <w:ilvl w:val="0"/>
           <w:numId w:val="11"/>
         </w:numPr>
+        <w:jc w:val="both"/>
       </w:pPr>
       <w:r>
         <w:t>Objetivos del Proyecto: Enlaza el proyecto con los fines de la organización.</w:t>
@@ -1125,6 +1186,7 @@
           <w:ilvl w:val="1"/>
           <w:numId w:val="11"/>
         </w:numPr>
+        <w:jc w:val="both"/>
       </w:pPr>
       <w:r>
         <w:t>Proceso que sigue las siguientes fases:</w:t>
@@ -1137,6 +1199,7 @@
           <w:ilvl w:val="2"/>
           <w:numId w:val="11"/>
         </w:numPr>
+        <w:jc w:val="both"/>
       </w:pPr>
       <w:r>
         <w:t>Analizar el sistema propuesto y escribir una descripción.</w:t>
@@ -1149,6 +1212,7 @@
           <w:ilvl w:val="2"/>
           <w:numId w:val="11"/>
         </w:numPr>
+        <w:jc w:val="both"/>
       </w:pPr>
       <w:r>
         <w:t>Definir y documentar posibles tipos de sistemas.</w:t>
@@ -1161,6 +1225,7 @@
           <w:ilvl w:val="2"/>
           <w:numId w:val="11"/>
         </w:numPr>
+        <w:jc w:val="both"/>
       </w:pPr>
       <w:r>
         <w:t>Hacer un análisis de coste de sistemas similares.</w:t>
@@ -1173,6 +1238,7 @@
           <w:ilvl w:val="2"/>
           <w:numId w:val="11"/>
         </w:numPr>
+        <w:jc w:val="both"/>
       </w:pPr>
       <w:r>
         <w:t>Hacer una estimación del tamaño del sistema, la planificación y los costes.</w:t>
@@ -1185,6 +1251,7 @@
           <w:ilvl w:val="2"/>
           <w:numId w:val="11"/>
         </w:numPr>
+        <w:jc w:val="both"/>
       </w:pPr>
       <w:r>
         <w:t>Definir cualitativa y cuantitativamente los beneficios del sistema propuesto.</w:t>
@@ -1197,6 +1264,7 @@
           <w:ilvl w:val="2"/>
           <w:numId w:val="11"/>
         </w:numPr>
+        <w:jc w:val="both"/>
       </w:pPr>
       <w:r>
         <w:t>Realizar una planificación inicial del plazo de recuperación de la inversión.</w:t>
@@ -1209,6 +1277,7 @@
           <w:ilvl w:val="2"/>
           <w:numId w:val="11"/>
         </w:numPr>
+        <w:jc w:val="both"/>
       </w:pPr>
       <w:r>
         <w:t>Realizar una estimación detallada de costes, planificación recursos, etc., de la fase de Planificación.</w:t>
@@ -1221,6 +1290,7 @@
           <w:ilvl w:val="0"/>
           <w:numId w:val="11"/>
         </w:numPr>
+        <w:jc w:val="both"/>
       </w:pPr>
       <w:r>
         <w:t>Fines: Define la (línea de llegada) del proyecto.</w:t>
@@ -1233,6 +1303,7 @@
           <w:ilvl w:val="1"/>
           <w:numId w:val="11"/>
         </w:numPr>
+        <w:jc w:val="both"/>
       </w:pPr>
       <w:r>
         <w:t>Hacerlos SMART:</w:t>
@@ -1245,6 +1316,7 @@
           <w:ilvl w:val="2"/>
           <w:numId w:val="11"/>
         </w:numPr>
+        <w:jc w:val="both"/>
       </w:pPr>
       <w:r>
         <w:t>Específico: claros y concisos.</w:t>
@@ -1257,6 +1329,7 @@
           <w:ilvl w:val="2"/>
           <w:numId w:val="11"/>
         </w:numPr>
+        <w:jc w:val="both"/>
       </w:pPr>
       <w:r>
         <w:t>Medible: Fácil de encontrar una métrica para saber cuándo se ha alcanzado.</w:t>
@@ -1269,6 +1342,7 @@
           <w:ilvl w:val="2"/>
           <w:numId w:val="11"/>
         </w:numPr>
+        <w:jc w:val="both"/>
       </w:pPr>
       <w:r>
         <w:t>Alcanzable: Suficientemente específicos para ser alcanzables según el criterio del equipo.</w:t>
@@ -1281,6 +1355,7 @@
           <w:ilvl w:val="2"/>
           <w:numId w:val="11"/>
         </w:numPr>
+        <w:jc w:val="both"/>
       </w:pPr>
       <w:r>
         <w:t>Realista.</w:t>
@@ -1293,6 +1368,7 @@
           <w:ilvl w:val="2"/>
           <w:numId w:val="11"/>
         </w:numPr>
+        <w:jc w:val="both"/>
       </w:pPr>
       <w:r>
         <w:t>Temporales: Con principio y fin.</w:t>
@@ -1305,6 +1381,7 @@
           <w:ilvl w:val="0"/>
           <w:numId w:val="11"/>
         </w:numPr>
+        <w:jc w:val="both"/>
       </w:pPr>
       <w:r>
         <w:t>Ámbito: Fronteras/límites del proyecto y determina los productos entregables.</w:t>
@@ -1317,6 +1394,7 @@
           <w:ilvl w:val="1"/>
           <w:numId w:val="11"/>
         </w:numPr>
+        <w:jc w:val="both"/>
       </w:pPr>
       <w:r>
         <w:t>A evitar:</w:t>
@@ -1329,6 +1407,7 @@
           <w:ilvl w:val="2"/>
           <w:numId w:val="11"/>
         </w:numPr>
+        <w:jc w:val="both"/>
       </w:pPr>
       <w:r>
         <w:t>Gold plating. El equipo del proyecto entrega más funcionalidades o características de las requeridas para el producto o servicio.</w:t>
@@ -1341,17 +1420,10 @@
           <w:ilvl w:val="2"/>
           <w:numId w:val="11"/>
         </w:numPr>
-      </w:pPr>
-      <w:r>
-        <w:t>Scope-</w:t>
-      </w:r>
-      <w:proofErr w:type="spellStart"/>
-      <w:r>
-        <w:t>creep</w:t>
-      </w:r>
-      <w:proofErr w:type="spellEnd"/>
-      <w:r>
-        <w:t>. Funcionalidades o características que se van “colocando” en el alcance del proyecto.</w:t>
+        <w:jc w:val="both"/>
+      </w:pPr>
+      <w:r>
+        <w:t>Scope-creep. Funcionalidades o características que se van “colocando” en el alcance del proyecto.</w:t>
       </w:r>
     </w:p>
     <w:p>
@@ -1361,6 +1433,7 @@
           <w:ilvl w:val="0"/>
           <w:numId w:val="11"/>
         </w:numPr>
+        <w:jc w:val="both"/>
       </w:pPr>
       <w:r>
         <w:t>Requisitos: Características de los productos entregables.</w:t>
@@ -1373,6 +1446,7 @@
           <w:ilvl w:val="1"/>
           <w:numId w:val="11"/>
         </w:numPr>
+        <w:jc w:val="both"/>
       </w:pPr>
       <w:r>
         <w:t>La definición de requisitos debe de incluir:</w:t>
@@ -1385,6 +1459,7 @@
           <w:ilvl w:val="2"/>
           <w:numId w:val="11"/>
         </w:numPr>
+        <w:jc w:val="both"/>
       </w:pPr>
       <w:r>
         <w:t>Definir el ámbito del sistema propuesto.</w:t>
@@ -1397,6 +1472,7 @@
           <w:ilvl w:val="2"/>
           <w:numId w:val="11"/>
         </w:numPr>
+        <w:jc w:val="both"/>
       </w:pPr>
       <w:r>
         <w:t>Funciones.</w:t>
@@ -1409,6 +1485,7 @@
           <w:ilvl w:val="2"/>
           <w:numId w:val="11"/>
         </w:numPr>
+        <w:jc w:val="both"/>
       </w:pPr>
       <w:r>
         <w:t>Dimensiones.</w:t>
@@ -1421,6 +1498,7 @@
           <w:ilvl w:val="2"/>
           <w:numId w:val="11"/>
         </w:numPr>
+        <w:jc w:val="both"/>
       </w:pPr>
       <w:r>
         <w:t>Usuarios.</w:t>
@@ -1433,6 +1511,7 @@
           <w:ilvl w:val="2"/>
           <w:numId w:val="11"/>
         </w:numPr>
+        <w:jc w:val="both"/>
       </w:pPr>
       <w:r>
         <w:t>Restricciones.</w:t>
@@ -1441,37 +1520,220 @@
     <w:p>
       <w:pPr>
         <w:pStyle w:val="Ttulo2"/>
+        <w:jc w:val="both"/>
       </w:pPr>
       <w:r>
         <w:t>Cuestionario de definición</w:t>
       </w:r>
     </w:p>
     <w:p>
+      <w:pPr>
+        <w:jc w:val="both"/>
+      </w:pPr>
       <w:r>
         <w:t>(Mirar directamente del documento 01 Diseño de un proyecto_Apertura_v1_0_GRUPO A.pdf, pág. 40 – 43)</w:t>
       </w:r>
     </w:p>
-    <w:p/>
+    <w:p>
+      <w:pPr>
+        <w:jc w:val="both"/>
+      </w:pPr>
+    </w:p>
     <w:p>
       <w:pPr>
         <w:pStyle w:val="Ttulo2"/>
+        <w:jc w:val="both"/>
       </w:pPr>
       <w:r>
         <w:lastRenderedPageBreak/>
         <w:t>Proyectos Internos y Externos</w:t>
       </w:r>
     </w:p>
-    <w:p/>
-    <w:p/>
-    <w:p>
-      <w:pPr>
+    <w:p>
+      <w:pPr>
+        <w:jc w:val="both"/>
+      </w:pPr>
+      <w:r>
+        <w:t>Identificar al responsable del proyecto: decidir si se realiza con los recursos propios de la organización o bien se contrata fuera.</w:t>
+      </w:r>
+    </w:p>
+    <w:p>
+      <w:pPr>
+        <w:pStyle w:val="Prrafodelista"/>
+        <w:numPr>
+          <w:ilvl w:val="0"/>
+          <w:numId w:val="12"/>
+        </w:numPr>
+        <w:jc w:val="both"/>
+      </w:pPr>
+      <w:r>
+        <w:t>Subcontrato. La organización subcontratada no realiza el proceso de diseño, ya que se limita a la elaboración del plan a partir de la definición del proyecto recibida del cliente. En este caso, existe una fase intermedia (fase contractual) en la que se solicitan ofertas externas.</w:t>
+      </w:r>
+    </w:p>
+    <w:p>
+      <w:pPr>
+        <w:pStyle w:val="Prrafodelista"/>
+        <w:numPr>
+          <w:ilvl w:val="0"/>
+          <w:numId w:val="12"/>
+        </w:numPr>
+        <w:jc w:val="both"/>
+      </w:pPr>
+      <w:r>
+        <w:t>Desarrollo “In house”. Se encarga el desarrollo del proyecto a otra unidad de la organización distinta de la que ha detectado la necesidad. Se puede considerar subcontratación interna.</w:t>
+      </w:r>
+    </w:p>
+    <w:p>
+      <w:pPr>
+        <w:pStyle w:val="Ttulo2"/>
+        <w:jc w:val="both"/>
+      </w:pPr>
+      <w:r>
+        <w:t>Ofertas y clientes externos</w:t>
+      </w:r>
+    </w:p>
+    <w:p>
+      <w:pPr>
+        <w:jc w:val="both"/>
         <w:rPr>
           <w:b/>
           <w:bCs/>
         </w:rPr>
       </w:pPr>
-    </w:p>
-    <w:p/>
+      <w:r>
+        <w:rPr>
+          <w:b/>
+          <w:bCs/>
+        </w:rPr>
+        <w:t>¿Cómo se inicia un nuevo proyecto con un cliente externo?</w:t>
+      </w:r>
+    </w:p>
+    <w:p>
+      <w:pPr>
+        <w:jc w:val="both"/>
+      </w:pPr>
+      <w:r>
+        <w:t>Para conseguir un nuevo</w:t>
+      </w:r>
+      <w:r>
+        <w:t xml:space="preserve"> proyecto con un cliente externo, se pueden dar los siguientes casos:</w:t>
+      </w:r>
+    </w:p>
+    <w:p>
+      <w:pPr>
+        <w:pStyle w:val="Prrafodelista"/>
+        <w:numPr>
+          <w:ilvl w:val="0"/>
+          <w:numId w:val="13"/>
+        </w:numPr>
+        <w:jc w:val="both"/>
+      </w:pPr>
+      <w:r>
+        <w:t xml:space="preserve">Venta consultiva. </w:t>
+      </w:r>
+    </w:p>
+    <w:p>
+      <w:pPr>
+        <w:pStyle w:val="Prrafodelista"/>
+        <w:numPr>
+          <w:ilvl w:val="0"/>
+          <w:numId w:val="13"/>
+        </w:numPr>
+        <w:jc w:val="both"/>
+      </w:pPr>
+      <w:r>
+        <w:t xml:space="preserve">RFI (Request for Information o petición de información). </w:t>
+      </w:r>
+    </w:p>
+    <w:p>
+      <w:pPr>
+        <w:pStyle w:val="Prrafodelista"/>
+        <w:numPr>
+          <w:ilvl w:val="0"/>
+          <w:numId w:val="13"/>
+        </w:numPr>
+        <w:jc w:val="both"/>
+      </w:pPr>
+      <w:r>
+        <w:t>RFQ (Request for Quotation o petición de cotización).</w:t>
+      </w:r>
+    </w:p>
+    <w:p>
+      <w:pPr>
+        <w:pStyle w:val="Prrafodelista"/>
+        <w:numPr>
+          <w:ilvl w:val="0"/>
+          <w:numId w:val="13"/>
+        </w:numPr>
+        <w:jc w:val="both"/>
+      </w:pPr>
+      <w:r>
+        <w:t>RFP (Request for proposal o solicitud de propuesta).</w:t>
+      </w:r>
+    </w:p>
+    <w:p>
+      <w:pPr>
+        <w:jc w:val="both"/>
+      </w:pPr>
+      <w:r>
+        <w:t>¿Cómo conseguir ganar una propuesta?</w:t>
+      </w:r>
+    </w:p>
+    <w:p>
+      <w:pPr>
+        <w:jc w:val="both"/>
+      </w:pPr>
+      <w:r>
+        <w:t>Vigila a tus competidores para poder localizar potenciales clientes, diferentes enfoques y estrategias, y cómo crear contenido atractivo.</w:t>
+      </w:r>
+    </w:p>
+    <w:p>
+      <w:pPr>
+        <w:jc w:val="both"/>
+      </w:pPr>
+      <w:r>
+        <w:t>Para esto puedes llevar a cabo las siguientes tareas:</w:t>
+      </w:r>
+    </w:p>
+    <w:p>
+      <w:pPr>
+        <w:pStyle w:val="Prrafodelista"/>
+        <w:numPr>
+          <w:ilvl w:val="0"/>
+          <w:numId w:val="14"/>
+        </w:numPr>
+        <w:jc w:val="both"/>
+      </w:pPr>
+      <w:r>
+        <w:t>Inscríbete a sus newsletters.</w:t>
+      </w:r>
+    </w:p>
+    <w:p>
+      <w:pPr>
+        <w:pStyle w:val="Prrafodelista"/>
+        <w:numPr>
+          <w:ilvl w:val="0"/>
+          <w:numId w:val="14"/>
+        </w:numPr>
+        <w:jc w:val="both"/>
+      </w:pPr>
+      <w:r>
+        <w:t>Sigue sus redes sociales y publicaciones.</w:t>
+      </w:r>
+    </w:p>
+    <w:p>
+      <w:pPr>
+        <w:pStyle w:val="Prrafodelista"/>
+        <w:numPr>
+          <w:ilvl w:val="0"/>
+          <w:numId w:val="14"/>
+        </w:numPr>
+        <w:jc w:val="both"/>
+      </w:pPr>
+      <w:r>
+        <w:t>Revisa su sitio web periódicamente.</w:t>
+      </w:r>
+    </w:p>
     <w:sectPr>
       <w:pgSz w:w="11906" w:h="16838"/>
       <w:pgMar w:top="1417" w:right="1701" w:bottom="1417" w:left="1701" w:header="708" w:footer="708" w:gutter="0"/>
@@ -1505,12 +1767,125 @@
         <v:path o:extrusionok="f" gradientshapeok="t" o:connecttype="rect"/>
         <o:lock v:ext="edit" aspectratio="t"/>
       </v:shapetype>
-      <v:shape id="_x0000_i1046" type="#_x0000_t75" style="width:18.6pt;height:15.6pt;rotation:-90;visibility:visible;mso-wrap-style:square" o:bullet="t">
+      <v:shape id="_x0000_i1035" type="#_x0000_t75" style="width:18.6pt;height:15.6pt;rotation:-90;visibility:visible;mso-wrap-style:square" o:bullet="t">
         <v:imagedata r:id="rId1" o:title=""/>
       </v:shape>
     </w:pict>
   </w:numPicBullet>
   <w:abstractNum w:abstractNumId="0" w15:restartNumberingAfterBreak="0">
+    <w:nsid w:val="017761BD"/>
+    <w:multiLevelType w:val="hybridMultilevel"/>
+    <w:tmpl w:val="B51EC65E"/>
+    <w:lvl w:ilvl="0" w:tplc="0C0A0001">
+      <w:start w:val="1"/>
+      <w:numFmt w:val="bullet"/>
+      <w:lvlText w:val=""/>
+      <w:lvlJc w:val="left"/>
+      <w:pPr>
+        <w:ind w:left="720" w:hanging="360"/>
+      </w:pPr>
+      <w:rPr>
+        <w:rFonts w:ascii="Symbol" w:hAnsi="Symbol" w:hint="default"/>
+      </w:rPr>
+    </w:lvl>
+    <w:lvl w:ilvl="1" w:tplc="0C0A0003" w:tentative="1">
+      <w:start w:val="1"/>
+      <w:numFmt w:val="bullet"/>
+      <w:lvlText w:val="o"/>
+      <w:lvlJc w:val="left"/>
+      <w:pPr>
+        <w:ind w:left="1440" w:hanging="360"/>
+      </w:pPr>
+      <w:rPr>
+        <w:rFonts w:ascii="Courier New" w:hAnsi="Courier New" w:cs="Courier New" w:hint="default"/>
+      </w:rPr>
+    </w:lvl>
+    <w:lvl w:ilvl="2" w:tplc="0C0A0005" w:tentative="1">
+      <w:start w:val="1"/>
+      <w:numFmt w:val="bullet"/>
+      <w:lvlText w:val=""/>
+      <w:lvlJc w:val="left"/>
+      <w:pPr>
+        <w:ind w:left="2160" w:hanging="360"/>
+      </w:pPr>
+      <w:rPr>
+        <w:rFonts w:ascii="Wingdings" w:hAnsi="Wingdings" w:hint="default"/>
+      </w:rPr>
+    </w:lvl>
+    <w:lvl w:ilvl="3" w:tplc="0C0A0001" w:tentative="1">
+      <w:start w:val="1"/>
+      <w:numFmt w:val="bullet"/>
+      <w:lvlText w:val=""/>
+      <w:lvlJc w:val="left"/>
+      <w:pPr>
+        <w:ind w:left="2880" w:hanging="360"/>
+      </w:pPr>
+      <w:rPr>
+        <w:rFonts w:ascii="Symbol" w:hAnsi="Symbol" w:hint="default"/>
+      </w:rPr>
+    </w:lvl>
+    <w:lvl w:ilvl="4" w:tplc="0C0A0003" w:tentative="1">
+      <w:start w:val="1"/>
+      <w:numFmt w:val="bullet"/>
+      <w:lvlText w:val="o"/>
+      <w:lvlJc w:val="left"/>
+      <w:pPr>
+        <w:ind w:left="3600" w:hanging="360"/>
+      </w:pPr>
+      <w:rPr>
+        <w:rFonts w:ascii="Courier New" w:hAnsi="Courier New" w:cs="Courier New" w:hint="default"/>
+      </w:rPr>
+    </w:lvl>
+    <w:lvl w:ilvl="5" w:tplc="0C0A0005" w:tentative="1">
+      <w:start w:val="1"/>
+      <w:numFmt w:val="bullet"/>
+      <w:lvlText w:val=""/>
+      <w:lvlJc w:val="left"/>
+      <w:pPr>
+        <w:ind w:left="4320" w:hanging="360"/>
+      </w:pPr>
+      <w:rPr>
+        <w:rFonts w:ascii="Wingdings" w:hAnsi="Wingdings" w:hint="default"/>
+      </w:rPr>
+    </w:lvl>
+    <w:lvl w:ilvl="6" w:tplc="0C0A0001" w:tentative="1">
+      <w:start w:val="1"/>
+      <w:numFmt w:val="bullet"/>
+      <w:lvlText w:val=""/>
+      <w:lvlJc w:val="left"/>
+      <w:pPr>
+        <w:ind w:left="5040" w:hanging="360"/>
+      </w:pPr>
+      <w:rPr>
+        <w:rFonts w:ascii="Symbol" w:hAnsi="Symbol" w:hint="default"/>
+      </w:rPr>
+    </w:lvl>
+    <w:lvl w:ilvl="7" w:tplc="0C0A0003" w:tentative="1">
+      <w:start w:val="1"/>
+      <w:numFmt w:val="bullet"/>
+      <w:lvlText w:val="o"/>
+      <w:lvlJc w:val="left"/>
+      <w:pPr>
+        <w:ind w:left="5760" w:hanging="360"/>
+      </w:pPr>
+      <w:rPr>
+        <w:rFonts w:ascii="Courier New" w:hAnsi="Courier New" w:cs="Courier New" w:hint="default"/>
+      </w:rPr>
+    </w:lvl>
+    <w:lvl w:ilvl="8" w:tplc="0C0A0005" w:tentative="1">
+      <w:start w:val="1"/>
+      <w:numFmt w:val="bullet"/>
+      <w:lvlText w:val=""/>
+      <w:lvlJc w:val="left"/>
+      <w:pPr>
+        <w:ind w:left="6480" w:hanging="360"/>
+      </w:pPr>
+      <w:rPr>
+        <w:rFonts w:ascii="Wingdings" w:hAnsi="Wingdings" w:hint="default"/>
+      </w:rPr>
+    </w:lvl>
+  </w:abstractNum>
+  <w:abstractNum w:abstractNumId="1" w15:restartNumberingAfterBreak="0">
     <w:nsid w:val="04DA6163"/>
     <w:multiLevelType w:val="hybridMultilevel"/>
     <w:tmpl w:val="AE16FE94"/>
@@ -1623,7 +1998,7 @@
       </w:rPr>
     </w:lvl>
   </w:abstractNum>
-  <w:abstractNum w:abstractNumId="1" w15:restartNumberingAfterBreak="0">
+  <w:abstractNum w:abstractNumId="2" w15:restartNumberingAfterBreak="0">
     <w:nsid w:val="1BD45839"/>
     <w:multiLevelType w:val="hybridMultilevel"/>
     <w:tmpl w:val="B6F0B4C0"/>
@@ -1736,7 +2111,7 @@
       </w:rPr>
     </w:lvl>
   </w:abstractNum>
-  <w:abstractNum w:abstractNumId="2" w15:restartNumberingAfterBreak="0">
+  <w:abstractNum w:abstractNumId="3" w15:restartNumberingAfterBreak="0">
     <w:nsid w:val="23511290"/>
     <w:multiLevelType w:val="hybridMultilevel"/>
     <w:tmpl w:val="B8DC7158"/>
@@ -1849,7 +2224,7 @@
       </w:rPr>
     </w:lvl>
   </w:abstractNum>
-  <w:abstractNum w:abstractNumId="3" w15:restartNumberingAfterBreak="0">
+  <w:abstractNum w:abstractNumId="4" w15:restartNumberingAfterBreak="0">
     <w:nsid w:val="346E0CD8"/>
     <w:multiLevelType w:val="hybridMultilevel"/>
     <w:tmpl w:val="C0C4D822"/>
@@ -1962,7 +2337,7 @@
       </w:rPr>
     </w:lvl>
   </w:abstractNum>
-  <w:abstractNum w:abstractNumId="4" w15:restartNumberingAfterBreak="0">
+  <w:abstractNum w:abstractNumId="5" w15:restartNumberingAfterBreak="0">
     <w:nsid w:val="3766030A"/>
     <w:multiLevelType w:val="hybridMultilevel"/>
     <w:tmpl w:val="93CCA6AC"/>
@@ -2075,7 +2450,7 @@
       </w:rPr>
     </w:lvl>
   </w:abstractNum>
-  <w:abstractNum w:abstractNumId="5" w15:restartNumberingAfterBreak="0">
+  <w:abstractNum w:abstractNumId="6" w15:restartNumberingAfterBreak="0">
     <w:nsid w:val="379C2539"/>
     <w:multiLevelType w:val="hybridMultilevel"/>
     <w:tmpl w:val="576430F8"/>
@@ -2216,7 +2591,7 @@
       </w:rPr>
     </w:lvl>
   </w:abstractNum>
-  <w:abstractNum w:abstractNumId="6" w15:restartNumberingAfterBreak="0">
+  <w:abstractNum w:abstractNumId="7" w15:restartNumberingAfterBreak="0">
     <w:nsid w:val="3D1D400D"/>
     <w:multiLevelType w:val="hybridMultilevel"/>
     <w:tmpl w:val="D7DCA4AA"/>
@@ -2329,7 +2704,120 @@
       </w:rPr>
     </w:lvl>
   </w:abstractNum>
-  <w:abstractNum w:abstractNumId="7" w15:restartNumberingAfterBreak="0">
+  <w:abstractNum w:abstractNumId="8" w15:restartNumberingAfterBreak="0">
+    <w:nsid w:val="49493D39"/>
+    <w:multiLevelType w:val="hybridMultilevel"/>
+    <w:tmpl w:val="CDAE1302"/>
+    <w:lvl w:ilvl="0" w:tplc="0C0A0001">
+      <w:start w:val="1"/>
+      <w:numFmt w:val="bullet"/>
+      <w:lvlText w:val=""/>
+      <w:lvlJc w:val="left"/>
+      <w:pPr>
+        <w:ind w:left="720" w:hanging="360"/>
+      </w:pPr>
+      <w:rPr>
+        <w:rFonts w:ascii="Symbol" w:hAnsi="Symbol" w:hint="default"/>
+      </w:rPr>
+    </w:lvl>
+    <w:lvl w:ilvl="1" w:tplc="0C0A0003" w:tentative="1">
+      <w:start w:val="1"/>
+      <w:numFmt w:val="bullet"/>
+      <w:lvlText w:val="o"/>
+      <w:lvlJc w:val="left"/>
+      <w:pPr>
+        <w:ind w:left="1440" w:hanging="360"/>
+      </w:pPr>
+      <w:rPr>
+        <w:rFonts w:ascii="Courier New" w:hAnsi="Courier New" w:cs="Courier New" w:hint="default"/>
+      </w:rPr>
+    </w:lvl>
+    <w:lvl w:ilvl="2" w:tplc="0C0A0005" w:tentative="1">
+      <w:start w:val="1"/>
+      <w:numFmt w:val="bullet"/>
+      <w:lvlText w:val=""/>
+      <w:lvlJc w:val="left"/>
+      <w:pPr>
+        <w:ind w:left="2160" w:hanging="360"/>
+      </w:pPr>
+      <w:rPr>
+        <w:rFonts w:ascii="Wingdings" w:hAnsi="Wingdings" w:hint="default"/>
+      </w:rPr>
+    </w:lvl>
+    <w:lvl w:ilvl="3" w:tplc="0C0A0001" w:tentative="1">
+      <w:start w:val="1"/>
+      <w:numFmt w:val="bullet"/>
+      <w:lvlText w:val=""/>
+      <w:lvlJc w:val="left"/>
+      <w:pPr>
+        <w:ind w:left="2880" w:hanging="360"/>
+      </w:pPr>
+      <w:rPr>
+        <w:rFonts w:ascii="Symbol" w:hAnsi="Symbol" w:hint="default"/>
+      </w:rPr>
+    </w:lvl>
+    <w:lvl w:ilvl="4" w:tplc="0C0A0003" w:tentative="1">
+      <w:start w:val="1"/>
+      <w:numFmt w:val="bullet"/>
+      <w:lvlText w:val="o"/>
+      <w:lvlJc w:val="left"/>
+      <w:pPr>
+        <w:ind w:left="3600" w:hanging="360"/>
+      </w:pPr>
+      <w:rPr>
+        <w:rFonts w:ascii="Courier New" w:hAnsi="Courier New" w:cs="Courier New" w:hint="default"/>
+      </w:rPr>
+    </w:lvl>
+    <w:lvl w:ilvl="5" w:tplc="0C0A0005" w:tentative="1">
+      <w:start w:val="1"/>
+      <w:numFmt w:val="bullet"/>
+      <w:lvlText w:val=""/>
+      <w:lvlJc w:val="left"/>
+      <w:pPr>
+        <w:ind w:left="4320" w:hanging="360"/>
+      </w:pPr>
+      <w:rPr>
+        <w:rFonts w:ascii="Wingdings" w:hAnsi="Wingdings" w:hint="default"/>
+      </w:rPr>
+    </w:lvl>
+    <w:lvl w:ilvl="6" w:tplc="0C0A0001" w:tentative="1">
+      <w:start w:val="1"/>
+      <w:numFmt w:val="bullet"/>
+      <w:lvlText w:val=""/>
+      <w:lvlJc w:val="left"/>
+      <w:pPr>
+        <w:ind w:left="5040" w:hanging="360"/>
+      </w:pPr>
+      <w:rPr>
+        <w:rFonts w:ascii="Symbol" w:hAnsi="Symbol" w:hint="default"/>
+      </w:rPr>
+    </w:lvl>
+    <w:lvl w:ilvl="7" w:tplc="0C0A0003" w:tentative="1">
+      <w:start w:val="1"/>
+      <w:numFmt w:val="bullet"/>
+      <w:lvlText w:val="o"/>
+      <w:lvlJc w:val="left"/>
+      <w:pPr>
+        <w:ind w:left="5760" w:hanging="360"/>
+      </w:pPr>
+      <w:rPr>
+        <w:rFonts w:ascii="Courier New" w:hAnsi="Courier New" w:cs="Courier New" w:hint="default"/>
+      </w:rPr>
+    </w:lvl>
+    <w:lvl w:ilvl="8" w:tplc="0C0A0005" w:tentative="1">
+      <w:start w:val="1"/>
+      <w:numFmt w:val="bullet"/>
+      <w:lvlText w:val=""/>
+      <w:lvlJc w:val="left"/>
+      <w:pPr>
+        <w:ind w:left="6480" w:hanging="360"/>
+      </w:pPr>
+      <w:rPr>
+        <w:rFonts w:ascii="Wingdings" w:hAnsi="Wingdings" w:hint="default"/>
+      </w:rPr>
+    </w:lvl>
+  </w:abstractNum>
+  <w:abstractNum w:abstractNumId="9" w15:restartNumberingAfterBreak="0">
     <w:nsid w:val="54713BC4"/>
     <w:multiLevelType w:val="hybridMultilevel"/>
     <w:tmpl w:val="FEA8415E"/>
@@ -2442,7 +2930,120 @@
       </w:rPr>
     </w:lvl>
   </w:abstractNum>
-  <w:abstractNum w:abstractNumId="8" w15:restartNumberingAfterBreak="0">
+  <w:abstractNum w:abstractNumId="10" w15:restartNumberingAfterBreak="0">
+    <w:nsid w:val="71603B86"/>
+    <w:multiLevelType w:val="hybridMultilevel"/>
+    <w:tmpl w:val="9BA20FFE"/>
+    <w:lvl w:ilvl="0" w:tplc="0C0A0001">
+      <w:start w:val="1"/>
+      <w:numFmt w:val="bullet"/>
+      <w:lvlText w:val=""/>
+      <w:lvlJc w:val="left"/>
+      <w:pPr>
+        <w:ind w:left="720" w:hanging="360"/>
+      </w:pPr>
+      <w:rPr>
+        <w:rFonts w:ascii="Symbol" w:hAnsi="Symbol" w:hint="default"/>
+      </w:rPr>
+    </w:lvl>
+    <w:lvl w:ilvl="1" w:tplc="0C0A0003" w:tentative="1">
+      <w:start w:val="1"/>
+      <w:numFmt w:val="bullet"/>
+      <w:lvlText w:val="o"/>
+      <w:lvlJc w:val="left"/>
+      <w:pPr>
+        <w:ind w:left="1440" w:hanging="360"/>
+      </w:pPr>
+      <w:rPr>
+        <w:rFonts w:ascii="Courier New" w:hAnsi="Courier New" w:cs="Courier New" w:hint="default"/>
+      </w:rPr>
+    </w:lvl>
+    <w:lvl w:ilvl="2" w:tplc="0C0A0005" w:tentative="1">
+      <w:start w:val="1"/>
+      <w:numFmt w:val="bullet"/>
+      <w:lvlText w:val=""/>
+      <w:lvlJc w:val="left"/>
+      <w:pPr>
+        <w:ind w:left="2160" w:hanging="360"/>
+      </w:pPr>
+      <w:rPr>
+        <w:rFonts w:ascii="Wingdings" w:hAnsi="Wingdings" w:hint="default"/>
+      </w:rPr>
+    </w:lvl>
+    <w:lvl w:ilvl="3" w:tplc="0C0A0001" w:tentative="1">
+      <w:start w:val="1"/>
+      <w:numFmt w:val="bullet"/>
+      <w:lvlText w:val=""/>
+      <w:lvlJc w:val="left"/>
+      <w:pPr>
+        <w:ind w:left="2880" w:hanging="360"/>
+      </w:pPr>
+      <w:rPr>
+        <w:rFonts w:ascii="Symbol" w:hAnsi="Symbol" w:hint="default"/>
+      </w:rPr>
+    </w:lvl>
+    <w:lvl w:ilvl="4" w:tplc="0C0A0003" w:tentative="1">
+      <w:start w:val="1"/>
+      <w:numFmt w:val="bullet"/>
+      <w:lvlText w:val="o"/>
+      <w:lvlJc w:val="left"/>
+      <w:pPr>
+        <w:ind w:left="3600" w:hanging="360"/>
+      </w:pPr>
+      <w:rPr>
+        <w:rFonts w:ascii="Courier New" w:hAnsi="Courier New" w:cs="Courier New" w:hint="default"/>
+      </w:rPr>
+    </w:lvl>
+    <w:lvl w:ilvl="5" w:tplc="0C0A0005" w:tentative="1">
+      <w:start w:val="1"/>
+      <w:numFmt w:val="bullet"/>
+      <w:lvlText w:val=""/>
+      <w:lvlJc w:val="left"/>
+      <w:pPr>
+        <w:ind w:left="4320" w:hanging="360"/>
+      </w:pPr>
+      <w:rPr>
+        <w:rFonts w:ascii="Wingdings" w:hAnsi="Wingdings" w:hint="default"/>
+      </w:rPr>
+    </w:lvl>
+    <w:lvl w:ilvl="6" w:tplc="0C0A0001" w:tentative="1">
+      <w:start w:val="1"/>
+      <w:numFmt w:val="bullet"/>
+      <w:lvlText w:val=""/>
+      <w:lvlJc w:val="left"/>
+      <w:pPr>
+        <w:ind w:left="5040" w:hanging="360"/>
+      </w:pPr>
+      <w:rPr>
+        <w:rFonts w:ascii="Symbol" w:hAnsi="Symbol" w:hint="default"/>
+      </w:rPr>
+    </w:lvl>
+    <w:lvl w:ilvl="7" w:tplc="0C0A0003" w:tentative="1">
+      <w:start w:val="1"/>
+      <w:numFmt w:val="bullet"/>
+      <w:lvlText w:val="o"/>
+      <w:lvlJc w:val="left"/>
+      <w:pPr>
+        <w:ind w:left="5760" w:hanging="360"/>
+      </w:pPr>
+      <w:rPr>
+        <w:rFonts w:ascii="Courier New" w:hAnsi="Courier New" w:cs="Courier New" w:hint="default"/>
+      </w:rPr>
+    </w:lvl>
+    <w:lvl w:ilvl="8" w:tplc="0C0A0005" w:tentative="1">
+      <w:start w:val="1"/>
+      <w:numFmt w:val="bullet"/>
+      <w:lvlText w:val=""/>
+      <w:lvlJc w:val="left"/>
+      <w:pPr>
+        <w:ind w:left="6480" w:hanging="360"/>
+      </w:pPr>
+      <w:rPr>
+        <w:rFonts w:ascii="Wingdings" w:hAnsi="Wingdings" w:hint="default"/>
+      </w:rPr>
+    </w:lvl>
+  </w:abstractNum>
+  <w:abstractNum w:abstractNumId="11" w15:restartNumberingAfterBreak="0">
     <w:nsid w:val="71F80622"/>
     <w:multiLevelType w:val="hybridMultilevel"/>
     <w:tmpl w:val="00AABF30"/>
@@ -2555,7 +3156,7 @@
       </w:rPr>
     </w:lvl>
   </w:abstractNum>
-  <w:abstractNum w:abstractNumId="9" w15:restartNumberingAfterBreak="0">
+  <w:abstractNum w:abstractNumId="12" w15:restartNumberingAfterBreak="0">
     <w:nsid w:val="766A1A62"/>
     <w:multiLevelType w:val="hybridMultilevel"/>
     <w:tmpl w:val="BFB4F9CE"/>
@@ -2668,7 +3269,7 @@
       </w:rPr>
     </w:lvl>
   </w:abstractNum>
-  <w:abstractNum w:abstractNumId="10" w15:restartNumberingAfterBreak="0">
+  <w:abstractNum w:abstractNumId="13" w15:restartNumberingAfterBreak="0">
     <w:nsid w:val="7ED16488"/>
     <w:multiLevelType w:val="hybridMultilevel"/>
     <w:tmpl w:val="089C924C"/>
@@ -2785,37 +3386,46 @@
     </w:lvl>
   </w:abstractNum>
   <w:num w:numId="1" w16cid:durableId="2108692025">
+    <w:abstractNumId w:val="6"/>
+  </w:num>
+  <w:num w:numId="2" w16cid:durableId="1440180474">
+    <w:abstractNumId w:val="13"/>
+  </w:num>
+  <w:num w:numId="3" w16cid:durableId="214319789">
+    <w:abstractNumId w:val="3"/>
+  </w:num>
+  <w:num w:numId="4" w16cid:durableId="1438330099">
+    <w:abstractNumId w:val="2"/>
+  </w:num>
+  <w:num w:numId="5" w16cid:durableId="1425036509">
+    <w:abstractNumId w:val="12"/>
+  </w:num>
+  <w:num w:numId="6" w16cid:durableId="1071125253">
+    <w:abstractNumId w:val="9"/>
+  </w:num>
+  <w:num w:numId="7" w16cid:durableId="1114520327">
+    <w:abstractNumId w:val="4"/>
+  </w:num>
+  <w:num w:numId="8" w16cid:durableId="241837279">
+    <w:abstractNumId w:val="7"/>
+  </w:num>
+  <w:num w:numId="9" w16cid:durableId="1304887840">
     <w:abstractNumId w:val="5"/>
   </w:num>
-  <w:num w:numId="2" w16cid:durableId="1440180474">
-    <w:abstractNumId w:val="10"/>
+  <w:num w:numId="10" w16cid:durableId="880285039">
+    <w:abstractNumId w:val="11"/>
   </w:num>
-  <w:num w:numId="3" w16cid:durableId="214319789">
-    <w:abstractNumId w:val="2"/>
-  </w:num>
-  <w:num w:numId="4" w16cid:durableId="1438330099">
+  <w:num w:numId="11" w16cid:durableId="1808930970">
     <w:abstractNumId w:val="1"/>
   </w:num>
-  <w:num w:numId="5" w16cid:durableId="1425036509">
-    <w:abstractNumId w:val="9"/>
+  <w:num w:numId="12" w16cid:durableId="1997611159">
+    <w:abstractNumId w:val="0"/>
   </w:num>
-  <w:num w:numId="6" w16cid:durableId="1071125253">
-    <w:abstractNumId w:val="7"/>
-  </w:num>
-  <w:num w:numId="7" w16cid:durableId="1114520327">
-    <w:abstractNumId w:val="3"/>
-  </w:num>
-  <w:num w:numId="8" w16cid:durableId="241837279">
-    <w:abstractNumId w:val="6"/>
-  </w:num>
-  <w:num w:numId="9" w16cid:durableId="1304887840">
-    <w:abstractNumId w:val="4"/>
-  </w:num>
-  <w:num w:numId="10" w16cid:durableId="880285039">
+  <w:num w:numId="13" w16cid:durableId="1860122775">
     <w:abstractNumId w:val="8"/>
   </w:num>
-  <w:num w:numId="11" w16cid:durableId="1808930970">
-    <w:abstractNumId w:val="0"/>
+  <w:num w:numId="14" w16cid:durableId="574435910">
+    <w:abstractNumId w:val="10"/>
   </w:num>
 </w:numbering>
 </file>

</xml_diff>

<commit_message>
tema 5.4 - Metodología
</commit_message>
<xml_diff>
--- a/Planificación y Gestión de Proyectos Informáticos.docx
+++ b/Planificación y Gestión de Proyectos Informáticos.docx
@@ -6272,7 +6272,13 @@
         </w:rPr>
       </w:pPr>
       <w:r>
-        <w:t>Asegurar que el proyecto incluya todo los trabajos requeridos y sólo ésos para completarlo satisfactoriamente.</w:t>
+        <w:t xml:space="preserve">Asegurar que el proyecto incluya </w:t>
+      </w:r>
+      <w:r>
+        <w:t>todos los trabajos requeridos</w:t>
+      </w:r>
+      <w:r>
+        <w:t xml:space="preserve"> y sólo ésos para completarlo satisfactoriamente.</w:t>
       </w:r>
     </w:p>
     <w:p>
@@ -7654,7 +7660,13 @@
         </w:numPr>
       </w:pPr>
       <w:r>
-        <w:t>Planificar: Determinar que resultados ha de obtener la organización y establecer estrategias adecuadas para su realización.</w:t>
+        <w:t xml:space="preserve">Planificar: Determinar </w:t>
+      </w:r>
+      <w:r>
+        <w:t>qué</w:t>
+      </w:r>
+      <w:r>
+        <w:t xml:space="preserve"> resultados ha de obtener la organización y establecer estrategias adecuadas para su realización.</w:t>
       </w:r>
     </w:p>
     <w:p>
@@ -7710,7 +7722,13 @@
     </w:p>
     <w:p>
       <w:r>
-        <w:t>El Director del Proyecto es la persona responsable de alcanzar los objetivos del proyecto. Para ello debe de usar conocimientos y habilidades correspondientes a cinco áreas:</w:t>
+        <w:t xml:space="preserve">El </w:t>
+      </w:r>
+      <w:r>
+        <w:t>director</w:t>
+      </w:r>
+      <w:r>
+        <w:t xml:space="preserve"> del Proyecto es la persona responsable de alcanzar los objetivos del proyecto. Para ello debe de usar conocimientos y habilidades correspondientes a cinco áreas:</w:t>
       </w:r>
     </w:p>
     <w:p>
@@ -10128,7 +10146,13 @@
         <w:jc w:val="both"/>
       </w:pPr>
       <w:r>
-        <w:t>Un nodo sólo puede numerarse una vez que se han numero todos los nodos que le preceden.</w:t>
+        <w:t xml:space="preserve">Un nodo sólo puede numerarse una vez que se han </w:t>
+      </w:r>
+      <w:r>
+        <w:t>número</w:t>
+      </w:r>
+      <w:r>
+        <w:t xml:space="preserve"> todos los nodos que le preceden.</w:t>
       </w:r>
     </w:p>
     <w:p>
@@ -12055,22 +12079,7 @@
         <w:jc w:val="both"/>
       </w:pPr>
       <w:r>
-        <w:t xml:space="preserve">Ejemplo: </w:t>
-      </w:r>
-      <w:r>
-        <w:t>Pág</w:t>
-      </w:r>
-      <w:r>
-        <w:t>.</w:t>
-      </w:r>
-      <w:r>
-        <w:t xml:space="preserve"> </w:t>
-      </w:r>
-      <w:r>
-        <w:t>94</w:t>
-      </w:r>
-      <w:r>
-        <w:t xml:space="preserve"> --&gt;  05.3 Metodos de Planificación de Proyectos.pdf</w:t>
+        <w:t>Ejemplo: Pág. 94 --&gt;  05.3 Metodos de Planificación de Proyectos.pdf</w:t>
       </w:r>
     </w:p>
     <w:p>
@@ -12370,10 +12379,7 @@
         <w:jc w:val="both"/>
       </w:pPr>
       <w:r>
-        <w:t xml:space="preserve">Pág. 103 --&gt; </w:t>
-      </w:r>
-      <w:r>
-        <w:t>05.3 Metodos de Planificación de Proyectos.pdf</w:t>
+        <w:t>Pág. 103 --&gt; 05.3 Metodos de Planificación de Proyectos.pdf</w:t>
       </w:r>
     </w:p>
     <w:p>
@@ -12383,6 +12389,1028 @@
       <w:r>
         <w:t>Aquí tenemos un ejemplo completo de todo lo que se ha tratado durante el TEMA 5.</w:t>
       </w:r>
+    </w:p>
+    <w:p>
+      <w:r>
+        <w:br w:type="page"/>
+      </w:r>
+    </w:p>
+    <w:p>
+      <w:pPr>
+        <w:pStyle w:val="Ttulo2"/>
+        <w:jc w:val="both"/>
+      </w:pPr>
+      <w:r>
+        <w:lastRenderedPageBreak/>
+        <w:t>TEMA 5.</w:t>
+      </w:r>
+      <w:r>
+        <w:t>4</w:t>
+      </w:r>
+      <w:r>
+        <w:t xml:space="preserve">: </w:t>
+      </w:r>
+      <w:r>
+        <w:t>Gestión de Riesgos</w:t>
+      </w:r>
+    </w:p>
+    <w:p>
+      <w:pPr>
+        <w:rPr>
+          <w:b/>
+          <w:bCs/>
+        </w:rPr>
+      </w:pPr>
+      <w:r>
+        <w:rPr>
+          <w:b/>
+          <w:bCs/>
+        </w:rPr>
+        <w:t>Introducción</w:t>
+      </w:r>
+    </w:p>
+    <w:p>
+      <w:r>
+        <w:t>¿Qué es un riesgo?</w:t>
+      </w:r>
+    </w:p>
+    <w:p>
+      <w:r>
+        <w:t>Un riesgo es un hipotético evento que, de ocurrir, tendrá un efecto positivo o negativo en los objetivos del proyecto. (PMBOK)</w:t>
+      </w:r>
+    </w:p>
+    <w:p>
+      <w:r>
+        <w:t>Un riesgo es una situación o circunstancia no deseada que tiene una probabilidad de ocurrir y que provocaría consecuencias negativas. (ISO 31000)</w:t>
+      </w:r>
+    </w:p>
+    <w:p>
+      <w:pPr>
+        <w:rPr>
+          <w:b/>
+          <w:bCs/>
+        </w:rPr>
+      </w:pPr>
+      <w:r>
+        <w:rPr>
+          <w:b/>
+          <w:bCs/>
+        </w:rPr>
+        <w:t>Fundamentos de la Gestión de Riesgos</w:t>
+      </w:r>
+    </w:p>
+    <w:p>
+      <w:r>
+        <w:t>¿Qué tipos de riesgos existen?</w:t>
+      </w:r>
+    </w:p>
+    <w:p>
+      <w:pPr>
+        <w:pStyle w:val="Prrafodelista"/>
+        <w:numPr>
+          <w:ilvl w:val="0"/>
+          <w:numId w:val="89"/>
+        </w:numPr>
+      </w:pPr>
+      <w:r>
+        <w:t>Proyecto.</w:t>
+      </w:r>
+    </w:p>
+    <w:p>
+      <w:pPr>
+        <w:pStyle w:val="Prrafodelista"/>
+        <w:numPr>
+          <w:ilvl w:val="0"/>
+          <w:numId w:val="89"/>
+        </w:numPr>
+      </w:pPr>
+      <w:r>
+        <w:t>Cliente.</w:t>
+      </w:r>
+    </w:p>
+    <w:p>
+      <w:pPr>
+        <w:pStyle w:val="Prrafodelista"/>
+        <w:numPr>
+          <w:ilvl w:val="0"/>
+          <w:numId w:val="89"/>
+        </w:numPr>
+      </w:pPr>
+      <w:r>
+        <w:t>Innovación.</w:t>
+      </w:r>
+    </w:p>
+    <w:p>
+      <w:pPr>
+        <w:pStyle w:val="Prrafodelista"/>
+        <w:numPr>
+          <w:ilvl w:val="0"/>
+          <w:numId w:val="89"/>
+        </w:numPr>
+      </w:pPr>
+      <w:r>
+        <w:t>Legislación.</w:t>
+      </w:r>
+    </w:p>
+    <w:p>
+      <w:pPr>
+        <w:pStyle w:val="Prrafodelista"/>
+        <w:numPr>
+          <w:ilvl w:val="0"/>
+          <w:numId w:val="89"/>
+        </w:numPr>
+      </w:pPr>
+      <w:r>
+        <w:t>Marca.</w:t>
+      </w:r>
+    </w:p>
+    <w:p>
+      <w:pPr>
+        <w:pStyle w:val="Prrafodelista"/>
+        <w:numPr>
+          <w:ilvl w:val="0"/>
+          <w:numId w:val="89"/>
+        </w:numPr>
+      </w:pPr>
+      <w:r>
+        <w:t>Industria.</w:t>
+      </w:r>
+    </w:p>
+    <w:p>
+      <w:pPr>
+        <w:pStyle w:val="Prrafodelista"/>
+        <w:numPr>
+          <w:ilvl w:val="0"/>
+          <w:numId w:val="89"/>
+        </w:numPr>
+      </w:pPr>
+      <w:r>
+        <w:t>Competidores.</w:t>
+      </w:r>
+    </w:p>
+    <w:p>
+      <w:r>
+        <w:t>¿Dónde entra la Gestión de Riesgos? (minimax)</w:t>
+      </w:r>
+    </w:p>
+    <w:p>
+      <w:pPr>
+        <w:pStyle w:val="Prrafodelista"/>
+        <w:numPr>
+          <w:ilvl w:val="0"/>
+          <w:numId w:val="90"/>
+        </w:numPr>
+      </w:pPr>
+      <w:r>
+        <w:t>Minimizar amenazas.</w:t>
+      </w:r>
+    </w:p>
+    <w:p>
+      <w:pPr>
+        <w:pStyle w:val="Prrafodelista"/>
+        <w:numPr>
+          <w:ilvl w:val="0"/>
+          <w:numId w:val="90"/>
+        </w:numPr>
+      </w:pPr>
+      <w:r>
+        <w:t>Maximizar oportunidades.</w:t>
+      </w:r>
+    </w:p>
+    <w:p>
+      <w:pPr>
+        <w:ind w:left="360"/>
+      </w:pPr>
+      <w:r>
+        <w:t>¿De qué manera lo conseguiremos?</w:t>
+      </w:r>
+    </w:p>
+    <w:p>
+      <w:pPr>
+        <w:pStyle w:val="Prrafodelista"/>
+        <w:numPr>
+          <w:ilvl w:val="0"/>
+          <w:numId w:val="91"/>
+        </w:numPr>
+      </w:pPr>
+      <w:r>
+        <w:t>Identificando estrategias de mitigación.</w:t>
+      </w:r>
+    </w:p>
+    <w:p>
+      <w:pPr>
+        <w:pStyle w:val="Prrafodelista"/>
+        <w:numPr>
+          <w:ilvl w:val="0"/>
+          <w:numId w:val="91"/>
+        </w:numPr>
+      </w:pPr>
+      <w:r>
+        <w:t>Identificando estrategias de contingencia.</w:t>
+      </w:r>
+    </w:p>
+    <w:p>
+      <w:pPr>
+        <w:pStyle w:val="Prrafodelista"/>
+        <w:numPr>
+          <w:ilvl w:val="0"/>
+          <w:numId w:val="91"/>
+        </w:numPr>
+      </w:pPr>
+      <w:r>
+        <w:t>Generando planes de acción.</w:t>
+      </w:r>
+    </w:p>
+    <w:p>
+      <w:r>
+        <w:t>¿Cuáles son los beneficios?</w:t>
+      </w:r>
+    </w:p>
+    <w:p>
+      <w:pPr>
+        <w:pStyle w:val="Prrafodelista"/>
+        <w:numPr>
+          <w:ilvl w:val="0"/>
+          <w:numId w:val="92"/>
+        </w:numPr>
+      </w:pPr>
+      <w:r>
+        <w:t>Se reducen los COSTES.</w:t>
+      </w:r>
+    </w:p>
+    <w:p>
+      <w:pPr>
+        <w:pStyle w:val="Prrafodelista"/>
+        <w:numPr>
+          <w:ilvl w:val="0"/>
+          <w:numId w:val="92"/>
+        </w:numPr>
+      </w:pPr>
+      <w:r>
+        <w:t>Se mejora la SATISFACCIÓN.</w:t>
+      </w:r>
+    </w:p>
+    <w:p>
+      <w:pPr>
+        <w:pStyle w:val="Prrafodelista"/>
+        <w:numPr>
+          <w:ilvl w:val="0"/>
+          <w:numId w:val="92"/>
+        </w:numPr>
+      </w:pPr>
+      <w:r>
+        <w:t>Se incrementa la capacidad y probabilidades de ÉXITO.</w:t>
+      </w:r>
+    </w:p>
+    <w:p>
+      <w:pPr>
+        <w:pStyle w:val="Prrafodelista"/>
+        <w:numPr>
+          <w:ilvl w:val="0"/>
+          <w:numId w:val="92"/>
+        </w:numPr>
+      </w:pPr>
+      <w:r>
+        <w:t>Facilita el DESARROLLO.</w:t>
+      </w:r>
+    </w:p>
+    <w:p>
+      <w:pPr>
+        <w:pStyle w:val="Prrafodelista"/>
+        <w:numPr>
+          <w:ilvl w:val="0"/>
+          <w:numId w:val="92"/>
+        </w:numPr>
+      </w:pPr>
+      <w:r>
+        <w:t>Disminuye drásticamente las SORPRESAS.</w:t>
+      </w:r>
+    </w:p>
+    <w:p>
+      <w:pPr>
+        <w:pStyle w:val="Prrafodelista"/>
+        <w:numPr>
+          <w:ilvl w:val="0"/>
+          <w:numId w:val="92"/>
+        </w:numPr>
+      </w:pPr>
+      <w:r>
+        <w:t>Ayuda a alcanzar objetivos evitando PROBLEMAS.</w:t>
+      </w:r>
+    </w:p>
+    <w:p>
+      <w:r>
+        <w:t>Conceptos básicos:</w:t>
+      </w:r>
+    </w:p>
+    <w:p>
+      <w:pPr>
+        <w:pStyle w:val="Prrafodelista"/>
+        <w:numPr>
+          <w:ilvl w:val="0"/>
+          <w:numId w:val="93"/>
+        </w:numPr>
+      </w:pPr>
+      <w:r>
+        <w:t>Amenaza. Probabilidad de ocurrencia de un evento potencialmente desastroso.</w:t>
+      </w:r>
+    </w:p>
+    <w:p>
+      <w:pPr>
+        <w:pStyle w:val="Prrafodelista"/>
+        <w:numPr>
+          <w:ilvl w:val="0"/>
+          <w:numId w:val="93"/>
+        </w:numPr>
+      </w:pPr>
+      <w:r>
+        <w:t xml:space="preserve">Vulnerabilidad. Debilidad frente a amenazas, Incapacidad de resistencia, Incapacidad de recuperación… </w:t>
+      </w:r>
+    </w:p>
+    <w:p>
+      <w:pPr>
+        <w:pStyle w:val="Prrafodelista"/>
+        <w:numPr>
+          <w:ilvl w:val="0"/>
+          <w:numId w:val="93"/>
+        </w:numPr>
+      </w:pPr>
+      <w:r>
+        <w:t>Riesgo = amenaza * vulnerabilidad.</w:t>
+      </w:r>
+    </w:p>
+    <w:p>
+      <w:pPr>
+        <w:pStyle w:val="Prrafodelista"/>
+        <w:numPr>
+          <w:ilvl w:val="0"/>
+          <w:numId w:val="93"/>
+        </w:numPr>
+      </w:pPr>
+      <w:r>
+        <w:t>Activo. Recursos.</w:t>
+      </w:r>
+    </w:p>
+    <w:p>
+      <w:pPr>
+        <w:pStyle w:val="Prrafodelista"/>
+        <w:numPr>
+          <w:ilvl w:val="0"/>
+          <w:numId w:val="93"/>
+        </w:numPr>
+      </w:pPr>
+      <w:r>
+        <w:t>Impacto. La materialización de un riesgo, que causa algún cambio en el activo.</w:t>
+      </w:r>
+    </w:p>
+    <w:p>
+      <w:pPr>
+        <w:pStyle w:val="Prrafodelista"/>
+        <w:numPr>
+          <w:ilvl w:val="0"/>
+          <w:numId w:val="93"/>
+        </w:numPr>
+      </w:pPr>
+      <w:r>
+        <w:t>Salvaguarda. Procedimiento o mecanismo tecnológico que reduce el riesgo.</w:t>
+      </w:r>
+    </w:p>
+    <w:p>
+      <w:pPr>
+        <w:rPr>
+          <w:b/>
+          <w:bCs/>
+        </w:rPr>
+      </w:pPr>
+      <w:r>
+        <w:rPr>
+          <w:b/>
+          <w:bCs/>
+        </w:rPr>
+        <w:lastRenderedPageBreak/>
+        <w:t>Procesos en la Gestión de Riesgos</w:t>
+      </w:r>
+    </w:p>
+    <w:p>
+      <w:r>
+        <w:t>Visión General</w:t>
+      </w:r>
+    </w:p>
+    <w:p>
+      <w:pPr>
+        <w:jc w:val="center"/>
+      </w:pPr>
+      <w:r>
+        <w:drawing>
+          <wp:inline distT="0" distB="0" distL="0" distR="0" wp14:anchorId="5CAA1259" wp14:editId="038ED2AD">
+            <wp:extent cx="4138019" cy="2461473"/>
+            <wp:effectExtent l="0" t="0" r="0" b="0"/>
+            <wp:docPr id="1068939310" name="Imagen 1" descr="Diagrama&#10;&#10;Descripción generada automáticamente"/>
+            <wp:cNvGraphicFramePr>
+              <a:graphicFrameLocks xmlns:a="http://schemas.openxmlformats.org/drawingml/2006/main" noChangeAspect="1"/>
+            </wp:cNvGraphicFramePr>
+            <a:graphic xmlns:a="http://schemas.openxmlformats.org/drawingml/2006/main">
+              <a:graphicData uri="http://schemas.openxmlformats.org/drawingml/2006/picture">
+                <pic:pic xmlns:pic="http://schemas.openxmlformats.org/drawingml/2006/picture">
+                  <pic:nvPicPr>
+                    <pic:cNvPr id="1068939310" name="Imagen 1" descr="Diagrama&#10;&#10;Descripción generada automáticamente"/>
+                    <pic:cNvPicPr/>
+                  </pic:nvPicPr>
+                  <pic:blipFill>
+                    <a:blip r:embed="rId48"/>
+                    <a:stretch>
+                      <a:fillRect/>
+                    </a:stretch>
+                  </pic:blipFill>
+                  <pic:spPr>
+                    <a:xfrm>
+                      <a:off x="0" y="0"/>
+                      <a:ext cx="4138019" cy="2461473"/>
+                    </a:xfrm>
+                    <a:prstGeom prst="rect">
+                      <a:avLst/>
+                    </a:prstGeom>
+                  </pic:spPr>
+                </pic:pic>
+              </a:graphicData>
+            </a:graphic>
+          </wp:inline>
+        </w:drawing>
+      </w:r>
+    </w:p>
+    <w:p>
+      <w:r>
+        <w:t>¿Cómo lo elaboramos?</w:t>
+      </w:r>
+    </w:p>
+    <w:p>
+      <w:r>
+        <w:t>La planificación de la gestión de riesgos es el proceso de decidir cómo abordar y llevar a cabo las actividades de gestión de riesgos de un proyecto.</w:t>
+      </w:r>
+    </w:p>
+    <w:p>
+      <w:pPr>
+        <w:pStyle w:val="Prrafodelista"/>
+        <w:numPr>
+          <w:ilvl w:val="0"/>
+          <w:numId w:val="94"/>
+        </w:numPr>
+      </w:pPr>
+      <w:r>
+        <w:t>Contexto.</w:t>
+      </w:r>
+    </w:p>
+    <w:p>
+      <w:pPr>
+        <w:pStyle w:val="Prrafodelista"/>
+        <w:numPr>
+          <w:ilvl w:val="0"/>
+          <w:numId w:val="94"/>
+        </w:numPr>
+      </w:pPr>
+      <w:r>
+        <w:t>Políticas y estándares.</w:t>
+      </w:r>
+    </w:p>
+    <w:p>
+      <w:pPr>
+        <w:pStyle w:val="Prrafodelista"/>
+        <w:numPr>
+          <w:ilvl w:val="0"/>
+          <w:numId w:val="94"/>
+        </w:numPr>
+      </w:pPr>
+      <w:r>
+        <w:t>Plan de gestión del proyecto.</w:t>
+      </w:r>
+    </w:p>
+    <w:p>
+      <w:pPr>
+        <w:pStyle w:val="Prrafodelista"/>
+        <w:numPr>
+          <w:ilvl w:val="0"/>
+          <w:numId w:val="94"/>
+        </w:numPr>
+      </w:pPr>
+      <w:r>
+        <w:t>Reuniones y análisis de planificación.</w:t>
+      </w:r>
+    </w:p>
+    <w:p>
+      <w:pPr>
+        <w:pStyle w:val="Prrafodelista"/>
+        <w:numPr>
+          <w:ilvl w:val="0"/>
+          <w:numId w:val="94"/>
+        </w:numPr>
+      </w:pPr>
+      <w:r>
+        <w:t>Procesos.</w:t>
+      </w:r>
+    </w:p>
+    <w:p>
+      <w:pPr>
+        <w:pStyle w:val="Prrafodelista"/>
+        <w:numPr>
+          <w:ilvl w:val="0"/>
+          <w:numId w:val="94"/>
+        </w:numPr>
+      </w:pPr>
+      <w:r>
+        <w:t>Enunciado del alcance del proyecto.</w:t>
+      </w:r>
+    </w:p>
+    <w:p>
+      <w:r>
+        <w:t>¿Qué obtenemos?</w:t>
+      </w:r>
+    </w:p>
+    <w:p>
+      <w:pPr>
+        <w:pStyle w:val="Prrafodelista"/>
+        <w:numPr>
+          <w:ilvl w:val="0"/>
+          <w:numId w:val="95"/>
+        </w:numPr>
+      </w:pPr>
+      <w:r>
+        <w:t>Una</w:t>
+      </w:r>
+      <w:r>
+        <w:t xml:space="preserve"> estrategia de gestión de riesgos.</w:t>
+      </w:r>
+    </w:p>
+    <w:p>
+      <w:pPr>
+        <w:pStyle w:val="Prrafodelista"/>
+        <w:numPr>
+          <w:ilvl w:val="0"/>
+          <w:numId w:val="95"/>
+        </w:numPr>
+      </w:pPr>
+      <w:r>
+        <w:t>Alcance del esfuerzo en gestión de riesgos.</w:t>
+      </w:r>
+    </w:p>
+    <w:p>
+      <w:pPr>
+        <w:pStyle w:val="Prrafodelista"/>
+        <w:numPr>
+          <w:ilvl w:val="0"/>
+          <w:numId w:val="95"/>
+        </w:numPr>
+      </w:pPr>
+      <w:r>
+        <w:t>Cómo se piensa llevar a cabo la identificación de riesgos.</w:t>
+      </w:r>
+    </w:p>
+    <w:p>
+      <w:pPr>
+        <w:pStyle w:val="Prrafodelista"/>
+        <w:numPr>
+          <w:ilvl w:val="0"/>
+          <w:numId w:val="95"/>
+        </w:numPr>
+      </w:pPr>
+      <w:r>
+        <w:t>Cómo se va a llevar a cabo el análisis de riesgos.</w:t>
+      </w:r>
+    </w:p>
+    <w:p>
+      <w:pPr>
+        <w:pStyle w:val="Prrafodelista"/>
+        <w:numPr>
+          <w:ilvl w:val="0"/>
+          <w:numId w:val="95"/>
+        </w:numPr>
+      </w:pPr>
+      <w:r>
+        <w:t>Cómo se va a llevar a cabo el plan de respuesta.</w:t>
+      </w:r>
+    </w:p>
+    <w:p>
+      <w:pPr>
+        <w:pStyle w:val="Prrafodelista"/>
+        <w:numPr>
+          <w:ilvl w:val="0"/>
+          <w:numId w:val="95"/>
+        </w:numPr>
+      </w:pPr>
+      <w:r>
+        <w:t>Cómo se va a llevar a cabo la monitorización y control.</w:t>
+      </w:r>
+    </w:p>
+    <w:p>
+      <w:pPr>
+        <w:pStyle w:val="Prrafodelista"/>
+        <w:numPr>
+          <w:ilvl w:val="0"/>
+          <w:numId w:val="95"/>
+        </w:numPr>
+      </w:pPr>
+      <w:r>
+        <w:t>Presupuesto de gestión de riesgos.</w:t>
+      </w:r>
+    </w:p>
+    <w:p>
+      <w:pPr>
+        <w:pStyle w:val="Prrafodelista"/>
+        <w:numPr>
+          <w:ilvl w:val="0"/>
+          <w:numId w:val="95"/>
+        </w:numPr>
+      </w:pPr>
+      <w:r>
+        <w:t>Calendario de actividades de gestión de riesgos.</w:t>
+      </w:r>
+    </w:p>
+    <w:p>
+      <w:pPr>
+        <w:pStyle w:val="Prrafodelista"/>
+        <w:numPr>
+          <w:ilvl w:val="0"/>
+          <w:numId w:val="95"/>
+        </w:numPr>
+      </w:pPr>
+      <w:r>
+        <w:t>Roles y responsabilidades.</w:t>
+      </w:r>
+    </w:p>
+    <w:p>
+      <w:r>
+        <w:t>Tareas:</w:t>
+      </w:r>
+    </w:p>
+    <w:p>
+      <w:pPr>
+        <w:pStyle w:val="Prrafodelista"/>
+        <w:numPr>
+          <w:ilvl w:val="0"/>
+          <w:numId w:val="96"/>
+        </w:numPr>
+      </w:pPr>
+      <w:r>
+        <w:t>Identificar riesgos.</w:t>
+      </w:r>
+    </w:p>
+    <w:p>
+      <w:pPr>
+        <w:pStyle w:val="Prrafodelista"/>
+        <w:numPr>
+          <w:ilvl w:val="0"/>
+          <w:numId w:val="96"/>
+        </w:numPr>
+      </w:pPr>
+      <w:r>
+        <w:t>Considerar fuentes de riesgos internos y externos.</w:t>
+      </w:r>
+    </w:p>
+    <w:p>
+      <w:pPr>
+        <w:pStyle w:val="Prrafodelista"/>
+        <w:numPr>
+          <w:ilvl w:val="0"/>
+          <w:numId w:val="96"/>
+        </w:numPr>
+      </w:pPr>
+      <w:r>
+        <w:t>Categorización de riesgos.</w:t>
+      </w:r>
+    </w:p>
+    <w:p>
+      <w:pPr>
+        <w:pStyle w:val="Prrafodelista"/>
+        <w:numPr>
+          <w:ilvl w:val="0"/>
+          <w:numId w:val="96"/>
+        </w:numPr>
+      </w:pPr>
+      <w:r>
+        <w:t>Identificación de disparadores.</w:t>
+      </w:r>
+    </w:p>
+    <w:p>
+      <w:pPr>
+        <w:pStyle w:val="Prrafodelista"/>
+        <w:numPr>
+          <w:ilvl w:val="0"/>
+          <w:numId w:val="96"/>
+        </w:numPr>
+      </w:pPr>
+      <w:r>
+        <w:t>Consolidación de riesgos.</w:t>
+      </w:r>
+    </w:p>
+    <w:p/>
+    <w:p>
+      <w:r>
+        <w:lastRenderedPageBreak/>
+        <w:t>Tipos de análisis:</w:t>
+      </w:r>
+    </w:p>
+    <w:p>
+      <w:pPr>
+        <w:pStyle w:val="Prrafodelista"/>
+        <w:numPr>
+          <w:ilvl w:val="0"/>
+          <w:numId w:val="97"/>
+        </w:numPr>
+      </w:pPr>
+      <w:r>
+        <w:t>Análisis cualitativo.</w:t>
+      </w:r>
+    </w:p>
+    <w:p>
+      <w:pPr>
+        <w:pStyle w:val="Prrafodelista"/>
+        <w:numPr>
+          <w:ilvl w:val="0"/>
+          <w:numId w:val="97"/>
+        </w:numPr>
+      </w:pPr>
+      <w:r>
+        <w:t>Análisis cuantitativo.</w:t>
+      </w:r>
+    </w:p>
+    <w:p>
+      <w:pPr>
+        <w:pStyle w:val="Prrafodelista"/>
+        <w:numPr>
+          <w:ilvl w:val="0"/>
+          <w:numId w:val="97"/>
+        </w:numPr>
+      </w:pPr>
+      <w:r>
+        <w:t>Priorización del análisis.</w:t>
+      </w:r>
+    </w:p>
+    <w:p>
+      <w:r>
+        <w:t>Parámetros que deben analizarse y estimarse:</w:t>
+      </w:r>
+    </w:p>
+    <w:p>
+      <w:pPr>
+        <w:pStyle w:val="Prrafodelista"/>
+        <w:numPr>
+          <w:ilvl w:val="0"/>
+          <w:numId w:val="98"/>
+        </w:numPr>
+      </w:pPr>
+      <w:r>
+        <w:t>Para cada situación de riesgo:</w:t>
+      </w:r>
+    </w:p>
+    <w:p>
+      <w:pPr>
+        <w:pStyle w:val="Prrafodelista"/>
+        <w:numPr>
+          <w:ilvl w:val="1"/>
+          <w:numId w:val="98"/>
+        </w:numPr>
+      </w:pPr>
+      <w:r>
+        <w:t>Impacto.</w:t>
+      </w:r>
+    </w:p>
+    <w:p>
+      <w:pPr>
+        <w:pStyle w:val="Prrafodelista"/>
+        <w:numPr>
+          <w:ilvl w:val="1"/>
+          <w:numId w:val="98"/>
+        </w:numPr>
+      </w:pPr>
+      <w:r>
+        <w:t>Probabilidad.</w:t>
+      </w:r>
+    </w:p>
+    <w:p>
+      <w:pPr>
+        <w:pStyle w:val="Prrafodelista"/>
+        <w:numPr>
+          <w:ilvl w:val="1"/>
+          <w:numId w:val="98"/>
+        </w:numPr>
+      </w:pPr>
+      <w:r>
+        <w:t>Nivel de necesidad de salvaguarda.</w:t>
+      </w:r>
+    </w:p>
+    <w:p>
+      <w:pPr>
+        <w:pStyle w:val="Prrafodelista"/>
+        <w:numPr>
+          <w:ilvl w:val="0"/>
+          <w:numId w:val="98"/>
+        </w:numPr>
+      </w:pPr>
+      <w:r>
+        <w:t>Para cada activo: Criticidad.</w:t>
+      </w:r>
+    </w:p>
+    <w:p>
+      <w:r>
+        <w:t>Matriz de probabilidad/impacto</w:t>
+      </w:r>
+      <w:r>
+        <w:t>.</w:t>
+      </w:r>
+    </w:p>
+    <w:p>
+      <w:pPr>
+        <w:jc w:val="center"/>
+      </w:pPr>
+      <w:r>
+        <w:drawing>
+          <wp:inline distT="0" distB="0" distL="0" distR="0" wp14:anchorId="48DACBDE" wp14:editId="3514E6E6">
+            <wp:extent cx="4229467" cy="2324301"/>
+            <wp:effectExtent l="0" t="0" r="0" b="0"/>
+            <wp:docPr id="1111058589" name="Imagen 1" descr="Gráfico&#10;&#10;Descripción generada automáticamente"/>
+            <wp:cNvGraphicFramePr>
+              <a:graphicFrameLocks xmlns:a="http://schemas.openxmlformats.org/drawingml/2006/main" noChangeAspect="1"/>
+            </wp:cNvGraphicFramePr>
+            <a:graphic xmlns:a="http://schemas.openxmlformats.org/drawingml/2006/main">
+              <a:graphicData uri="http://schemas.openxmlformats.org/drawingml/2006/picture">
+                <pic:pic xmlns:pic="http://schemas.openxmlformats.org/drawingml/2006/picture">
+                  <pic:nvPicPr>
+                    <pic:cNvPr id="1111058589" name="Imagen 1" descr="Gráfico&#10;&#10;Descripción generada automáticamente"/>
+                    <pic:cNvPicPr/>
+                  </pic:nvPicPr>
+                  <pic:blipFill>
+                    <a:blip r:embed="rId49"/>
+                    <a:stretch>
+                      <a:fillRect/>
+                    </a:stretch>
+                  </pic:blipFill>
+                  <pic:spPr>
+                    <a:xfrm>
+                      <a:off x="0" y="0"/>
+                      <a:ext cx="4229467" cy="2324301"/>
+                    </a:xfrm>
+                    <a:prstGeom prst="rect">
+                      <a:avLst/>
+                    </a:prstGeom>
+                  </pic:spPr>
+                </pic:pic>
+              </a:graphicData>
+            </a:graphic>
+          </wp:inline>
+        </w:drawing>
+      </w:r>
+    </w:p>
+    <w:p>
+      <w:r>
+        <w:t>Planificación respuestas a los riesgos.</w:t>
+      </w:r>
+    </w:p>
+    <w:p>
+      <w:r>
+        <w:t>Proceso de desarrollar opciones y determinar acciones para mejorar las oportunidades y reducir las amenazas a los objetivos del proyecto.</w:t>
+      </w:r>
+    </w:p>
+    <w:p>
+      <w:r>
+        <w:t>Usar el Plan de Gestión de Riesgos para:</w:t>
+      </w:r>
+    </w:p>
+    <w:p>
+      <w:pPr>
+        <w:pStyle w:val="Prrafodelista"/>
+        <w:numPr>
+          <w:ilvl w:val="0"/>
+          <w:numId w:val="99"/>
+        </w:numPr>
+      </w:pPr>
+      <w:r>
+        <w:t>Monitorizar. (revisar periódicamente)</w:t>
+      </w:r>
+    </w:p>
+    <w:p>
+      <w:pPr>
+        <w:pStyle w:val="Prrafodelista"/>
+        <w:numPr>
+          <w:ilvl w:val="0"/>
+          <w:numId w:val="99"/>
+        </w:numPr>
+      </w:pPr>
+      <w:r>
+        <w:t>Controlar. (mitigar y vigilar)</w:t>
+      </w:r>
+    </w:p>
+    <w:p>
+      <w:pPr>
+        <w:rPr>
+          <w:b/>
+          <w:bCs/>
+        </w:rPr>
+      </w:pPr>
+      <w:r>
+        <w:rPr>
+          <w:b/>
+          <w:bCs/>
+        </w:rPr>
+        <w:t>Roles y responsabilidades</w:t>
+      </w:r>
+    </w:p>
+    <w:p>
+      <w:pPr>
+        <w:pStyle w:val="Prrafodelista"/>
+        <w:numPr>
+          <w:ilvl w:val="0"/>
+          <w:numId w:val="100"/>
+        </w:numPr>
+      </w:pPr>
+      <w:r>
+        <w:t>Jefe de proyecto.</w:t>
+      </w:r>
+    </w:p>
+    <w:p>
+      <w:pPr>
+        <w:pStyle w:val="Prrafodelista"/>
+        <w:numPr>
+          <w:ilvl w:val="0"/>
+          <w:numId w:val="100"/>
+        </w:numPr>
+      </w:pPr>
+      <w:r>
+        <w:t>Stakeholders. (Involucrados en el negocio)</w:t>
+      </w:r>
+    </w:p>
+    <w:p>
+      <w:pPr>
+        <w:pStyle w:val="Prrafodelista"/>
+        <w:numPr>
+          <w:ilvl w:val="0"/>
+          <w:numId w:val="100"/>
+        </w:numPr>
+      </w:pPr>
+      <w:r>
+        <w:t>Cliente. (Aceptador)</w:t>
+      </w:r>
+    </w:p>
+    <w:p>
+      <w:pPr>
+        <w:pStyle w:val="Prrafodelista"/>
+        <w:numPr>
+          <w:ilvl w:val="0"/>
+          <w:numId w:val="100"/>
+        </w:numPr>
+      </w:pPr>
+      <w:r>
+        <w:t>Expertos.</w:t>
+      </w:r>
+    </w:p>
+    <w:p>
+      <w:pPr>
+        <w:pStyle w:val="Prrafodelista"/>
+        <w:numPr>
+          <w:ilvl w:val="0"/>
+          <w:numId w:val="100"/>
+        </w:numPr>
+      </w:pPr>
+      <w:r>
+        <w:t>Equipo de proyecto.</w:t>
+      </w:r>
+    </w:p>
+    <w:p>
+      <w:pPr>
+        <w:pStyle w:val="Prrafodelista"/>
+        <w:numPr>
+          <w:ilvl w:val="0"/>
+          <w:numId w:val="100"/>
+        </w:numPr>
+      </w:pPr>
+      <w:r>
+        <w:t>Responsable de un riesgo.</w:t>
+      </w:r>
+    </w:p>
+    <w:p/>
+    <w:p/>
+    <w:p/>
+    <w:p>
+      <w:pPr>
+        <w:rPr>
+          <w:b/>
+          <w:bCs/>
+        </w:rPr>
+      </w:pPr>
+      <w:r>
+        <w:rPr>
+          <w:b/>
+          <w:bCs/>
+        </w:rPr>
+        <w:lastRenderedPageBreak/>
+        <w:t>Metodologías</w:t>
+      </w:r>
+    </w:p>
+    <w:p>
+      <w:pPr>
+        <w:rPr>
+          <w:b/>
+          <w:bCs/>
+        </w:rPr>
+      </w:pPr>
     </w:p>
     <w:sectPr>
       <w:pgSz w:w="11906" w:h="16838"/>
@@ -12417,7 +13445,7 @@
         <v:path o:extrusionok="f" gradientshapeok="t" o:connecttype="rect"/>
         <o:lock v:ext="edit" aspectratio="t"/>
       </v:shapetype>
-      <v:shape id="_x0000_i1038" type="#_x0000_t75" style="width:18.6pt;height:15.6pt;rotation:-90;visibility:visible;mso-wrap-style:square" o:bullet="t">
+      <v:shape id="_x0000_i1035" type="#_x0000_t75" style="width:18.6pt;height:15.6pt;rotation:-90;visibility:visible;mso-wrap-style:square" o:bullet="t">
         <v:imagedata r:id="rId1" o:title=""/>
       </v:shape>
     </w:pict>
@@ -13327,6 +14355,119 @@
     </w:lvl>
   </w:abstractNum>
   <w:abstractNum w:abstractNumId="8" w15:restartNumberingAfterBreak="0">
+    <w:nsid w:val="0C2C2AD5"/>
+    <w:multiLevelType w:val="hybridMultilevel"/>
+    <w:tmpl w:val="C7DCDE1E"/>
+    <w:lvl w:ilvl="0" w:tplc="0C0A0001">
+      <w:start w:val="1"/>
+      <w:numFmt w:val="bullet"/>
+      <w:lvlText w:val=""/>
+      <w:lvlJc w:val="left"/>
+      <w:pPr>
+        <w:ind w:left="720" w:hanging="360"/>
+      </w:pPr>
+      <w:rPr>
+        <w:rFonts w:ascii="Symbol" w:hAnsi="Symbol" w:hint="default"/>
+      </w:rPr>
+    </w:lvl>
+    <w:lvl w:ilvl="1" w:tplc="0C0A0003" w:tentative="1">
+      <w:start w:val="1"/>
+      <w:numFmt w:val="bullet"/>
+      <w:lvlText w:val="o"/>
+      <w:lvlJc w:val="left"/>
+      <w:pPr>
+        <w:ind w:left="1440" w:hanging="360"/>
+      </w:pPr>
+      <w:rPr>
+        <w:rFonts w:ascii="Courier New" w:hAnsi="Courier New" w:cs="Courier New" w:hint="default"/>
+      </w:rPr>
+    </w:lvl>
+    <w:lvl w:ilvl="2" w:tplc="0C0A0005" w:tentative="1">
+      <w:start w:val="1"/>
+      <w:numFmt w:val="bullet"/>
+      <w:lvlText w:val=""/>
+      <w:lvlJc w:val="left"/>
+      <w:pPr>
+        <w:ind w:left="2160" w:hanging="360"/>
+      </w:pPr>
+      <w:rPr>
+        <w:rFonts w:ascii="Wingdings" w:hAnsi="Wingdings" w:hint="default"/>
+      </w:rPr>
+    </w:lvl>
+    <w:lvl w:ilvl="3" w:tplc="0C0A0001" w:tentative="1">
+      <w:start w:val="1"/>
+      <w:numFmt w:val="bullet"/>
+      <w:lvlText w:val=""/>
+      <w:lvlJc w:val="left"/>
+      <w:pPr>
+        <w:ind w:left="2880" w:hanging="360"/>
+      </w:pPr>
+      <w:rPr>
+        <w:rFonts w:ascii="Symbol" w:hAnsi="Symbol" w:hint="default"/>
+      </w:rPr>
+    </w:lvl>
+    <w:lvl w:ilvl="4" w:tplc="0C0A0003" w:tentative="1">
+      <w:start w:val="1"/>
+      <w:numFmt w:val="bullet"/>
+      <w:lvlText w:val="o"/>
+      <w:lvlJc w:val="left"/>
+      <w:pPr>
+        <w:ind w:left="3600" w:hanging="360"/>
+      </w:pPr>
+      <w:rPr>
+        <w:rFonts w:ascii="Courier New" w:hAnsi="Courier New" w:cs="Courier New" w:hint="default"/>
+      </w:rPr>
+    </w:lvl>
+    <w:lvl w:ilvl="5" w:tplc="0C0A0005" w:tentative="1">
+      <w:start w:val="1"/>
+      <w:numFmt w:val="bullet"/>
+      <w:lvlText w:val=""/>
+      <w:lvlJc w:val="left"/>
+      <w:pPr>
+        <w:ind w:left="4320" w:hanging="360"/>
+      </w:pPr>
+      <w:rPr>
+        <w:rFonts w:ascii="Wingdings" w:hAnsi="Wingdings" w:hint="default"/>
+      </w:rPr>
+    </w:lvl>
+    <w:lvl w:ilvl="6" w:tplc="0C0A0001" w:tentative="1">
+      <w:start w:val="1"/>
+      <w:numFmt w:val="bullet"/>
+      <w:lvlText w:val=""/>
+      <w:lvlJc w:val="left"/>
+      <w:pPr>
+        <w:ind w:left="5040" w:hanging="360"/>
+      </w:pPr>
+      <w:rPr>
+        <w:rFonts w:ascii="Symbol" w:hAnsi="Symbol" w:hint="default"/>
+      </w:rPr>
+    </w:lvl>
+    <w:lvl w:ilvl="7" w:tplc="0C0A0003" w:tentative="1">
+      <w:start w:val="1"/>
+      <w:numFmt w:val="bullet"/>
+      <w:lvlText w:val="o"/>
+      <w:lvlJc w:val="left"/>
+      <w:pPr>
+        <w:ind w:left="5760" w:hanging="360"/>
+      </w:pPr>
+      <w:rPr>
+        <w:rFonts w:ascii="Courier New" w:hAnsi="Courier New" w:cs="Courier New" w:hint="default"/>
+      </w:rPr>
+    </w:lvl>
+    <w:lvl w:ilvl="8" w:tplc="0C0A0005" w:tentative="1">
+      <w:start w:val="1"/>
+      <w:numFmt w:val="bullet"/>
+      <w:lvlText w:val=""/>
+      <w:lvlJc w:val="left"/>
+      <w:pPr>
+        <w:ind w:left="6480" w:hanging="360"/>
+      </w:pPr>
+      <w:rPr>
+        <w:rFonts w:ascii="Wingdings" w:hAnsi="Wingdings" w:hint="default"/>
+      </w:rPr>
+    </w:lvl>
+  </w:abstractNum>
+  <w:abstractNum w:abstractNumId="9" w15:restartNumberingAfterBreak="0">
     <w:nsid w:val="0D191AE4"/>
     <w:multiLevelType w:val="hybridMultilevel"/>
     <w:tmpl w:val="FEB067BE"/>
@@ -13439,7 +14580,7 @@
       </w:rPr>
     </w:lvl>
   </w:abstractNum>
-  <w:abstractNum w:abstractNumId="9" w15:restartNumberingAfterBreak="0">
+  <w:abstractNum w:abstractNumId="10" w15:restartNumberingAfterBreak="0">
     <w:nsid w:val="0DF63966"/>
     <w:multiLevelType w:val="hybridMultilevel"/>
     <w:tmpl w:val="5754B010"/>
@@ -13552,7 +14693,7 @@
       </w:rPr>
     </w:lvl>
   </w:abstractNum>
-  <w:abstractNum w:abstractNumId="10" w15:restartNumberingAfterBreak="0">
+  <w:abstractNum w:abstractNumId="11" w15:restartNumberingAfterBreak="0">
     <w:nsid w:val="0F2C3353"/>
     <w:multiLevelType w:val="hybridMultilevel"/>
     <w:tmpl w:val="44CA702C"/>
@@ -13665,7 +14806,7 @@
       </w:rPr>
     </w:lvl>
   </w:abstractNum>
-  <w:abstractNum w:abstractNumId="11" w15:restartNumberingAfterBreak="0">
+  <w:abstractNum w:abstractNumId="12" w15:restartNumberingAfterBreak="0">
     <w:nsid w:val="111D2AD5"/>
     <w:multiLevelType w:val="hybridMultilevel"/>
     <w:tmpl w:val="F6FCA6A4"/>
@@ -13778,7 +14919,7 @@
       </w:rPr>
     </w:lvl>
   </w:abstractNum>
-  <w:abstractNum w:abstractNumId="12" w15:restartNumberingAfterBreak="0">
+  <w:abstractNum w:abstractNumId="13" w15:restartNumberingAfterBreak="0">
     <w:nsid w:val="13A96A5C"/>
     <w:multiLevelType w:val="hybridMultilevel"/>
     <w:tmpl w:val="50E83D6E"/>
@@ -13891,7 +15032,120 @@
       </w:rPr>
     </w:lvl>
   </w:abstractNum>
-  <w:abstractNum w:abstractNumId="13" w15:restartNumberingAfterBreak="0">
+  <w:abstractNum w:abstractNumId="14" w15:restartNumberingAfterBreak="0">
+    <w:nsid w:val="14A4057E"/>
+    <w:multiLevelType w:val="hybridMultilevel"/>
+    <w:tmpl w:val="C74AD554"/>
+    <w:lvl w:ilvl="0" w:tplc="0C0A0001">
+      <w:start w:val="1"/>
+      <w:numFmt w:val="bullet"/>
+      <w:lvlText w:val=""/>
+      <w:lvlJc w:val="left"/>
+      <w:pPr>
+        <w:ind w:left="720" w:hanging="360"/>
+      </w:pPr>
+      <w:rPr>
+        <w:rFonts w:ascii="Symbol" w:hAnsi="Symbol" w:hint="default"/>
+      </w:rPr>
+    </w:lvl>
+    <w:lvl w:ilvl="1" w:tplc="0C0A0003" w:tentative="1">
+      <w:start w:val="1"/>
+      <w:numFmt w:val="bullet"/>
+      <w:lvlText w:val="o"/>
+      <w:lvlJc w:val="left"/>
+      <w:pPr>
+        <w:ind w:left="1440" w:hanging="360"/>
+      </w:pPr>
+      <w:rPr>
+        <w:rFonts w:ascii="Courier New" w:hAnsi="Courier New" w:cs="Courier New" w:hint="default"/>
+      </w:rPr>
+    </w:lvl>
+    <w:lvl w:ilvl="2" w:tplc="0C0A0005" w:tentative="1">
+      <w:start w:val="1"/>
+      <w:numFmt w:val="bullet"/>
+      <w:lvlText w:val=""/>
+      <w:lvlJc w:val="left"/>
+      <w:pPr>
+        <w:ind w:left="2160" w:hanging="360"/>
+      </w:pPr>
+      <w:rPr>
+        <w:rFonts w:ascii="Wingdings" w:hAnsi="Wingdings" w:hint="default"/>
+      </w:rPr>
+    </w:lvl>
+    <w:lvl w:ilvl="3" w:tplc="0C0A0001" w:tentative="1">
+      <w:start w:val="1"/>
+      <w:numFmt w:val="bullet"/>
+      <w:lvlText w:val=""/>
+      <w:lvlJc w:val="left"/>
+      <w:pPr>
+        <w:ind w:left="2880" w:hanging="360"/>
+      </w:pPr>
+      <w:rPr>
+        <w:rFonts w:ascii="Symbol" w:hAnsi="Symbol" w:hint="default"/>
+      </w:rPr>
+    </w:lvl>
+    <w:lvl w:ilvl="4" w:tplc="0C0A0003" w:tentative="1">
+      <w:start w:val="1"/>
+      <w:numFmt w:val="bullet"/>
+      <w:lvlText w:val="o"/>
+      <w:lvlJc w:val="left"/>
+      <w:pPr>
+        <w:ind w:left="3600" w:hanging="360"/>
+      </w:pPr>
+      <w:rPr>
+        <w:rFonts w:ascii="Courier New" w:hAnsi="Courier New" w:cs="Courier New" w:hint="default"/>
+      </w:rPr>
+    </w:lvl>
+    <w:lvl w:ilvl="5" w:tplc="0C0A0005" w:tentative="1">
+      <w:start w:val="1"/>
+      <w:numFmt w:val="bullet"/>
+      <w:lvlText w:val=""/>
+      <w:lvlJc w:val="left"/>
+      <w:pPr>
+        <w:ind w:left="4320" w:hanging="360"/>
+      </w:pPr>
+      <w:rPr>
+        <w:rFonts w:ascii="Wingdings" w:hAnsi="Wingdings" w:hint="default"/>
+      </w:rPr>
+    </w:lvl>
+    <w:lvl w:ilvl="6" w:tplc="0C0A0001" w:tentative="1">
+      <w:start w:val="1"/>
+      <w:numFmt w:val="bullet"/>
+      <w:lvlText w:val=""/>
+      <w:lvlJc w:val="left"/>
+      <w:pPr>
+        <w:ind w:left="5040" w:hanging="360"/>
+      </w:pPr>
+      <w:rPr>
+        <w:rFonts w:ascii="Symbol" w:hAnsi="Symbol" w:hint="default"/>
+      </w:rPr>
+    </w:lvl>
+    <w:lvl w:ilvl="7" w:tplc="0C0A0003" w:tentative="1">
+      <w:start w:val="1"/>
+      <w:numFmt w:val="bullet"/>
+      <w:lvlText w:val="o"/>
+      <w:lvlJc w:val="left"/>
+      <w:pPr>
+        <w:ind w:left="5760" w:hanging="360"/>
+      </w:pPr>
+      <w:rPr>
+        <w:rFonts w:ascii="Courier New" w:hAnsi="Courier New" w:cs="Courier New" w:hint="default"/>
+      </w:rPr>
+    </w:lvl>
+    <w:lvl w:ilvl="8" w:tplc="0C0A0005" w:tentative="1">
+      <w:start w:val="1"/>
+      <w:numFmt w:val="bullet"/>
+      <w:lvlText w:val=""/>
+      <w:lvlJc w:val="left"/>
+      <w:pPr>
+        <w:ind w:left="6480" w:hanging="360"/>
+      </w:pPr>
+      <w:rPr>
+        <w:rFonts w:ascii="Wingdings" w:hAnsi="Wingdings" w:hint="default"/>
+      </w:rPr>
+    </w:lvl>
+  </w:abstractNum>
+  <w:abstractNum w:abstractNumId="15" w15:restartNumberingAfterBreak="0">
     <w:nsid w:val="15755537"/>
     <w:multiLevelType w:val="hybridMultilevel"/>
     <w:tmpl w:val="D158AADC"/>
@@ -14004,7 +15258,7 @@
       </w:rPr>
     </w:lvl>
   </w:abstractNum>
-  <w:abstractNum w:abstractNumId="14" w15:restartNumberingAfterBreak="0">
+  <w:abstractNum w:abstractNumId="16" w15:restartNumberingAfterBreak="0">
     <w:nsid w:val="173A32B8"/>
     <w:multiLevelType w:val="hybridMultilevel"/>
     <w:tmpl w:val="C9823756"/>
@@ -14117,7 +15371,7 @@
       </w:rPr>
     </w:lvl>
   </w:abstractNum>
-  <w:abstractNum w:abstractNumId="15" w15:restartNumberingAfterBreak="0">
+  <w:abstractNum w:abstractNumId="17" w15:restartNumberingAfterBreak="0">
     <w:nsid w:val="17584036"/>
     <w:multiLevelType w:val="hybridMultilevel"/>
     <w:tmpl w:val="3C68B328"/>
@@ -14230,7 +15484,7 @@
       </w:rPr>
     </w:lvl>
   </w:abstractNum>
-  <w:abstractNum w:abstractNumId="16" w15:restartNumberingAfterBreak="0">
+  <w:abstractNum w:abstractNumId="18" w15:restartNumberingAfterBreak="0">
     <w:nsid w:val="17E14108"/>
     <w:multiLevelType w:val="hybridMultilevel"/>
     <w:tmpl w:val="31BEB90C"/>
@@ -14343,7 +15597,7 @@
       </w:rPr>
     </w:lvl>
   </w:abstractNum>
-  <w:abstractNum w:abstractNumId="17" w15:restartNumberingAfterBreak="0">
+  <w:abstractNum w:abstractNumId="19" w15:restartNumberingAfterBreak="0">
     <w:nsid w:val="19643FD4"/>
     <w:multiLevelType w:val="hybridMultilevel"/>
     <w:tmpl w:val="F66C0E9A"/>
@@ -14456,7 +15710,7 @@
       </w:rPr>
     </w:lvl>
   </w:abstractNum>
-  <w:abstractNum w:abstractNumId="18" w15:restartNumberingAfterBreak="0">
+  <w:abstractNum w:abstractNumId="20" w15:restartNumberingAfterBreak="0">
     <w:nsid w:val="1BD45839"/>
     <w:multiLevelType w:val="hybridMultilevel"/>
     <w:tmpl w:val="B6F0B4C0"/>
@@ -14569,7 +15823,7 @@
       </w:rPr>
     </w:lvl>
   </w:abstractNum>
-  <w:abstractNum w:abstractNumId="19" w15:restartNumberingAfterBreak="0">
+  <w:abstractNum w:abstractNumId="21" w15:restartNumberingAfterBreak="0">
     <w:nsid w:val="1C1E58CE"/>
     <w:multiLevelType w:val="hybridMultilevel"/>
     <w:tmpl w:val="43741BD2"/>
@@ -14682,7 +15936,7 @@
       </w:rPr>
     </w:lvl>
   </w:abstractNum>
-  <w:abstractNum w:abstractNumId="20" w15:restartNumberingAfterBreak="0">
+  <w:abstractNum w:abstractNumId="22" w15:restartNumberingAfterBreak="0">
     <w:nsid w:val="1CEE1C4D"/>
     <w:multiLevelType w:val="hybridMultilevel"/>
     <w:tmpl w:val="CD9E9C2C"/>
@@ -14795,7 +16049,7 @@
       </w:rPr>
     </w:lvl>
   </w:abstractNum>
-  <w:abstractNum w:abstractNumId="21" w15:restartNumberingAfterBreak="0">
+  <w:abstractNum w:abstractNumId="23" w15:restartNumberingAfterBreak="0">
     <w:nsid w:val="1E567362"/>
     <w:multiLevelType w:val="hybridMultilevel"/>
     <w:tmpl w:val="911C79CA"/>
@@ -14908,7 +16162,7 @@
       </w:rPr>
     </w:lvl>
   </w:abstractNum>
-  <w:abstractNum w:abstractNumId="22" w15:restartNumberingAfterBreak="0">
+  <w:abstractNum w:abstractNumId="24" w15:restartNumberingAfterBreak="0">
     <w:nsid w:val="1E6D05D1"/>
     <w:multiLevelType w:val="hybridMultilevel"/>
     <w:tmpl w:val="C4DA5E84"/>
@@ -15021,7 +16275,7 @@
       </w:rPr>
     </w:lvl>
   </w:abstractNum>
-  <w:abstractNum w:abstractNumId="23" w15:restartNumberingAfterBreak="0">
+  <w:abstractNum w:abstractNumId="25" w15:restartNumberingAfterBreak="0">
     <w:nsid w:val="2015038D"/>
     <w:multiLevelType w:val="hybridMultilevel"/>
     <w:tmpl w:val="966E9ADE"/>
@@ -15107,7 +16361,7 @@
       </w:pPr>
     </w:lvl>
   </w:abstractNum>
-  <w:abstractNum w:abstractNumId="24" w15:restartNumberingAfterBreak="0">
+  <w:abstractNum w:abstractNumId="26" w15:restartNumberingAfterBreak="0">
     <w:nsid w:val="203D0828"/>
     <w:multiLevelType w:val="hybridMultilevel"/>
     <w:tmpl w:val="0B2047C0"/>
@@ -15220,7 +16474,7 @@
       </w:rPr>
     </w:lvl>
   </w:abstractNum>
-  <w:abstractNum w:abstractNumId="25" w15:restartNumberingAfterBreak="0">
+  <w:abstractNum w:abstractNumId="27" w15:restartNumberingAfterBreak="0">
     <w:nsid w:val="220F5DCD"/>
     <w:multiLevelType w:val="hybridMultilevel"/>
     <w:tmpl w:val="A218163C"/>
@@ -15333,7 +16587,7 @@
       </w:rPr>
     </w:lvl>
   </w:abstractNum>
-  <w:abstractNum w:abstractNumId="26" w15:restartNumberingAfterBreak="0">
+  <w:abstractNum w:abstractNumId="28" w15:restartNumberingAfterBreak="0">
     <w:nsid w:val="223C1CCE"/>
     <w:multiLevelType w:val="hybridMultilevel"/>
     <w:tmpl w:val="9A60BF0E"/>
@@ -15446,7 +16700,7 @@
       </w:rPr>
     </w:lvl>
   </w:abstractNum>
-  <w:abstractNum w:abstractNumId="27" w15:restartNumberingAfterBreak="0">
+  <w:abstractNum w:abstractNumId="29" w15:restartNumberingAfterBreak="0">
     <w:nsid w:val="23511290"/>
     <w:multiLevelType w:val="hybridMultilevel"/>
     <w:tmpl w:val="B8DC7158"/>
@@ -15559,7 +16813,7 @@
       </w:rPr>
     </w:lvl>
   </w:abstractNum>
-  <w:abstractNum w:abstractNumId="28" w15:restartNumberingAfterBreak="0">
+  <w:abstractNum w:abstractNumId="30" w15:restartNumberingAfterBreak="0">
     <w:nsid w:val="2384312E"/>
     <w:multiLevelType w:val="hybridMultilevel"/>
     <w:tmpl w:val="ED906162"/>
@@ -15645,7 +16899,7 @@
       </w:pPr>
     </w:lvl>
   </w:abstractNum>
-  <w:abstractNum w:abstractNumId="29" w15:restartNumberingAfterBreak="0">
+  <w:abstractNum w:abstractNumId="31" w15:restartNumberingAfterBreak="0">
     <w:nsid w:val="249B7FF6"/>
     <w:multiLevelType w:val="hybridMultilevel"/>
     <w:tmpl w:val="C8367120"/>
@@ -15758,7 +17012,7 @@
       </w:rPr>
     </w:lvl>
   </w:abstractNum>
-  <w:abstractNum w:abstractNumId="30" w15:restartNumberingAfterBreak="0">
+  <w:abstractNum w:abstractNumId="32" w15:restartNumberingAfterBreak="0">
     <w:nsid w:val="25740A28"/>
     <w:multiLevelType w:val="hybridMultilevel"/>
     <w:tmpl w:val="8180B31E"/>
@@ -15871,7 +17125,7 @@
       </w:rPr>
     </w:lvl>
   </w:abstractNum>
-  <w:abstractNum w:abstractNumId="31" w15:restartNumberingAfterBreak="0">
+  <w:abstractNum w:abstractNumId="33" w15:restartNumberingAfterBreak="0">
     <w:nsid w:val="27CA391A"/>
     <w:multiLevelType w:val="hybridMultilevel"/>
     <w:tmpl w:val="BAE8F252"/>
@@ -15984,7 +17238,7 @@
       </w:rPr>
     </w:lvl>
   </w:abstractNum>
-  <w:abstractNum w:abstractNumId="32" w15:restartNumberingAfterBreak="0">
+  <w:abstractNum w:abstractNumId="34" w15:restartNumberingAfterBreak="0">
     <w:nsid w:val="27DA176A"/>
     <w:multiLevelType w:val="hybridMultilevel"/>
     <w:tmpl w:val="CBDEA7E4"/>
@@ -16097,7 +17351,7 @@
       </w:rPr>
     </w:lvl>
   </w:abstractNum>
-  <w:abstractNum w:abstractNumId="33" w15:restartNumberingAfterBreak="0">
+  <w:abstractNum w:abstractNumId="35" w15:restartNumberingAfterBreak="0">
     <w:nsid w:val="290145FA"/>
     <w:multiLevelType w:val="hybridMultilevel"/>
     <w:tmpl w:val="A1F009EE"/>
@@ -16183,7 +17437,7 @@
       </w:pPr>
     </w:lvl>
   </w:abstractNum>
-  <w:abstractNum w:abstractNumId="34" w15:restartNumberingAfterBreak="0">
+  <w:abstractNum w:abstractNumId="36" w15:restartNumberingAfterBreak="0">
     <w:nsid w:val="2B5D57DF"/>
     <w:multiLevelType w:val="hybridMultilevel"/>
     <w:tmpl w:val="C1264068"/>
@@ -16296,7 +17550,7 @@
       </w:rPr>
     </w:lvl>
   </w:abstractNum>
-  <w:abstractNum w:abstractNumId="35" w15:restartNumberingAfterBreak="0">
+  <w:abstractNum w:abstractNumId="37" w15:restartNumberingAfterBreak="0">
     <w:nsid w:val="2B6E51EE"/>
     <w:multiLevelType w:val="hybridMultilevel"/>
     <w:tmpl w:val="D64471A8"/>
@@ -16409,7 +17663,7 @@
       </w:rPr>
     </w:lvl>
   </w:abstractNum>
-  <w:abstractNum w:abstractNumId="36" w15:restartNumberingAfterBreak="0">
+  <w:abstractNum w:abstractNumId="38" w15:restartNumberingAfterBreak="0">
     <w:nsid w:val="2C6275A0"/>
     <w:multiLevelType w:val="hybridMultilevel"/>
     <w:tmpl w:val="A0BA6622"/>
@@ -16522,7 +17776,7 @@
       </w:rPr>
     </w:lvl>
   </w:abstractNum>
-  <w:abstractNum w:abstractNumId="37" w15:restartNumberingAfterBreak="0">
+  <w:abstractNum w:abstractNumId="39" w15:restartNumberingAfterBreak="0">
     <w:nsid w:val="2C8076EF"/>
     <w:multiLevelType w:val="hybridMultilevel"/>
     <w:tmpl w:val="F28ECD20"/>
@@ -16635,7 +17889,7 @@
       </w:rPr>
     </w:lvl>
   </w:abstractNum>
-  <w:abstractNum w:abstractNumId="38" w15:restartNumberingAfterBreak="0">
+  <w:abstractNum w:abstractNumId="40" w15:restartNumberingAfterBreak="0">
     <w:nsid w:val="2DFA7D79"/>
     <w:multiLevelType w:val="hybridMultilevel"/>
     <w:tmpl w:val="B672DECC"/>
@@ -16748,7 +18002,7 @@
       </w:rPr>
     </w:lvl>
   </w:abstractNum>
-  <w:abstractNum w:abstractNumId="39" w15:restartNumberingAfterBreak="0">
+  <w:abstractNum w:abstractNumId="41" w15:restartNumberingAfterBreak="0">
     <w:nsid w:val="325B77A8"/>
     <w:multiLevelType w:val="hybridMultilevel"/>
     <w:tmpl w:val="550896E6"/>
@@ -16861,7 +18115,120 @@
       </w:rPr>
     </w:lvl>
   </w:abstractNum>
-  <w:abstractNum w:abstractNumId="40" w15:restartNumberingAfterBreak="0">
+  <w:abstractNum w:abstractNumId="42" w15:restartNumberingAfterBreak="0">
+    <w:nsid w:val="338C477B"/>
+    <w:multiLevelType w:val="hybridMultilevel"/>
+    <w:tmpl w:val="1AD4A030"/>
+    <w:lvl w:ilvl="0" w:tplc="0C0A0001">
+      <w:start w:val="1"/>
+      <w:numFmt w:val="bullet"/>
+      <w:lvlText w:val=""/>
+      <w:lvlJc w:val="left"/>
+      <w:pPr>
+        <w:ind w:left="720" w:hanging="360"/>
+      </w:pPr>
+      <w:rPr>
+        <w:rFonts w:ascii="Symbol" w:hAnsi="Symbol" w:hint="default"/>
+      </w:rPr>
+    </w:lvl>
+    <w:lvl w:ilvl="1" w:tplc="0C0A0003" w:tentative="1">
+      <w:start w:val="1"/>
+      <w:numFmt w:val="bullet"/>
+      <w:lvlText w:val="o"/>
+      <w:lvlJc w:val="left"/>
+      <w:pPr>
+        <w:ind w:left="1440" w:hanging="360"/>
+      </w:pPr>
+      <w:rPr>
+        <w:rFonts w:ascii="Courier New" w:hAnsi="Courier New" w:cs="Courier New" w:hint="default"/>
+      </w:rPr>
+    </w:lvl>
+    <w:lvl w:ilvl="2" w:tplc="0C0A0005" w:tentative="1">
+      <w:start w:val="1"/>
+      <w:numFmt w:val="bullet"/>
+      <w:lvlText w:val=""/>
+      <w:lvlJc w:val="left"/>
+      <w:pPr>
+        <w:ind w:left="2160" w:hanging="360"/>
+      </w:pPr>
+      <w:rPr>
+        <w:rFonts w:ascii="Wingdings" w:hAnsi="Wingdings" w:hint="default"/>
+      </w:rPr>
+    </w:lvl>
+    <w:lvl w:ilvl="3" w:tplc="0C0A0001" w:tentative="1">
+      <w:start w:val="1"/>
+      <w:numFmt w:val="bullet"/>
+      <w:lvlText w:val=""/>
+      <w:lvlJc w:val="left"/>
+      <w:pPr>
+        <w:ind w:left="2880" w:hanging="360"/>
+      </w:pPr>
+      <w:rPr>
+        <w:rFonts w:ascii="Symbol" w:hAnsi="Symbol" w:hint="default"/>
+      </w:rPr>
+    </w:lvl>
+    <w:lvl w:ilvl="4" w:tplc="0C0A0003" w:tentative="1">
+      <w:start w:val="1"/>
+      <w:numFmt w:val="bullet"/>
+      <w:lvlText w:val="o"/>
+      <w:lvlJc w:val="left"/>
+      <w:pPr>
+        <w:ind w:left="3600" w:hanging="360"/>
+      </w:pPr>
+      <w:rPr>
+        <w:rFonts w:ascii="Courier New" w:hAnsi="Courier New" w:cs="Courier New" w:hint="default"/>
+      </w:rPr>
+    </w:lvl>
+    <w:lvl w:ilvl="5" w:tplc="0C0A0005" w:tentative="1">
+      <w:start w:val="1"/>
+      <w:numFmt w:val="bullet"/>
+      <w:lvlText w:val=""/>
+      <w:lvlJc w:val="left"/>
+      <w:pPr>
+        <w:ind w:left="4320" w:hanging="360"/>
+      </w:pPr>
+      <w:rPr>
+        <w:rFonts w:ascii="Wingdings" w:hAnsi="Wingdings" w:hint="default"/>
+      </w:rPr>
+    </w:lvl>
+    <w:lvl w:ilvl="6" w:tplc="0C0A0001" w:tentative="1">
+      <w:start w:val="1"/>
+      <w:numFmt w:val="bullet"/>
+      <w:lvlText w:val=""/>
+      <w:lvlJc w:val="left"/>
+      <w:pPr>
+        <w:ind w:left="5040" w:hanging="360"/>
+      </w:pPr>
+      <w:rPr>
+        <w:rFonts w:ascii="Symbol" w:hAnsi="Symbol" w:hint="default"/>
+      </w:rPr>
+    </w:lvl>
+    <w:lvl w:ilvl="7" w:tplc="0C0A0003" w:tentative="1">
+      <w:start w:val="1"/>
+      <w:numFmt w:val="bullet"/>
+      <w:lvlText w:val="o"/>
+      <w:lvlJc w:val="left"/>
+      <w:pPr>
+        <w:ind w:left="5760" w:hanging="360"/>
+      </w:pPr>
+      <w:rPr>
+        <w:rFonts w:ascii="Courier New" w:hAnsi="Courier New" w:cs="Courier New" w:hint="default"/>
+      </w:rPr>
+    </w:lvl>
+    <w:lvl w:ilvl="8" w:tplc="0C0A0005" w:tentative="1">
+      <w:start w:val="1"/>
+      <w:numFmt w:val="bullet"/>
+      <w:lvlText w:val=""/>
+      <w:lvlJc w:val="left"/>
+      <w:pPr>
+        <w:ind w:left="6480" w:hanging="360"/>
+      </w:pPr>
+      <w:rPr>
+        <w:rFonts w:ascii="Wingdings" w:hAnsi="Wingdings" w:hint="default"/>
+      </w:rPr>
+    </w:lvl>
+  </w:abstractNum>
+  <w:abstractNum w:abstractNumId="43" w15:restartNumberingAfterBreak="0">
     <w:nsid w:val="346E0CD8"/>
     <w:multiLevelType w:val="hybridMultilevel"/>
     <w:tmpl w:val="C0C4D822"/>
@@ -16974,7 +18341,7 @@
       </w:rPr>
     </w:lvl>
   </w:abstractNum>
-  <w:abstractNum w:abstractNumId="41" w15:restartNumberingAfterBreak="0">
+  <w:abstractNum w:abstractNumId="44" w15:restartNumberingAfterBreak="0">
     <w:nsid w:val="3766030A"/>
     <w:multiLevelType w:val="hybridMultilevel"/>
     <w:tmpl w:val="93CCA6AC"/>
@@ -17087,7 +18454,7 @@
       </w:rPr>
     </w:lvl>
   </w:abstractNum>
-  <w:abstractNum w:abstractNumId="42" w15:restartNumberingAfterBreak="0">
+  <w:abstractNum w:abstractNumId="45" w15:restartNumberingAfterBreak="0">
     <w:nsid w:val="379C2539"/>
     <w:multiLevelType w:val="hybridMultilevel"/>
     <w:tmpl w:val="576430F8"/>
@@ -17228,7 +18595,7 @@
       </w:rPr>
     </w:lvl>
   </w:abstractNum>
-  <w:abstractNum w:abstractNumId="43" w15:restartNumberingAfterBreak="0">
+  <w:abstractNum w:abstractNumId="46" w15:restartNumberingAfterBreak="0">
     <w:nsid w:val="386F29B7"/>
     <w:multiLevelType w:val="hybridMultilevel"/>
     <w:tmpl w:val="283601D0"/>
@@ -17341,7 +18708,7 @@
       </w:rPr>
     </w:lvl>
   </w:abstractNum>
-  <w:abstractNum w:abstractNumId="44" w15:restartNumberingAfterBreak="0">
+  <w:abstractNum w:abstractNumId="47" w15:restartNumberingAfterBreak="0">
     <w:nsid w:val="3D1D400D"/>
     <w:multiLevelType w:val="hybridMultilevel"/>
     <w:tmpl w:val="D7DCA4AA"/>
@@ -17454,7 +18821,120 @@
       </w:rPr>
     </w:lvl>
   </w:abstractNum>
-  <w:abstractNum w:abstractNumId="45" w15:restartNumberingAfterBreak="0">
+  <w:abstractNum w:abstractNumId="48" w15:restartNumberingAfterBreak="0">
+    <w:nsid w:val="3EFC0686"/>
+    <w:multiLevelType w:val="hybridMultilevel"/>
+    <w:tmpl w:val="08BA05C2"/>
+    <w:lvl w:ilvl="0" w:tplc="0C0A0001">
+      <w:start w:val="1"/>
+      <w:numFmt w:val="bullet"/>
+      <w:lvlText w:val=""/>
+      <w:lvlJc w:val="left"/>
+      <w:pPr>
+        <w:ind w:left="720" w:hanging="360"/>
+      </w:pPr>
+      <w:rPr>
+        <w:rFonts w:ascii="Symbol" w:hAnsi="Symbol" w:hint="default"/>
+      </w:rPr>
+    </w:lvl>
+    <w:lvl w:ilvl="1" w:tplc="0C0A0003" w:tentative="1">
+      <w:start w:val="1"/>
+      <w:numFmt w:val="bullet"/>
+      <w:lvlText w:val="o"/>
+      <w:lvlJc w:val="left"/>
+      <w:pPr>
+        <w:ind w:left="1440" w:hanging="360"/>
+      </w:pPr>
+      <w:rPr>
+        <w:rFonts w:ascii="Courier New" w:hAnsi="Courier New" w:cs="Courier New" w:hint="default"/>
+      </w:rPr>
+    </w:lvl>
+    <w:lvl w:ilvl="2" w:tplc="0C0A0005" w:tentative="1">
+      <w:start w:val="1"/>
+      <w:numFmt w:val="bullet"/>
+      <w:lvlText w:val=""/>
+      <w:lvlJc w:val="left"/>
+      <w:pPr>
+        <w:ind w:left="2160" w:hanging="360"/>
+      </w:pPr>
+      <w:rPr>
+        <w:rFonts w:ascii="Wingdings" w:hAnsi="Wingdings" w:hint="default"/>
+      </w:rPr>
+    </w:lvl>
+    <w:lvl w:ilvl="3" w:tplc="0C0A0001" w:tentative="1">
+      <w:start w:val="1"/>
+      <w:numFmt w:val="bullet"/>
+      <w:lvlText w:val=""/>
+      <w:lvlJc w:val="left"/>
+      <w:pPr>
+        <w:ind w:left="2880" w:hanging="360"/>
+      </w:pPr>
+      <w:rPr>
+        <w:rFonts w:ascii="Symbol" w:hAnsi="Symbol" w:hint="default"/>
+      </w:rPr>
+    </w:lvl>
+    <w:lvl w:ilvl="4" w:tplc="0C0A0003" w:tentative="1">
+      <w:start w:val="1"/>
+      <w:numFmt w:val="bullet"/>
+      <w:lvlText w:val="o"/>
+      <w:lvlJc w:val="left"/>
+      <w:pPr>
+        <w:ind w:left="3600" w:hanging="360"/>
+      </w:pPr>
+      <w:rPr>
+        <w:rFonts w:ascii="Courier New" w:hAnsi="Courier New" w:cs="Courier New" w:hint="default"/>
+      </w:rPr>
+    </w:lvl>
+    <w:lvl w:ilvl="5" w:tplc="0C0A0005" w:tentative="1">
+      <w:start w:val="1"/>
+      <w:numFmt w:val="bullet"/>
+      <w:lvlText w:val=""/>
+      <w:lvlJc w:val="left"/>
+      <w:pPr>
+        <w:ind w:left="4320" w:hanging="360"/>
+      </w:pPr>
+      <w:rPr>
+        <w:rFonts w:ascii="Wingdings" w:hAnsi="Wingdings" w:hint="default"/>
+      </w:rPr>
+    </w:lvl>
+    <w:lvl w:ilvl="6" w:tplc="0C0A0001" w:tentative="1">
+      <w:start w:val="1"/>
+      <w:numFmt w:val="bullet"/>
+      <w:lvlText w:val=""/>
+      <w:lvlJc w:val="left"/>
+      <w:pPr>
+        <w:ind w:left="5040" w:hanging="360"/>
+      </w:pPr>
+      <w:rPr>
+        <w:rFonts w:ascii="Symbol" w:hAnsi="Symbol" w:hint="default"/>
+      </w:rPr>
+    </w:lvl>
+    <w:lvl w:ilvl="7" w:tplc="0C0A0003" w:tentative="1">
+      <w:start w:val="1"/>
+      <w:numFmt w:val="bullet"/>
+      <w:lvlText w:val="o"/>
+      <w:lvlJc w:val="left"/>
+      <w:pPr>
+        <w:ind w:left="5760" w:hanging="360"/>
+      </w:pPr>
+      <w:rPr>
+        <w:rFonts w:ascii="Courier New" w:hAnsi="Courier New" w:cs="Courier New" w:hint="default"/>
+      </w:rPr>
+    </w:lvl>
+    <w:lvl w:ilvl="8" w:tplc="0C0A0005" w:tentative="1">
+      <w:start w:val="1"/>
+      <w:numFmt w:val="bullet"/>
+      <w:lvlText w:val=""/>
+      <w:lvlJc w:val="left"/>
+      <w:pPr>
+        <w:ind w:left="6480" w:hanging="360"/>
+      </w:pPr>
+      <w:rPr>
+        <w:rFonts w:ascii="Wingdings" w:hAnsi="Wingdings" w:hint="default"/>
+      </w:rPr>
+    </w:lvl>
+  </w:abstractNum>
+  <w:abstractNum w:abstractNumId="49" w15:restartNumberingAfterBreak="0">
     <w:nsid w:val="41F80A90"/>
     <w:multiLevelType w:val="hybridMultilevel"/>
     <w:tmpl w:val="B1B27500"/>
@@ -17567,7 +19047,7 @@
       </w:rPr>
     </w:lvl>
   </w:abstractNum>
-  <w:abstractNum w:abstractNumId="46" w15:restartNumberingAfterBreak="0">
+  <w:abstractNum w:abstractNumId="50" w15:restartNumberingAfterBreak="0">
     <w:nsid w:val="427B24FE"/>
     <w:multiLevelType w:val="hybridMultilevel"/>
     <w:tmpl w:val="CE80B2D6"/>
@@ -17680,7 +19160,7 @@
       </w:rPr>
     </w:lvl>
   </w:abstractNum>
-  <w:abstractNum w:abstractNumId="47" w15:restartNumberingAfterBreak="0">
+  <w:abstractNum w:abstractNumId="51" w15:restartNumberingAfterBreak="0">
     <w:nsid w:val="45DF435F"/>
     <w:multiLevelType w:val="hybridMultilevel"/>
     <w:tmpl w:val="B0AE7B26"/>
@@ -17766,7 +19246,7 @@
       </w:pPr>
     </w:lvl>
   </w:abstractNum>
-  <w:abstractNum w:abstractNumId="48" w15:restartNumberingAfterBreak="0">
+  <w:abstractNum w:abstractNumId="52" w15:restartNumberingAfterBreak="0">
     <w:nsid w:val="48B16528"/>
     <w:multiLevelType w:val="hybridMultilevel"/>
     <w:tmpl w:val="E0D2704C"/>
@@ -17879,7 +19359,7 @@
       </w:rPr>
     </w:lvl>
   </w:abstractNum>
-  <w:abstractNum w:abstractNumId="49" w15:restartNumberingAfterBreak="0">
+  <w:abstractNum w:abstractNumId="53" w15:restartNumberingAfterBreak="0">
     <w:nsid w:val="49493D39"/>
     <w:multiLevelType w:val="hybridMultilevel"/>
     <w:tmpl w:val="CDAE1302"/>
@@ -17992,7 +19472,7 @@
       </w:rPr>
     </w:lvl>
   </w:abstractNum>
-  <w:abstractNum w:abstractNumId="50" w15:restartNumberingAfterBreak="0">
+  <w:abstractNum w:abstractNumId="54" w15:restartNumberingAfterBreak="0">
     <w:nsid w:val="4BC92C63"/>
     <w:multiLevelType w:val="hybridMultilevel"/>
     <w:tmpl w:val="26E483F4"/>
@@ -18105,7 +19585,7 @@
       </w:rPr>
     </w:lvl>
   </w:abstractNum>
-  <w:abstractNum w:abstractNumId="51" w15:restartNumberingAfterBreak="0">
+  <w:abstractNum w:abstractNumId="55" w15:restartNumberingAfterBreak="0">
     <w:nsid w:val="4CEF23CC"/>
     <w:multiLevelType w:val="hybridMultilevel"/>
     <w:tmpl w:val="06F067EC"/>
@@ -18218,7 +19698,7 @@
       </w:rPr>
     </w:lvl>
   </w:abstractNum>
-  <w:abstractNum w:abstractNumId="52" w15:restartNumberingAfterBreak="0">
+  <w:abstractNum w:abstractNumId="56" w15:restartNumberingAfterBreak="0">
     <w:nsid w:val="4DEE5B72"/>
     <w:multiLevelType w:val="hybridMultilevel"/>
     <w:tmpl w:val="E3248806"/>
@@ -18331,7 +19811,7 @@
       </w:rPr>
     </w:lvl>
   </w:abstractNum>
-  <w:abstractNum w:abstractNumId="53" w15:restartNumberingAfterBreak="0">
+  <w:abstractNum w:abstractNumId="57" w15:restartNumberingAfterBreak="0">
     <w:nsid w:val="4E705161"/>
     <w:multiLevelType w:val="hybridMultilevel"/>
     <w:tmpl w:val="85021AC8"/>
@@ -18444,7 +19924,120 @@
       </w:rPr>
     </w:lvl>
   </w:abstractNum>
-  <w:abstractNum w:abstractNumId="54" w15:restartNumberingAfterBreak="0">
+  <w:abstractNum w:abstractNumId="58" w15:restartNumberingAfterBreak="0">
+    <w:nsid w:val="4ECA662B"/>
+    <w:multiLevelType w:val="hybridMultilevel"/>
+    <w:tmpl w:val="9FF2AA7C"/>
+    <w:lvl w:ilvl="0" w:tplc="0C0A0001">
+      <w:start w:val="1"/>
+      <w:numFmt w:val="bullet"/>
+      <w:lvlText w:val=""/>
+      <w:lvlJc w:val="left"/>
+      <w:pPr>
+        <w:ind w:left="720" w:hanging="360"/>
+      </w:pPr>
+      <w:rPr>
+        <w:rFonts w:ascii="Symbol" w:hAnsi="Symbol" w:hint="default"/>
+      </w:rPr>
+    </w:lvl>
+    <w:lvl w:ilvl="1" w:tplc="0C0A0003" w:tentative="1">
+      <w:start w:val="1"/>
+      <w:numFmt w:val="bullet"/>
+      <w:lvlText w:val="o"/>
+      <w:lvlJc w:val="left"/>
+      <w:pPr>
+        <w:ind w:left="1440" w:hanging="360"/>
+      </w:pPr>
+      <w:rPr>
+        <w:rFonts w:ascii="Courier New" w:hAnsi="Courier New" w:cs="Courier New" w:hint="default"/>
+      </w:rPr>
+    </w:lvl>
+    <w:lvl w:ilvl="2" w:tplc="0C0A0005" w:tentative="1">
+      <w:start w:val="1"/>
+      <w:numFmt w:val="bullet"/>
+      <w:lvlText w:val=""/>
+      <w:lvlJc w:val="left"/>
+      <w:pPr>
+        <w:ind w:left="2160" w:hanging="360"/>
+      </w:pPr>
+      <w:rPr>
+        <w:rFonts w:ascii="Wingdings" w:hAnsi="Wingdings" w:hint="default"/>
+      </w:rPr>
+    </w:lvl>
+    <w:lvl w:ilvl="3" w:tplc="0C0A0001" w:tentative="1">
+      <w:start w:val="1"/>
+      <w:numFmt w:val="bullet"/>
+      <w:lvlText w:val=""/>
+      <w:lvlJc w:val="left"/>
+      <w:pPr>
+        <w:ind w:left="2880" w:hanging="360"/>
+      </w:pPr>
+      <w:rPr>
+        <w:rFonts w:ascii="Symbol" w:hAnsi="Symbol" w:hint="default"/>
+      </w:rPr>
+    </w:lvl>
+    <w:lvl w:ilvl="4" w:tplc="0C0A0003" w:tentative="1">
+      <w:start w:val="1"/>
+      <w:numFmt w:val="bullet"/>
+      <w:lvlText w:val="o"/>
+      <w:lvlJc w:val="left"/>
+      <w:pPr>
+        <w:ind w:left="3600" w:hanging="360"/>
+      </w:pPr>
+      <w:rPr>
+        <w:rFonts w:ascii="Courier New" w:hAnsi="Courier New" w:cs="Courier New" w:hint="default"/>
+      </w:rPr>
+    </w:lvl>
+    <w:lvl w:ilvl="5" w:tplc="0C0A0005" w:tentative="1">
+      <w:start w:val="1"/>
+      <w:numFmt w:val="bullet"/>
+      <w:lvlText w:val=""/>
+      <w:lvlJc w:val="left"/>
+      <w:pPr>
+        <w:ind w:left="4320" w:hanging="360"/>
+      </w:pPr>
+      <w:rPr>
+        <w:rFonts w:ascii="Wingdings" w:hAnsi="Wingdings" w:hint="default"/>
+      </w:rPr>
+    </w:lvl>
+    <w:lvl w:ilvl="6" w:tplc="0C0A0001" w:tentative="1">
+      <w:start w:val="1"/>
+      <w:numFmt w:val="bullet"/>
+      <w:lvlText w:val=""/>
+      <w:lvlJc w:val="left"/>
+      <w:pPr>
+        <w:ind w:left="5040" w:hanging="360"/>
+      </w:pPr>
+      <w:rPr>
+        <w:rFonts w:ascii="Symbol" w:hAnsi="Symbol" w:hint="default"/>
+      </w:rPr>
+    </w:lvl>
+    <w:lvl w:ilvl="7" w:tplc="0C0A0003" w:tentative="1">
+      <w:start w:val="1"/>
+      <w:numFmt w:val="bullet"/>
+      <w:lvlText w:val="o"/>
+      <w:lvlJc w:val="left"/>
+      <w:pPr>
+        <w:ind w:left="5760" w:hanging="360"/>
+      </w:pPr>
+      <w:rPr>
+        <w:rFonts w:ascii="Courier New" w:hAnsi="Courier New" w:cs="Courier New" w:hint="default"/>
+      </w:rPr>
+    </w:lvl>
+    <w:lvl w:ilvl="8" w:tplc="0C0A0005" w:tentative="1">
+      <w:start w:val="1"/>
+      <w:numFmt w:val="bullet"/>
+      <w:lvlText w:val=""/>
+      <w:lvlJc w:val="left"/>
+      <w:pPr>
+        <w:ind w:left="6480" w:hanging="360"/>
+      </w:pPr>
+      <w:rPr>
+        <w:rFonts w:ascii="Wingdings" w:hAnsi="Wingdings" w:hint="default"/>
+      </w:rPr>
+    </w:lvl>
+  </w:abstractNum>
+  <w:abstractNum w:abstractNumId="59" w15:restartNumberingAfterBreak="0">
     <w:nsid w:val="4FD55770"/>
     <w:multiLevelType w:val="hybridMultilevel"/>
     <w:tmpl w:val="1E9EDB0A"/>
@@ -18533,7 +20126,7 @@
       </w:pPr>
     </w:lvl>
   </w:abstractNum>
-  <w:abstractNum w:abstractNumId="55" w15:restartNumberingAfterBreak="0">
+  <w:abstractNum w:abstractNumId="60" w15:restartNumberingAfterBreak="0">
     <w:nsid w:val="51B26B9D"/>
     <w:multiLevelType w:val="hybridMultilevel"/>
     <w:tmpl w:val="7402ECEE"/>
@@ -18646,7 +20239,7 @@
       </w:rPr>
     </w:lvl>
   </w:abstractNum>
-  <w:abstractNum w:abstractNumId="56" w15:restartNumberingAfterBreak="0">
+  <w:abstractNum w:abstractNumId="61" w15:restartNumberingAfterBreak="0">
     <w:nsid w:val="52641AA4"/>
     <w:multiLevelType w:val="hybridMultilevel"/>
     <w:tmpl w:val="7144CD5E"/>
@@ -18759,7 +20352,120 @@
       </w:rPr>
     </w:lvl>
   </w:abstractNum>
-  <w:abstractNum w:abstractNumId="57" w15:restartNumberingAfterBreak="0">
+  <w:abstractNum w:abstractNumId="62" w15:restartNumberingAfterBreak="0">
+    <w:nsid w:val="52780418"/>
+    <w:multiLevelType w:val="hybridMultilevel"/>
+    <w:tmpl w:val="6B9EEE82"/>
+    <w:lvl w:ilvl="0" w:tplc="0C0A0001">
+      <w:start w:val="1"/>
+      <w:numFmt w:val="bullet"/>
+      <w:lvlText w:val=""/>
+      <w:lvlJc w:val="left"/>
+      <w:pPr>
+        <w:ind w:left="720" w:hanging="360"/>
+      </w:pPr>
+      <w:rPr>
+        <w:rFonts w:ascii="Symbol" w:hAnsi="Symbol" w:hint="default"/>
+      </w:rPr>
+    </w:lvl>
+    <w:lvl w:ilvl="1" w:tplc="0C0A0003" w:tentative="1">
+      <w:start w:val="1"/>
+      <w:numFmt w:val="bullet"/>
+      <w:lvlText w:val="o"/>
+      <w:lvlJc w:val="left"/>
+      <w:pPr>
+        <w:ind w:left="1440" w:hanging="360"/>
+      </w:pPr>
+      <w:rPr>
+        <w:rFonts w:ascii="Courier New" w:hAnsi="Courier New" w:cs="Courier New" w:hint="default"/>
+      </w:rPr>
+    </w:lvl>
+    <w:lvl w:ilvl="2" w:tplc="0C0A0005" w:tentative="1">
+      <w:start w:val="1"/>
+      <w:numFmt w:val="bullet"/>
+      <w:lvlText w:val=""/>
+      <w:lvlJc w:val="left"/>
+      <w:pPr>
+        <w:ind w:left="2160" w:hanging="360"/>
+      </w:pPr>
+      <w:rPr>
+        <w:rFonts w:ascii="Wingdings" w:hAnsi="Wingdings" w:hint="default"/>
+      </w:rPr>
+    </w:lvl>
+    <w:lvl w:ilvl="3" w:tplc="0C0A0001" w:tentative="1">
+      <w:start w:val="1"/>
+      <w:numFmt w:val="bullet"/>
+      <w:lvlText w:val=""/>
+      <w:lvlJc w:val="left"/>
+      <w:pPr>
+        <w:ind w:left="2880" w:hanging="360"/>
+      </w:pPr>
+      <w:rPr>
+        <w:rFonts w:ascii="Symbol" w:hAnsi="Symbol" w:hint="default"/>
+      </w:rPr>
+    </w:lvl>
+    <w:lvl w:ilvl="4" w:tplc="0C0A0003" w:tentative="1">
+      <w:start w:val="1"/>
+      <w:numFmt w:val="bullet"/>
+      <w:lvlText w:val="o"/>
+      <w:lvlJc w:val="left"/>
+      <w:pPr>
+        <w:ind w:left="3600" w:hanging="360"/>
+      </w:pPr>
+      <w:rPr>
+        <w:rFonts w:ascii="Courier New" w:hAnsi="Courier New" w:cs="Courier New" w:hint="default"/>
+      </w:rPr>
+    </w:lvl>
+    <w:lvl w:ilvl="5" w:tplc="0C0A0005" w:tentative="1">
+      <w:start w:val="1"/>
+      <w:numFmt w:val="bullet"/>
+      <w:lvlText w:val=""/>
+      <w:lvlJc w:val="left"/>
+      <w:pPr>
+        <w:ind w:left="4320" w:hanging="360"/>
+      </w:pPr>
+      <w:rPr>
+        <w:rFonts w:ascii="Wingdings" w:hAnsi="Wingdings" w:hint="default"/>
+      </w:rPr>
+    </w:lvl>
+    <w:lvl w:ilvl="6" w:tplc="0C0A0001" w:tentative="1">
+      <w:start w:val="1"/>
+      <w:numFmt w:val="bullet"/>
+      <w:lvlText w:val=""/>
+      <w:lvlJc w:val="left"/>
+      <w:pPr>
+        <w:ind w:left="5040" w:hanging="360"/>
+      </w:pPr>
+      <w:rPr>
+        <w:rFonts w:ascii="Symbol" w:hAnsi="Symbol" w:hint="default"/>
+      </w:rPr>
+    </w:lvl>
+    <w:lvl w:ilvl="7" w:tplc="0C0A0003" w:tentative="1">
+      <w:start w:val="1"/>
+      <w:numFmt w:val="bullet"/>
+      <w:lvlText w:val="o"/>
+      <w:lvlJc w:val="left"/>
+      <w:pPr>
+        <w:ind w:left="5760" w:hanging="360"/>
+      </w:pPr>
+      <w:rPr>
+        <w:rFonts w:ascii="Courier New" w:hAnsi="Courier New" w:cs="Courier New" w:hint="default"/>
+      </w:rPr>
+    </w:lvl>
+    <w:lvl w:ilvl="8" w:tplc="0C0A0005" w:tentative="1">
+      <w:start w:val="1"/>
+      <w:numFmt w:val="bullet"/>
+      <w:lvlText w:val=""/>
+      <w:lvlJc w:val="left"/>
+      <w:pPr>
+        <w:ind w:left="6480" w:hanging="360"/>
+      </w:pPr>
+      <w:rPr>
+        <w:rFonts w:ascii="Wingdings" w:hAnsi="Wingdings" w:hint="default"/>
+      </w:rPr>
+    </w:lvl>
+  </w:abstractNum>
+  <w:abstractNum w:abstractNumId="63" w15:restartNumberingAfterBreak="0">
     <w:nsid w:val="54713BC4"/>
     <w:multiLevelType w:val="hybridMultilevel"/>
     <w:tmpl w:val="FEA8415E"/>
@@ -18872,7 +20578,7 @@
       </w:rPr>
     </w:lvl>
   </w:abstractNum>
-  <w:abstractNum w:abstractNumId="58" w15:restartNumberingAfterBreak="0">
+  <w:abstractNum w:abstractNumId="64" w15:restartNumberingAfterBreak="0">
     <w:nsid w:val="57BB56FB"/>
     <w:multiLevelType w:val="hybridMultilevel"/>
     <w:tmpl w:val="BD22391C"/>
@@ -18985,7 +20691,7 @@
       </w:rPr>
     </w:lvl>
   </w:abstractNum>
-  <w:abstractNum w:abstractNumId="59" w15:restartNumberingAfterBreak="0">
+  <w:abstractNum w:abstractNumId="65" w15:restartNumberingAfterBreak="0">
     <w:nsid w:val="57EF2CB3"/>
     <w:multiLevelType w:val="hybridMultilevel"/>
     <w:tmpl w:val="EF1A7A16"/>
@@ -19098,7 +20804,120 @@
       </w:rPr>
     </w:lvl>
   </w:abstractNum>
-  <w:abstractNum w:abstractNumId="60" w15:restartNumberingAfterBreak="0">
+  <w:abstractNum w:abstractNumId="66" w15:restartNumberingAfterBreak="0">
+    <w:nsid w:val="59584990"/>
+    <w:multiLevelType w:val="hybridMultilevel"/>
+    <w:tmpl w:val="C4FED696"/>
+    <w:lvl w:ilvl="0" w:tplc="0C0A0001">
+      <w:start w:val="1"/>
+      <w:numFmt w:val="bullet"/>
+      <w:lvlText w:val=""/>
+      <w:lvlJc w:val="left"/>
+      <w:pPr>
+        <w:ind w:left="1080" w:hanging="360"/>
+      </w:pPr>
+      <w:rPr>
+        <w:rFonts w:ascii="Symbol" w:hAnsi="Symbol" w:hint="default"/>
+      </w:rPr>
+    </w:lvl>
+    <w:lvl w:ilvl="1" w:tplc="0C0A0003" w:tentative="1">
+      <w:start w:val="1"/>
+      <w:numFmt w:val="bullet"/>
+      <w:lvlText w:val="o"/>
+      <w:lvlJc w:val="left"/>
+      <w:pPr>
+        <w:ind w:left="1800" w:hanging="360"/>
+      </w:pPr>
+      <w:rPr>
+        <w:rFonts w:ascii="Courier New" w:hAnsi="Courier New" w:cs="Courier New" w:hint="default"/>
+      </w:rPr>
+    </w:lvl>
+    <w:lvl w:ilvl="2" w:tplc="0C0A0005" w:tentative="1">
+      <w:start w:val="1"/>
+      <w:numFmt w:val="bullet"/>
+      <w:lvlText w:val=""/>
+      <w:lvlJc w:val="left"/>
+      <w:pPr>
+        <w:ind w:left="2520" w:hanging="360"/>
+      </w:pPr>
+      <w:rPr>
+        <w:rFonts w:ascii="Wingdings" w:hAnsi="Wingdings" w:hint="default"/>
+      </w:rPr>
+    </w:lvl>
+    <w:lvl w:ilvl="3" w:tplc="0C0A0001" w:tentative="1">
+      <w:start w:val="1"/>
+      <w:numFmt w:val="bullet"/>
+      <w:lvlText w:val=""/>
+      <w:lvlJc w:val="left"/>
+      <w:pPr>
+        <w:ind w:left="3240" w:hanging="360"/>
+      </w:pPr>
+      <w:rPr>
+        <w:rFonts w:ascii="Symbol" w:hAnsi="Symbol" w:hint="default"/>
+      </w:rPr>
+    </w:lvl>
+    <w:lvl w:ilvl="4" w:tplc="0C0A0003" w:tentative="1">
+      <w:start w:val="1"/>
+      <w:numFmt w:val="bullet"/>
+      <w:lvlText w:val="o"/>
+      <w:lvlJc w:val="left"/>
+      <w:pPr>
+        <w:ind w:left="3960" w:hanging="360"/>
+      </w:pPr>
+      <w:rPr>
+        <w:rFonts w:ascii="Courier New" w:hAnsi="Courier New" w:cs="Courier New" w:hint="default"/>
+      </w:rPr>
+    </w:lvl>
+    <w:lvl w:ilvl="5" w:tplc="0C0A0005" w:tentative="1">
+      <w:start w:val="1"/>
+      <w:numFmt w:val="bullet"/>
+      <w:lvlText w:val=""/>
+      <w:lvlJc w:val="left"/>
+      <w:pPr>
+        <w:ind w:left="4680" w:hanging="360"/>
+      </w:pPr>
+      <w:rPr>
+        <w:rFonts w:ascii="Wingdings" w:hAnsi="Wingdings" w:hint="default"/>
+      </w:rPr>
+    </w:lvl>
+    <w:lvl w:ilvl="6" w:tplc="0C0A0001" w:tentative="1">
+      <w:start w:val="1"/>
+      <w:numFmt w:val="bullet"/>
+      <w:lvlText w:val=""/>
+      <w:lvlJc w:val="left"/>
+      <w:pPr>
+        <w:ind w:left="5400" w:hanging="360"/>
+      </w:pPr>
+      <w:rPr>
+        <w:rFonts w:ascii="Symbol" w:hAnsi="Symbol" w:hint="default"/>
+      </w:rPr>
+    </w:lvl>
+    <w:lvl w:ilvl="7" w:tplc="0C0A0003" w:tentative="1">
+      <w:start w:val="1"/>
+      <w:numFmt w:val="bullet"/>
+      <w:lvlText w:val="o"/>
+      <w:lvlJc w:val="left"/>
+      <w:pPr>
+        <w:ind w:left="6120" w:hanging="360"/>
+      </w:pPr>
+      <w:rPr>
+        <w:rFonts w:ascii="Courier New" w:hAnsi="Courier New" w:cs="Courier New" w:hint="default"/>
+      </w:rPr>
+    </w:lvl>
+    <w:lvl w:ilvl="8" w:tplc="0C0A0005" w:tentative="1">
+      <w:start w:val="1"/>
+      <w:numFmt w:val="bullet"/>
+      <w:lvlText w:val=""/>
+      <w:lvlJc w:val="left"/>
+      <w:pPr>
+        <w:ind w:left="6840" w:hanging="360"/>
+      </w:pPr>
+      <w:rPr>
+        <w:rFonts w:ascii="Wingdings" w:hAnsi="Wingdings" w:hint="default"/>
+      </w:rPr>
+    </w:lvl>
+  </w:abstractNum>
+  <w:abstractNum w:abstractNumId="67" w15:restartNumberingAfterBreak="0">
     <w:nsid w:val="5B2619CA"/>
     <w:multiLevelType w:val="hybridMultilevel"/>
     <w:tmpl w:val="2F508C8A"/>
@@ -19211,7 +21030,120 @@
       </w:rPr>
     </w:lvl>
   </w:abstractNum>
-  <w:abstractNum w:abstractNumId="61" w15:restartNumberingAfterBreak="0">
+  <w:abstractNum w:abstractNumId="68" w15:restartNumberingAfterBreak="0">
+    <w:nsid w:val="5B73182F"/>
+    <w:multiLevelType w:val="hybridMultilevel"/>
+    <w:tmpl w:val="F9BE7496"/>
+    <w:lvl w:ilvl="0" w:tplc="0C0A0001">
+      <w:start w:val="1"/>
+      <w:numFmt w:val="bullet"/>
+      <w:lvlText w:val=""/>
+      <w:lvlJc w:val="left"/>
+      <w:pPr>
+        <w:ind w:left="720" w:hanging="360"/>
+      </w:pPr>
+      <w:rPr>
+        <w:rFonts w:ascii="Symbol" w:hAnsi="Symbol" w:hint="default"/>
+      </w:rPr>
+    </w:lvl>
+    <w:lvl w:ilvl="1" w:tplc="0C0A0003" w:tentative="1">
+      <w:start w:val="1"/>
+      <w:numFmt w:val="bullet"/>
+      <w:lvlText w:val="o"/>
+      <w:lvlJc w:val="left"/>
+      <w:pPr>
+        <w:ind w:left="1440" w:hanging="360"/>
+      </w:pPr>
+      <w:rPr>
+        <w:rFonts w:ascii="Courier New" w:hAnsi="Courier New" w:cs="Courier New" w:hint="default"/>
+      </w:rPr>
+    </w:lvl>
+    <w:lvl w:ilvl="2" w:tplc="0C0A0005" w:tentative="1">
+      <w:start w:val="1"/>
+      <w:numFmt w:val="bullet"/>
+      <w:lvlText w:val=""/>
+      <w:lvlJc w:val="left"/>
+      <w:pPr>
+        <w:ind w:left="2160" w:hanging="360"/>
+      </w:pPr>
+      <w:rPr>
+        <w:rFonts w:ascii="Wingdings" w:hAnsi="Wingdings" w:hint="default"/>
+      </w:rPr>
+    </w:lvl>
+    <w:lvl w:ilvl="3" w:tplc="0C0A0001" w:tentative="1">
+      <w:start w:val="1"/>
+      <w:numFmt w:val="bullet"/>
+      <w:lvlText w:val=""/>
+      <w:lvlJc w:val="left"/>
+      <w:pPr>
+        <w:ind w:left="2880" w:hanging="360"/>
+      </w:pPr>
+      <w:rPr>
+        <w:rFonts w:ascii="Symbol" w:hAnsi="Symbol" w:hint="default"/>
+      </w:rPr>
+    </w:lvl>
+    <w:lvl w:ilvl="4" w:tplc="0C0A0003" w:tentative="1">
+      <w:start w:val="1"/>
+      <w:numFmt w:val="bullet"/>
+      <w:lvlText w:val="o"/>
+      <w:lvlJc w:val="left"/>
+      <w:pPr>
+        <w:ind w:left="3600" w:hanging="360"/>
+      </w:pPr>
+      <w:rPr>
+        <w:rFonts w:ascii="Courier New" w:hAnsi="Courier New" w:cs="Courier New" w:hint="default"/>
+      </w:rPr>
+    </w:lvl>
+    <w:lvl w:ilvl="5" w:tplc="0C0A0005" w:tentative="1">
+      <w:start w:val="1"/>
+      <w:numFmt w:val="bullet"/>
+      <w:lvlText w:val=""/>
+      <w:lvlJc w:val="left"/>
+      <w:pPr>
+        <w:ind w:left="4320" w:hanging="360"/>
+      </w:pPr>
+      <w:rPr>
+        <w:rFonts w:ascii="Wingdings" w:hAnsi="Wingdings" w:hint="default"/>
+      </w:rPr>
+    </w:lvl>
+    <w:lvl w:ilvl="6" w:tplc="0C0A0001" w:tentative="1">
+      <w:start w:val="1"/>
+      <w:numFmt w:val="bullet"/>
+      <w:lvlText w:val=""/>
+      <w:lvlJc w:val="left"/>
+      <w:pPr>
+        <w:ind w:left="5040" w:hanging="360"/>
+      </w:pPr>
+      <w:rPr>
+        <w:rFonts w:ascii="Symbol" w:hAnsi="Symbol" w:hint="default"/>
+      </w:rPr>
+    </w:lvl>
+    <w:lvl w:ilvl="7" w:tplc="0C0A0003" w:tentative="1">
+      <w:start w:val="1"/>
+      <w:numFmt w:val="bullet"/>
+      <w:lvlText w:val="o"/>
+      <w:lvlJc w:val="left"/>
+      <w:pPr>
+        <w:ind w:left="5760" w:hanging="360"/>
+      </w:pPr>
+      <w:rPr>
+        <w:rFonts w:ascii="Courier New" w:hAnsi="Courier New" w:cs="Courier New" w:hint="default"/>
+      </w:rPr>
+    </w:lvl>
+    <w:lvl w:ilvl="8" w:tplc="0C0A0005" w:tentative="1">
+      <w:start w:val="1"/>
+      <w:numFmt w:val="bullet"/>
+      <w:lvlText w:val=""/>
+      <w:lvlJc w:val="left"/>
+      <w:pPr>
+        <w:ind w:left="6480" w:hanging="360"/>
+      </w:pPr>
+      <w:rPr>
+        <w:rFonts w:ascii="Wingdings" w:hAnsi="Wingdings" w:hint="default"/>
+      </w:rPr>
+    </w:lvl>
+  </w:abstractNum>
+  <w:abstractNum w:abstractNumId="69" w15:restartNumberingAfterBreak="0">
     <w:nsid w:val="5D5313C8"/>
     <w:multiLevelType w:val="hybridMultilevel"/>
     <w:tmpl w:val="2996C6A4"/>
@@ -19324,7 +21256,7 @@
       </w:rPr>
     </w:lvl>
   </w:abstractNum>
-  <w:abstractNum w:abstractNumId="62" w15:restartNumberingAfterBreak="0">
+  <w:abstractNum w:abstractNumId="70" w15:restartNumberingAfterBreak="0">
     <w:nsid w:val="5D820DA0"/>
     <w:multiLevelType w:val="hybridMultilevel"/>
     <w:tmpl w:val="E1CAAAE4"/>
@@ -19437,7 +21369,120 @@
       </w:rPr>
     </w:lvl>
   </w:abstractNum>
-  <w:abstractNum w:abstractNumId="63" w15:restartNumberingAfterBreak="0">
+  <w:abstractNum w:abstractNumId="71" w15:restartNumberingAfterBreak="0">
+    <w:nsid w:val="618202C4"/>
+    <w:multiLevelType w:val="hybridMultilevel"/>
+    <w:tmpl w:val="A0045DF4"/>
+    <w:lvl w:ilvl="0" w:tplc="0C0A0001">
+      <w:start w:val="1"/>
+      <w:numFmt w:val="bullet"/>
+      <w:lvlText w:val=""/>
+      <w:lvlJc w:val="left"/>
+      <w:pPr>
+        <w:ind w:left="720" w:hanging="360"/>
+      </w:pPr>
+      <w:rPr>
+        <w:rFonts w:ascii="Symbol" w:hAnsi="Symbol" w:hint="default"/>
+      </w:rPr>
+    </w:lvl>
+    <w:lvl w:ilvl="1" w:tplc="0C0A0003" w:tentative="1">
+      <w:start w:val="1"/>
+      <w:numFmt w:val="bullet"/>
+      <w:lvlText w:val="o"/>
+      <w:lvlJc w:val="left"/>
+      <w:pPr>
+        <w:ind w:left="1440" w:hanging="360"/>
+      </w:pPr>
+      <w:rPr>
+        <w:rFonts w:ascii="Courier New" w:hAnsi="Courier New" w:cs="Courier New" w:hint="default"/>
+      </w:rPr>
+    </w:lvl>
+    <w:lvl w:ilvl="2" w:tplc="0C0A0005" w:tentative="1">
+      <w:start w:val="1"/>
+      <w:numFmt w:val="bullet"/>
+      <w:lvlText w:val=""/>
+      <w:lvlJc w:val="left"/>
+      <w:pPr>
+        <w:ind w:left="2160" w:hanging="360"/>
+      </w:pPr>
+      <w:rPr>
+        <w:rFonts w:ascii="Wingdings" w:hAnsi="Wingdings" w:hint="default"/>
+      </w:rPr>
+    </w:lvl>
+    <w:lvl w:ilvl="3" w:tplc="0C0A0001" w:tentative="1">
+      <w:start w:val="1"/>
+      <w:numFmt w:val="bullet"/>
+      <w:lvlText w:val=""/>
+      <w:lvlJc w:val="left"/>
+      <w:pPr>
+        <w:ind w:left="2880" w:hanging="360"/>
+      </w:pPr>
+      <w:rPr>
+        <w:rFonts w:ascii="Symbol" w:hAnsi="Symbol" w:hint="default"/>
+      </w:rPr>
+    </w:lvl>
+    <w:lvl w:ilvl="4" w:tplc="0C0A0003" w:tentative="1">
+      <w:start w:val="1"/>
+      <w:numFmt w:val="bullet"/>
+      <w:lvlText w:val="o"/>
+      <w:lvlJc w:val="left"/>
+      <w:pPr>
+        <w:ind w:left="3600" w:hanging="360"/>
+      </w:pPr>
+      <w:rPr>
+        <w:rFonts w:ascii="Courier New" w:hAnsi="Courier New" w:cs="Courier New" w:hint="default"/>
+      </w:rPr>
+    </w:lvl>
+    <w:lvl w:ilvl="5" w:tplc="0C0A0005" w:tentative="1">
+      <w:start w:val="1"/>
+      <w:numFmt w:val="bullet"/>
+      <w:lvlText w:val=""/>
+      <w:lvlJc w:val="left"/>
+      <w:pPr>
+        <w:ind w:left="4320" w:hanging="360"/>
+      </w:pPr>
+      <w:rPr>
+        <w:rFonts w:ascii="Wingdings" w:hAnsi="Wingdings" w:hint="default"/>
+      </w:rPr>
+    </w:lvl>
+    <w:lvl w:ilvl="6" w:tplc="0C0A0001" w:tentative="1">
+      <w:start w:val="1"/>
+      <w:numFmt w:val="bullet"/>
+      <w:lvlText w:val=""/>
+      <w:lvlJc w:val="left"/>
+      <w:pPr>
+        <w:ind w:left="5040" w:hanging="360"/>
+      </w:pPr>
+      <w:rPr>
+        <w:rFonts w:ascii="Symbol" w:hAnsi="Symbol" w:hint="default"/>
+      </w:rPr>
+    </w:lvl>
+    <w:lvl w:ilvl="7" w:tplc="0C0A0003" w:tentative="1">
+      <w:start w:val="1"/>
+      <w:numFmt w:val="bullet"/>
+      <w:lvlText w:val="o"/>
+      <w:lvlJc w:val="left"/>
+      <w:pPr>
+        <w:ind w:left="5760" w:hanging="360"/>
+      </w:pPr>
+      <w:rPr>
+        <w:rFonts w:ascii="Courier New" w:hAnsi="Courier New" w:cs="Courier New" w:hint="default"/>
+      </w:rPr>
+    </w:lvl>
+    <w:lvl w:ilvl="8" w:tplc="0C0A0005" w:tentative="1">
+      <w:start w:val="1"/>
+      <w:numFmt w:val="bullet"/>
+      <w:lvlText w:val=""/>
+      <w:lvlJc w:val="left"/>
+      <w:pPr>
+        <w:ind w:left="6480" w:hanging="360"/>
+      </w:pPr>
+      <w:rPr>
+        <w:rFonts w:ascii="Wingdings" w:hAnsi="Wingdings" w:hint="default"/>
+      </w:rPr>
+    </w:lvl>
+  </w:abstractNum>
+  <w:abstractNum w:abstractNumId="72" w15:restartNumberingAfterBreak="0">
     <w:nsid w:val="63A612D7"/>
     <w:multiLevelType w:val="hybridMultilevel"/>
     <w:tmpl w:val="966E9ADE"/>
@@ -19523,7 +21568,7 @@
       </w:pPr>
     </w:lvl>
   </w:abstractNum>
-  <w:abstractNum w:abstractNumId="64" w15:restartNumberingAfterBreak="0">
+  <w:abstractNum w:abstractNumId="73" w15:restartNumberingAfterBreak="0">
     <w:nsid w:val="654E2771"/>
     <w:multiLevelType w:val="hybridMultilevel"/>
     <w:tmpl w:val="B27A70A8"/>
@@ -19636,7 +21681,7 @@
       </w:rPr>
     </w:lvl>
   </w:abstractNum>
-  <w:abstractNum w:abstractNumId="65" w15:restartNumberingAfterBreak="0">
+  <w:abstractNum w:abstractNumId="74" w15:restartNumberingAfterBreak="0">
     <w:nsid w:val="656D5B56"/>
     <w:multiLevelType w:val="hybridMultilevel"/>
     <w:tmpl w:val="88580922"/>
@@ -19749,7 +21794,120 @@
       </w:rPr>
     </w:lvl>
   </w:abstractNum>
-  <w:abstractNum w:abstractNumId="66" w15:restartNumberingAfterBreak="0">
+  <w:abstractNum w:abstractNumId="75" w15:restartNumberingAfterBreak="0">
+    <w:nsid w:val="6665072E"/>
+    <w:multiLevelType w:val="hybridMultilevel"/>
+    <w:tmpl w:val="37562FC4"/>
+    <w:lvl w:ilvl="0" w:tplc="0C0A0001">
+      <w:start w:val="1"/>
+      <w:numFmt w:val="bullet"/>
+      <w:lvlText w:val=""/>
+      <w:lvlJc w:val="left"/>
+      <w:pPr>
+        <w:ind w:left="720" w:hanging="360"/>
+      </w:pPr>
+      <w:rPr>
+        <w:rFonts w:ascii="Symbol" w:hAnsi="Symbol" w:hint="default"/>
+      </w:rPr>
+    </w:lvl>
+    <w:lvl w:ilvl="1" w:tplc="0C0A0003">
+      <w:start w:val="1"/>
+      <w:numFmt w:val="bullet"/>
+      <w:lvlText w:val="o"/>
+      <w:lvlJc w:val="left"/>
+      <w:pPr>
+        <w:ind w:left="1440" w:hanging="360"/>
+      </w:pPr>
+      <w:rPr>
+        <w:rFonts w:ascii="Courier New" w:hAnsi="Courier New" w:cs="Courier New" w:hint="default"/>
+      </w:rPr>
+    </w:lvl>
+    <w:lvl w:ilvl="2" w:tplc="0C0A0005" w:tentative="1">
+      <w:start w:val="1"/>
+      <w:numFmt w:val="bullet"/>
+      <w:lvlText w:val=""/>
+      <w:lvlJc w:val="left"/>
+      <w:pPr>
+        <w:ind w:left="2160" w:hanging="360"/>
+      </w:pPr>
+      <w:rPr>
+        <w:rFonts w:ascii="Wingdings" w:hAnsi="Wingdings" w:hint="default"/>
+      </w:rPr>
+    </w:lvl>
+    <w:lvl w:ilvl="3" w:tplc="0C0A0001" w:tentative="1">
+      <w:start w:val="1"/>
+      <w:numFmt w:val="bullet"/>
+      <w:lvlText w:val=""/>
+      <w:lvlJc w:val="left"/>
+      <w:pPr>
+        <w:ind w:left="2880" w:hanging="360"/>
+      </w:pPr>
+      <w:rPr>
+        <w:rFonts w:ascii="Symbol" w:hAnsi="Symbol" w:hint="default"/>
+      </w:rPr>
+    </w:lvl>
+    <w:lvl w:ilvl="4" w:tplc="0C0A0003" w:tentative="1">
+      <w:start w:val="1"/>
+      <w:numFmt w:val="bullet"/>
+      <w:lvlText w:val="o"/>
+      <w:lvlJc w:val="left"/>
+      <w:pPr>
+        <w:ind w:left="3600" w:hanging="360"/>
+      </w:pPr>
+      <w:rPr>
+        <w:rFonts w:ascii="Courier New" w:hAnsi="Courier New" w:cs="Courier New" w:hint="default"/>
+      </w:rPr>
+    </w:lvl>
+    <w:lvl w:ilvl="5" w:tplc="0C0A0005" w:tentative="1">
+      <w:start w:val="1"/>
+      <w:numFmt w:val="bullet"/>
+      <w:lvlText w:val=""/>
+      <w:lvlJc w:val="left"/>
+      <w:pPr>
+        <w:ind w:left="4320" w:hanging="360"/>
+      </w:pPr>
+      <w:rPr>
+        <w:rFonts w:ascii="Wingdings" w:hAnsi="Wingdings" w:hint="default"/>
+      </w:rPr>
+    </w:lvl>
+    <w:lvl w:ilvl="6" w:tplc="0C0A0001" w:tentative="1">
+      <w:start w:val="1"/>
+      <w:numFmt w:val="bullet"/>
+      <w:lvlText w:val=""/>
+      <w:lvlJc w:val="left"/>
+      <w:pPr>
+        <w:ind w:left="5040" w:hanging="360"/>
+      </w:pPr>
+      <w:rPr>
+        <w:rFonts w:ascii="Symbol" w:hAnsi="Symbol" w:hint="default"/>
+      </w:rPr>
+    </w:lvl>
+    <w:lvl w:ilvl="7" w:tplc="0C0A0003" w:tentative="1">
+      <w:start w:val="1"/>
+      <w:numFmt w:val="bullet"/>
+      <w:lvlText w:val="o"/>
+      <w:lvlJc w:val="left"/>
+      <w:pPr>
+        <w:ind w:left="5760" w:hanging="360"/>
+      </w:pPr>
+      <w:rPr>
+        <w:rFonts w:ascii="Courier New" w:hAnsi="Courier New" w:cs="Courier New" w:hint="default"/>
+      </w:rPr>
+    </w:lvl>
+    <w:lvl w:ilvl="8" w:tplc="0C0A0005" w:tentative="1">
+      <w:start w:val="1"/>
+      <w:numFmt w:val="bullet"/>
+      <w:lvlText w:val=""/>
+      <w:lvlJc w:val="left"/>
+      <w:pPr>
+        <w:ind w:left="6480" w:hanging="360"/>
+      </w:pPr>
+      <w:rPr>
+        <w:rFonts w:ascii="Wingdings" w:hAnsi="Wingdings" w:hint="default"/>
+      </w:rPr>
+    </w:lvl>
+  </w:abstractNum>
+  <w:abstractNum w:abstractNumId="76" w15:restartNumberingAfterBreak="0">
     <w:nsid w:val="692C0820"/>
     <w:multiLevelType w:val="hybridMultilevel"/>
     <w:tmpl w:val="DE4EF008"/>
@@ -19862,7 +22020,7 @@
       </w:rPr>
     </w:lvl>
   </w:abstractNum>
-  <w:abstractNum w:abstractNumId="67" w15:restartNumberingAfterBreak="0">
+  <w:abstractNum w:abstractNumId="77" w15:restartNumberingAfterBreak="0">
     <w:nsid w:val="69BD4BF8"/>
     <w:multiLevelType w:val="hybridMultilevel"/>
     <w:tmpl w:val="4F221E98"/>
@@ -19975,7 +22133,7 @@
       </w:rPr>
     </w:lvl>
   </w:abstractNum>
-  <w:abstractNum w:abstractNumId="68" w15:restartNumberingAfterBreak="0">
+  <w:abstractNum w:abstractNumId="78" w15:restartNumberingAfterBreak="0">
     <w:nsid w:val="6A5B7E50"/>
     <w:multiLevelType w:val="hybridMultilevel"/>
     <w:tmpl w:val="4614DDD8"/>
@@ -20088,7 +22246,7 @@
       </w:rPr>
     </w:lvl>
   </w:abstractNum>
-  <w:abstractNum w:abstractNumId="69" w15:restartNumberingAfterBreak="0">
+  <w:abstractNum w:abstractNumId="79" w15:restartNumberingAfterBreak="0">
     <w:nsid w:val="6ABC09E5"/>
     <w:multiLevelType w:val="hybridMultilevel"/>
     <w:tmpl w:val="7F08D8A4"/>
@@ -20201,7 +22359,233 @@
       </w:rPr>
     </w:lvl>
   </w:abstractNum>
-  <w:abstractNum w:abstractNumId="70" w15:restartNumberingAfterBreak="0">
+  <w:abstractNum w:abstractNumId="80" w15:restartNumberingAfterBreak="0">
+    <w:nsid w:val="6B630F65"/>
+    <w:multiLevelType w:val="hybridMultilevel"/>
+    <w:tmpl w:val="9CA04FF6"/>
+    <w:lvl w:ilvl="0" w:tplc="0C0A0001">
+      <w:start w:val="1"/>
+      <w:numFmt w:val="bullet"/>
+      <w:lvlText w:val=""/>
+      <w:lvlJc w:val="left"/>
+      <w:pPr>
+        <w:ind w:left="720" w:hanging="360"/>
+      </w:pPr>
+      <w:rPr>
+        <w:rFonts w:ascii="Symbol" w:hAnsi="Symbol" w:hint="default"/>
+      </w:rPr>
+    </w:lvl>
+    <w:lvl w:ilvl="1" w:tplc="0C0A0003" w:tentative="1">
+      <w:start w:val="1"/>
+      <w:numFmt w:val="bullet"/>
+      <w:lvlText w:val="o"/>
+      <w:lvlJc w:val="left"/>
+      <w:pPr>
+        <w:ind w:left="1440" w:hanging="360"/>
+      </w:pPr>
+      <w:rPr>
+        <w:rFonts w:ascii="Courier New" w:hAnsi="Courier New" w:cs="Courier New" w:hint="default"/>
+      </w:rPr>
+    </w:lvl>
+    <w:lvl w:ilvl="2" w:tplc="0C0A0005" w:tentative="1">
+      <w:start w:val="1"/>
+      <w:numFmt w:val="bullet"/>
+      <w:lvlText w:val=""/>
+      <w:lvlJc w:val="left"/>
+      <w:pPr>
+        <w:ind w:left="2160" w:hanging="360"/>
+      </w:pPr>
+      <w:rPr>
+        <w:rFonts w:ascii="Wingdings" w:hAnsi="Wingdings" w:hint="default"/>
+      </w:rPr>
+    </w:lvl>
+    <w:lvl w:ilvl="3" w:tplc="0C0A0001" w:tentative="1">
+      <w:start w:val="1"/>
+      <w:numFmt w:val="bullet"/>
+      <w:lvlText w:val=""/>
+      <w:lvlJc w:val="left"/>
+      <w:pPr>
+        <w:ind w:left="2880" w:hanging="360"/>
+      </w:pPr>
+      <w:rPr>
+        <w:rFonts w:ascii="Symbol" w:hAnsi="Symbol" w:hint="default"/>
+      </w:rPr>
+    </w:lvl>
+    <w:lvl w:ilvl="4" w:tplc="0C0A0003" w:tentative="1">
+      <w:start w:val="1"/>
+      <w:numFmt w:val="bullet"/>
+      <w:lvlText w:val="o"/>
+      <w:lvlJc w:val="left"/>
+      <w:pPr>
+        <w:ind w:left="3600" w:hanging="360"/>
+      </w:pPr>
+      <w:rPr>
+        <w:rFonts w:ascii="Courier New" w:hAnsi="Courier New" w:cs="Courier New" w:hint="default"/>
+      </w:rPr>
+    </w:lvl>
+    <w:lvl w:ilvl="5" w:tplc="0C0A0005" w:tentative="1">
+      <w:start w:val="1"/>
+      <w:numFmt w:val="bullet"/>
+      <w:lvlText w:val=""/>
+      <w:lvlJc w:val="left"/>
+      <w:pPr>
+        <w:ind w:left="4320" w:hanging="360"/>
+      </w:pPr>
+      <w:rPr>
+        <w:rFonts w:ascii="Wingdings" w:hAnsi="Wingdings" w:hint="default"/>
+      </w:rPr>
+    </w:lvl>
+    <w:lvl w:ilvl="6" w:tplc="0C0A0001" w:tentative="1">
+      <w:start w:val="1"/>
+      <w:numFmt w:val="bullet"/>
+      <w:lvlText w:val=""/>
+      <w:lvlJc w:val="left"/>
+      <w:pPr>
+        <w:ind w:left="5040" w:hanging="360"/>
+      </w:pPr>
+      <w:rPr>
+        <w:rFonts w:ascii="Symbol" w:hAnsi="Symbol" w:hint="default"/>
+      </w:rPr>
+    </w:lvl>
+    <w:lvl w:ilvl="7" w:tplc="0C0A0003" w:tentative="1">
+      <w:start w:val="1"/>
+      <w:numFmt w:val="bullet"/>
+      <w:lvlText w:val="o"/>
+      <w:lvlJc w:val="left"/>
+      <w:pPr>
+        <w:ind w:left="5760" w:hanging="360"/>
+      </w:pPr>
+      <w:rPr>
+        <w:rFonts w:ascii="Courier New" w:hAnsi="Courier New" w:cs="Courier New" w:hint="default"/>
+      </w:rPr>
+    </w:lvl>
+    <w:lvl w:ilvl="8" w:tplc="0C0A0005" w:tentative="1">
+      <w:start w:val="1"/>
+      <w:numFmt w:val="bullet"/>
+      <w:lvlText w:val=""/>
+      <w:lvlJc w:val="left"/>
+      <w:pPr>
+        <w:ind w:left="6480" w:hanging="360"/>
+      </w:pPr>
+      <w:rPr>
+        <w:rFonts w:ascii="Wingdings" w:hAnsi="Wingdings" w:hint="default"/>
+      </w:rPr>
+    </w:lvl>
+  </w:abstractNum>
+  <w:abstractNum w:abstractNumId="81" w15:restartNumberingAfterBreak="0">
+    <w:nsid w:val="6BAE47B8"/>
+    <w:multiLevelType w:val="hybridMultilevel"/>
+    <w:tmpl w:val="32B23D56"/>
+    <w:lvl w:ilvl="0" w:tplc="0C0A0001">
+      <w:start w:val="1"/>
+      <w:numFmt w:val="bullet"/>
+      <w:lvlText w:val=""/>
+      <w:lvlJc w:val="left"/>
+      <w:pPr>
+        <w:ind w:left="720" w:hanging="360"/>
+      </w:pPr>
+      <w:rPr>
+        <w:rFonts w:ascii="Symbol" w:hAnsi="Symbol" w:hint="default"/>
+      </w:rPr>
+    </w:lvl>
+    <w:lvl w:ilvl="1" w:tplc="0C0A0003">
+      <w:start w:val="1"/>
+      <w:numFmt w:val="bullet"/>
+      <w:lvlText w:val="o"/>
+      <w:lvlJc w:val="left"/>
+      <w:pPr>
+        <w:ind w:left="1440" w:hanging="360"/>
+      </w:pPr>
+      <w:rPr>
+        <w:rFonts w:ascii="Courier New" w:hAnsi="Courier New" w:cs="Courier New" w:hint="default"/>
+      </w:rPr>
+    </w:lvl>
+    <w:lvl w:ilvl="2" w:tplc="0C0A0005" w:tentative="1">
+      <w:start w:val="1"/>
+      <w:numFmt w:val="bullet"/>
+      <w:lvlText w:val=""/>
+      <w:lvlJc w:val="left"/>
+      <w:pPr>
+        <w:ind w:left="2160" w:hanging="360"/>
+      </w:pPr>
+      <w:rPr>
+        <w:rFonts w:ascii="Wingdings" w:hAnsi="Wingdings" w:hint="default"/>
+      </w:rPr>
+    </w:lvl>
+    <w:lvl w:ilvl="3" w:tplc="0C0A0001" w:tentative="1">
+      <w:start w:val="1"/>
+      <w:numFmt w:val="bullet"/>
+      <w:lvlText w:val=""/>
+      <w:lvlJc w:val="left"/>
+      <w:pPr>
+        <w:ind w:left="2880" w:hanging="360"/>
+      </w:pPr>
+      <w:rPr>
+        <w:rFonts w:ascii="Symbol" w:hAnsi="Symbol" w:hint="default"/>
+      </w:rPr>
+    </w:lvl>
+    <w:lvl w:ilvl="4" w:tplc="0C0A0003" w:tentative="1">
+      <w:start w:val="1"/>
+      <w:numFmt w:val="bullet"/>
+      <w:lvlText w:val="o"/>
+      <w:lvlJc w:val="left"/>
+      <w:pPr>
+        <w:ind w:left="3600" w:hanging="360"/>
+      </w:pPr>
+      <w:rPr>
+        <w:rFonts w:ascii="Courier New" w:hAnsi="Courier New" w:cs="Courier New" w:hint="default"/>
+      </w:rPr>
+    </w:lvl>
+    <w:lvl w:ilvl="5" w:tplc="0C0A0005" w:tentative="1">
+      <w:start w:val="1"/>
+      <w:numFmt w:val="bullet"/>
+      <w:lvlText w:val=""/>
+      <w:lvlJc w:val="left"/>
+      <w:pPr>
+        <w:ind w:left="4320" w:hanging="360"/>
+      </w:pPr>
+      <w:rPr>
+        <w:rFonts w:ascii="Wingdings" w:hAnsi="Wingdings" w:hint="default"/>
+      </w:rPr>
+    </w:lvl>
+    <w:lvl w:ilvl="6" w:tplc="0C0A0001" w:tentative="1">
+      <w:start w:val="1"/>
+      <w:numFmt w:val="bullet"/>
+      <w:lvlText w:val=""/>
+      <w:lvlJc w:val="left"/>
+      <w:pPr>
+        <w:ind w:left="5040" w:hanging="360"/>
+      </w:pPr>
+      <w:rPr>
+        <w:rFonts w:ascii="Symbol" w:hAnsi="Symbol" w:hint="default"/>
+      </w:rPr>
+    </w:lvl>
+    <w:lvl w:ilvl="7" w:tplc="0C0A0003" w:tentative="1">
+      <w:start w:val="1"/>
+      <w:numFmt w:val="bullet"/>
+      <w:lvlText w:val="o"/>
+      <w:lvlJc w:val="left"/>
+      <w:pPr>
+        <w:ind w:left="5760" w:hanging="360"/>
+      </w:pPr>
+      <w:rPr>
+        <w:rFonts w:ascii="Courier New" w:hAnsi="Courier New" w:cs="Courier New" w:hint="default"/>
+      </w:rPr>
+    </w:lvl>
+    <w:lvl w:ilvl="8" w:tplc="0C0A0005" w:tentative="1">
+      <w:start w:val="1"/>
+      <w:numFmt w:val="bullet"/>
+      <w:lvlText w:val=""/>
+      <w:lvlJc w:val="left"/>
+      <w:pPr>
+        <w:ind w:left="6480" w:hanging="360"/>
+      </w:pPr>
+      <w:rPr>
+        <w:rFonts w:ascii="Wingdings" w:hAnsi="Wingdings" w:hint="default"/>
+      </w:rPr>
+    </w:lvl>
+  </w:abstractNum>
+  <w:abstractNum w:abstractNumId="82" w15:restartNumberingAfterBreak="0">
     <w:nsid w:val="6D4303F5"/>
     <w:multiLevelType w:val="hybridMultilevel"/>
     <w:tmpl w:val="817865C2"/>
@@ -20314,7 +22698,7 @@
       </w:rPr>
     </w:lvl>
   </w:abstractNum>
-  <w:abstractNum w:abstractNumId="71" w15:restartNumberingAfterBreak="0">
+  <w:abstractNum w:abstractNumId="83" w15:restartNumberingAfterBreak="0">
     <w:nsid w:val="6D6C119C"/>
     <w:multiLevelType w:val="hybridMultilevel"/>
     <w:tmpl w:val="6EEE063C"/>
@@ -20427,7 +22811,7 @@
       </w:rPr>
     </w:lvl>
   </w:abstractNum>
-  <w:abstractNum w:abstractNumId="72" w15:restartNumberingAfterBreak="0">
+  <w:abstractNum w:abstractNumId="84" w15:restartNumberingAfterBreak="0">
     <w:nsid w:val="6D8545C5"/>
     <w:multiLevelType w:val="hybridMultilevel"/>
     <w:tmpl w:val="D730D3C8"/>
@@ -20540,7 +22924,7 @@
       </w:rPr>
     </w:lvl>
   </w:abstractNum>
-  <w:abstractNum w:abstractNumId="73" w15:restartNumberingAfterBreak="0">
+  <w:abstractNum w:abstractNumId="85" w15:restartNumberingAfterBreak="0">
     <w:nsid w:val="71603B86"/>
     <w:multiLevelType w:val="hybridMultilevel"/>
     <w:tmpl w:val="9BA20FFE"/>
@@ -20653,7 +23037,7 @@
       </w:rPr>
     </w:lvl>
   </w:abstractNum>
-  <w:abstractNum w:abstractNumId="74" w15:restartNumberingAfterBreak="0">
+  <w:abstractNum w:abstractNumId="86" w15:restartNumberingAfterBreak="0">
     <w:nsid w:val="71F80622"/>
     <w:multiLevelType w:val="hybridMultilevel"/>
     <w:tmpl w:val="00AABF30"/>
@@ -20766,7 +23150,7 @@
       </w:rPr>
     </w:lvl>
   </w:abstractNum>
-  <w:abstractNum w:abstractNumId="75" w15:restartNumberingAfterBreak="0">
+  <w:abstractNum w:abstractNumId="87" w15:restartNumberingAfterBreak="0">
     <w:nsid w:val="74BC2429"/>
     <w:multiLevelType w:val="hybridMultilevel"/>
     <w:tmpl w:val="E138B350"/>
@@ -20879,7 +23263,7 @@
       </w:rPr>
     </w:lvl>
   </w:abstractNum>
-  <w:abstractNum w:abstractNumId="76" w15:restartNumberingAfterBreak="0">
+  <w:abstractNum w:abstractNumId="88" w15:restartNumberingAfterBreak="0">
     <w:nsid w:val="74F238D4"/>
     <w:multiLevelType w:val="hybridMultilevel"/>
     <w:tmpl w:val="CB8EAA92"/>
@@ -20992,7 +23376,7 @@
       </w:rPr>
     </w:lvl>
   </w:abstractNum>
-  <w:abstractNum w:abstractNumId="77" w15:restartNumberingAfterBreak="0">
+  <w:abstractNum w:abstractNumId="89" w15:restartNumberingAfterBreak="0">
     <w:nsid w:val="754B1275"/>
     <w:multiLevelType w:val="hybridMultilevel"/>
     <w:tmpl w:val="A74A6DC2"/>
@@ -21105,7 +23489,7 @@
       </w:rPr>
     </w:lvl>
   </w:abstractNum>
-  <w:abstractNum w:abstractNumId="78" w15:restartNumberingAfterBreak="0">
+  <w:abstractNum w:abstractNumId="90" w15:restartNumberingAfterBreak="0">
     <w:nsid w:val="76464022"/>
     <w:multiLevelType w:val="hybridMultilevel"/>
     <w:tmpl w:val="2ABCD994"/>
@@ -21218,7 +23602,7 @@
       </w:rPr>
     </w:lvl>
   </w:abstractNum>
-  <w:abstractNum w:abstractNumId="79" w15:restartNumberingAfterBreak="0">
+  <w:abstractNum w:abstractNumId="91" w15:restartNumberingAfterBreak="0">
     <w:nsid w:val="766A1A62"/>
     <w:multiLevelType w:val="hybridMultilevel"/>
     <w:tmpl w:val="BFB4F9CE"/>
@@ -21331,7 +23715,7 @@
       </w:rPr>
     </w:lvl>
   </w:abstractNum>
-  <w:abstractNum w:abstractNumId="80" w15:restartNumberingAfterBreak="0">
+  <w:abstractNum w:abstractNumId="92" w15:restartNumberingAfterBreak="0">
     <w:nsid w:val="77234066"/>
     <w:multiLevelType w:val="hybridMultilevel"/>
     <w:tmpl w:val="B492FC36"/>
@@ -21444,7 +23828,120 @@
       </w:rPr>
     </w:lvl>
   </w:abstractNum>
-  <w:abstractNum w:abstractNumId="81" w15:restartNumberingAfterBreak="0">
+  <w:abstractNum w:abstractNumId="93" w15:restartNumberingAfterBreak="0">
+    <w:nsid w:val="78B0546F"/>
+    <w:multiLevelType w:val="hybridMultilevel"/>
+    <w:tmpl w:val="CBAAF6D6"/>
+    <w:lvl w:ilvl="0" w:tplc="0C0A0001">
+      <w:start w:val="1"/>
+      <w:numFmt w:val="bullet"/>
+      <w:lvlText w:val=""/>
+      <w:lvlJc w:val="left"/>
+      <w:pPr>
+        <w:ind w:left="720" w:hanging="360"/>
+      </w:pPr>
+      <w:rPr>
+        <w:rFonts w:ascii="Symbol" w:hAnsi="Symbol" w:hint="default"/>
+      </w:rPr>
+    </w:lvl>
+    <w:lvl w:ilvl="1" w:tplc="0C0A0003">
+      <w:start w:val="1"/>
+      <w:numFmt w:val="bullet"/>
+      <w:lvlText w:val="o"/>
+      <w:lvlJc w:val="left"/>
+      <w:pPr>
+        <w:ind w:left="1440" w:hanging="360"/>
+      </w:pPr>
+      <w:rPr>
+        <w:rFonts w:ascii="Courier New" w:hAnsi="Courier New" w:cs="Courier New" w:hint="default"/>
+      </w:rPr>
+    </w:lvl>
+    <w:lvl w:ilvl="2" w:tplc="0C0A0005" w:tentative="1">
+      <w:start w:val="1"/>
+      <w:numFmt w:val="bullet"/>
+      <w:lvlText w:val=""/>
+      <w:lvlJc w:val="left"/>
+      <w:pPr>
+        <w:ind w:left="2160" w:hanging="360"/>
+      </w:pPr>
+      <w:rPr>
+        <w:rFonts w:ascii="Wingdings" w:hAnsi="Wingdings" w:hint="default"/>
+      </w:rPr>
+    </w:lvl>
+    <w:lvl w:ilvl="3" w:tplc="0C0A0001" w:tentative="1">
+      <w:start w:val="1"/>
+      <w:numFmt w:val="bullet"/>
+      <w:lvlText w:val=""/>
+      <w:lvlJc w:val="left"/>
+      <w:pPr>
+        <w:ind w:left="2880" w:hanging="360"/>
+      </w:pPr>
+      <w:rPr>
+        <w:rFonts w:ascii="Symbol" w:hAnsi="Symbol" w:hint="default"/>
+      </w:rPr>
+    </w:lvl>
+    <w:lvl w:ilvl="4" w:tplc="0C0A0003" w:tentative="1">
+      <w:start w:val="1"/>
+      <w:numFmt w:val="bullet"/>
+      <w:lvlText w:val="o"/>
+      <w:lvlJc w:val="left"/>
+      <w:pPr>
+        <w:ind w:left="3600" w:hanging="360"/>
+      </w:pPr>
+      <w:rPr>
+        <w:rFonts w:ascii="Courier New" w:hAnsi="Courier New" w:cs="Courier New" w:hint="default"/>
+      </w:rPr>
+    </w:lvl>
+    <w:lvl w:ilvl="5" w:tplc="0C0A0005" w:tentative="1">
+      <w:start w:val="1"/>
+      <w:numFmt w:val="bullet"/>
+      <w:lvlText w:val=""/>
+      <w:lvlJc w:val="left"/>
+      <w:pPr>
+        <w:ind w:left="4320" w:hanging="360"/>
+      </w:pPr>
+      <w:rPr>
+        <w:rFonts w:ascii="Wingdings" w:hAnsi="Wingdings" w:hint="default"/>
+      </w:rPr>
+    </w:lvl>
+    <w:lvl w:ilvl="6" w:tplc="0C0A0001" w:tentative="1">
+      <w:start w:val="1"/>
+      <w:numFmt w:val="bullet"/>
+      <w:lvlText w:val=""/>
+      <w:lvlJc w:val="left"/>
+      <w:pPr>
+        <w:ind w:left="5040" w:hanging="360"/>
+      </w:pPr>
+      <w:rPr>
+        <w:rFonts w:ascii="Symbol" w:hAnsi="Symbol" w:hint="default"/>
+      </w:rPr>
+    </w:lvl>
+    <w:lvl w:ilvl="7" w:tplc="0C0A0003" w:tentative="1">
+      <w:start w:val="1"/>
+      <w:numFmt w:val="bullet"/>
+      <w:lvlText w:val="o"/>
+      <w:lvlJc w:val="left"/>
+      <w:pPr>
+        <w:ind w:left="5760" w:hanging="360"/>
+      </w:pPr>
+      <w:rPr>
+        <w:rFonts w:ascii="Courier New" w:hAnsi="Courier New" w:cs="Courier New" w:hint="default"/>
+      </w:rPr>
+    </w:lvl>
+    <w:lvl w:ilvl="8" w:tplc="0C0A0005" w:tentative="1">
+      <w:start w:val="1"/>
+      <w:numFmt w:val="bullet"/>
+      <w:lvlText w:val=""/>
+      <w:lvlJc w:val="left"/>
+      <w:pPr>
+        <w:ind w:left="6480" w:hanging="360"/>
+      </w:pPr>
+      <w:rPr>
+        <w:rFonts w:ascii="Wingdings" w:hAnsi="Wingdings" w:hint="default"/>
+      </w:rPr>
+    </w:lvl>
+  </w:abstractNum>
+  <w:abstractNum w:abstractNumId="94" w15:restartNumberingAfterBreak="0">
     <w:nsid w:val="791902E7"/>
     <w:multiLevelType w:val="hybridMultilevel"/>
     <w:tmpl w:val="1188CF62"/>
@@ -21557,7 +24054,7 @@
       </w:rPr>
     </w:lvl>
   </w:abstractNum>
-  <w:abstractNum w:abstractNumId="82" w15:restartNumberingAfterBreak="0">
+  <w:abstractNum w:abstractNumId="95" w15:restartNumberingAfterBreak="0">
     <w:nsid w:val="7A4B6B89"/>
     <w:multiLevelType w:val="hybridMultilevel"/>
     <w:tmpl w:val="618246D6"/>
@@ -21670,7 +24167,7 @@
       </w:rPr>
     </w:lvl>
   </w:abstractNum>
-  <w:abstractNum w:abstractNumId="83" w15:restartNumberingAfterBreak="0">
+  <w:abstractNum w:abstractNumId="96" w15:restartNumberingAfterBreak="0">
     <w:nsid w:val="7AB71D2D"/>
     <w:multiLevelType w:val="hybridMultilevel"/>
     <w:tmpl w:val="20DAC2F8"/>
@@ -21783,7 +24280,7 @@
       </w:rPr>
     </w:lvl>
   </w:abstractNum>
-  <w:abstractNum w:abstractNumId="84" w15:restartNumberingAfterBreak="0">
+  <w:abstractNum w:abstractNumId="97" w15:restartNumberingAfterBreak="0">
     <w:nsid w:val="7EA60D08"/>
     <w:multiLevelType w:val="hybridMultilevel"/>
     <w:tmpl w:val="21FE530A"/>
@@ -21896,7 +24393,7 @@
       </w:rPr>
     </w:lvl>
   </w:abstractNum>
-  <w:abstractNum w:abstractNumId="85" w15:restartNumberingAfterBreak="0">
+  <w:abstractNum w:abstractNumId="98" w15:restartNumberingAfterBreak="0">
     <w:nsid w:val="7ED16488"/>
     <w:multiLevelType w:val="hybridMultilevel"/>
     <w:tmpl w:val="089C924C"/>
@@ -22012,7 +24509,7 @@
       </w:rPr>
     </w:lvl>
   </w:abstractNum>
-  <w:abstractNum w:abstractNumId="86" w15:restartNumberingAfterBreak="0">
+  <w:abstractNum w:abstractNumId="99" w15:restartNumberingAfterBreak="0">
     <w:nsid w:val="7F4B2551"/>
     <w:multiLevelType w:val="hybridMultilevel"/>
     <w:tmpl w:val="AAE838E2"/>
@@ -22126,34 +24623,34 @@
     </w:lvl>
   </w:abstractNum>
   <w:num w:numId="1" w16cid:durableId="2108692025">
-    <w:abstractNumId w:val="42"/>
+    <w:abstractNumId w:val="45"/>
   </w:num>
   <w:num w:numId="2" w16cid:durableId="1440180474">
-    <w:abstractNumId w:val="85"/>
+    <w:abstractNumId w:val="98"/>
   </w:num>
   <w:num w:numId="3" w16cid:durableId="214319789">
-    <w:abstractNumId w:val="27"/>
+    <w:abstractNumId w:val="29"/>
   </w:num>
   <w:num w:numId="4" w16cid:durableId="1438330099">
-    <w:abstractNumId w:val="18"/>
+    <w:abstractNumId w:val="20"/>
   </w:num>
   <w:num w:numId="5" w16cid:durableId="1425036509">
-    <w:abstractNumId w:val="79"/>
+    <w:abstractNumId w:val="91"/>
   </w:num>
   <w:num w:numId="6" w16cid:durableId="1071125253">
-    <w:abstractNumId w:val="57"/>
+    <w:abstractNumId w:val="63"/>
   </w:num>
   <w:num w:numId="7" w16cid:durableId="1114520327">
-    <w:abstractNumId w:val="40"/>
+    <w:abstractNumId w:val="43"/>
   </w:num>
   <w:num w:numId="8" w16cid:durableId="241837279">
+    <w:abstractNumId w:val="47"/>
+  </w:num>
+  <w:num w:numId="9" w16cid:durableId="1304887840">
     <w:abstractNumId w:val="44"/>
   </w:num>
-  <w:num w:numId="9" w16cid:durableId="1304887840">
-    <w:abstractNumId w:val="41"/>
-  </w:num>
   <w:num w:numId="10" w16cid:durableId="880285039">
-    <w:abstractNumId w:val="74"/>
+    <w:abstractNumId w:val="86"/>
   </w:num>
   <w:num w:numId="11" w16cid:durableId="1808930970">
     <w:abstractNumId w:val="4"/>
@@ -22162,229 +24659,268 @@
     <w:abstractNumId w:val="0"/>
   </w:num>
   <w:num w:numId="13" w16cid:durableId="1860122775">
-    <w:abstractNumId w:val="49"/>
+    <w:abstractNumId w:val="53"/>
   </w:num>
   <w:num w:numId="14" w16cid:durableId="574435910">
-    <w:abstractNumId w:val="73"/>
+    <w:abstractNumId w:val="85"/>
   </w:num>
   <w:num w:numId="15" w16cid:durableId="1169321378">
-    <w:abstractNumId w:val="38"/>
+    <w:abstractNumId w:val="40"/>
   </w:num>
   <w:num w:numId="16" w16cid:durableId="1556432589">
-    <w:abstractNumId w:val="66"/>
+    <w:abstractNumId w:val="76"/>
   </w:num>
   <w:num w:numId="17" w16cid:durableId="189539213">
     <w:abstractNumId w:val="1"/>
   </w:num>
   <w:num w:numId="18" w16cid:durableId="1567380650">
-    <w:abstractNumId w:val="48"/>
+    <w:abstractNumId w:val="52"/>
   </w:num>
   <w:num w:numId="19" w16cid:durableId="1522284040">
     <w:abstractNumId w:val="3"/>
   </w:num>
   <w:num w:numId="20" w16cid:durableId="1143888268">
-    <w:abstractNumId w:val="29"/>
+    <w:abstractNumId w:val="31"/>
   </w:num>
   <w:num w:numId="21" w16cid:durableId="1333944657">
-    <w:abstractNumId w:val="26"/>
+    <w:abstractNumId w:val="28"/>
   </w:num>
   <w:num w:numId="22" w16cid:durableId="1910654754">
-    <w:abstractNumId w:val="25"/>
+    <w:abstractNumId w:val="27"/>
   </w:num>
   <w:num w:numId="23" w16cid:durableId="2118475824">
-    <w:abstractNumId w:val="70"/>
+    <w:abstractNumId w:val="82"/>
   </w:num>
   <w:num w:numId="24" w16cid:durableId="2146969802">
     <w:abstractNumId w:val="6"/>
   </w:num>
   <w:num w:numId="25" w16cid:durableId="1246113351">
-    <w:abstractNumId w:val="32"/>
+    <w:abstractNumId w:val="34"/>
   </w:num>
   <w:num w:numId="26" w16cid:durableId="1762334186">
-    <w:abstractNumId w:val="75"/>
+    <w:abstractNumId w:val="87"/>
   </w:num>
   <w:num w:numId="27" w16cid:durableId="1275013733">
-    <w:abstractNumId w:val="16"/>
+    <w:abstractNumId w:val="18"/>
   </w:num>
   <w:num w:numId="28" w16cid:durableId="301154437">
-    <w:abstractNumId w:val="80"/>
+    <w:abstractNumId w:val="92"/>
   </w:num>
   <w:num w:numId="29" w16cid:durableId="2025983920">
-    <w:abstractNumId w:val="76"/>
+    <w:abstractNumId w:val="88"/>
   </w:num>
   <w:num w:numId="30" w16cid:durableId="933703653">
-    <w:abstractNumId w:val="33"/>
+    <w:abstractNumId w:val="35"/>
   </w:num>
   <w:num w:numId="31" w16cid:durableId="1926452082">
     <w:abstractNumId w:val="5"/>
   </w:num>
   <w:num w:numId="32" w16cid:durableId="1469083881">
-    <w:abstractNumId w:val="68"/>
+    <w:abstractNumId w:val="78"/>
   </w:num>
   <w:num w:numId="33" w16cid:durableId="1803882982">
+    <w:abstractNumId w:val="74"/>
+  </w:num>
+  <w:num w:numId="34" w16cid:durableId="998272361">
+    <w:abstractNumId w:val="17"/>
+  </w:num>
+  <w:num w:numId="35" w16cid:durableId="767584890">
+    <w:abstractNumId w:val="12"/>
+  </w:num>
+  <w:num w:numId="36" w16cid:durableId="541744174">
+    <w:abstractNumId w:val="9"/>
+  </w:num>
+  <w:num w:numId="37" w16cid:durableId="1992634692">
+    <w:abstractNumId w:val="38"/>
+  </w:num>
+  <w:num w:numId="38" w16cid:durableId="1824856660">
+    <w:abstractNumId w:val="55"/>
+  </w:num>
+  <w:num w:numId="39" w16cid:durableId="953363531">
+    <w:abstractNumId w:val="73"/>
+  </w:num>
+  <w:num w:numId="40" w16cid:durableId="199778993">
+    <w:abstractNumId w:val="72"/>
+  </w:num>
+  <w:num w:numId="41" w16cid:durableId="1427460530">
+    <w:abstractNumId w:val="69"/>
+  </w:num>
+  <w:num w:numId="42" w16cid:durableId="192423623">
     <w:abstractNumId w:val="65"/>
   </w:num>
-  <w:num w:numId="34" w16cid:durableId="998272361">
-    <w:abstractNumId w:val="15"/>
-  </w:num>
-  <w:num w:numId="35" w16cid:durableId="767584890">
-    <w:abstractNumId w:val="11"/>
-  </w:num>
-  <w:num w:numId="36" w16cid:durableId="541744174">
-    <w:abstractNumId w:val="8"/>
-  </w:num>
-  <w:num w:numId="37" w16cid:durableId="1992634692">
-    <w:abstractNumId w:val="36"/>
-  </w:num>
-  <w:num w:numId="38" w16cid:durableId="1824856660">
-    <w:abstractNumId w:val="51"/>
-  </w:num>
-  <w:num w:numId="39" w16cid:durableId="953363531">
-    <w:abstractNumId w:val="64"/>
-  </w:num>
-  <w:num w:numId="40" w16cid:durableId="199778993">
-    <w:abstractNumId w:val="63"/>
-  </w:num>
-  <w:num w:numId="41" w16cid:durableId="1427460530">
-    <w:abstractNumId w:val="61"/>
-  </w:num>
-  <w:num w:numId="42" w16cid:durableId="192423623">
-    <w:abstractNumId w:val="59"/>
-  </w:num>
   <w:num w:numId="43" w16cid:durableId="87506173">
-    <w:abstractNumId w:val="67"/>
+    <w:abstractNumId w:val="77"/>
   </w:num>
   <w:num w:numId="44" w16cid:durableId="359865229">
+    <w:abstractNumId w:val="26"/>
+  </w:num>
+  <w:num w:numId="45" w16cid:durableId="124201940">
     <w:abstractNumId w:val="24"/>
   </w:num>
-  <w:num w:numId="45" w16cid:durableId="124201940">
-    <w:abstractNumId w:val="22"/>
-  </w:num>
   <w:num w:numId="46" w16cid:durableId="1662271699">
-    <w:abstractNumId w:val="17"/>
+    <w:abstractNumId w:val="19"/>
   </w:num>
   <w:num w:numId="47" w16cid:durableId="645625474">
-    <w:abstractNumId w:val="43"/>
+    <w:abstractNumId w:val="46"/>
   </w:num>
   <w:num w:numId="48" w16cid:durableId="673605019">
-    <w:abstractNumId w:val="39"/>
+    <w:abstractNumId w:val="41"/>
   </w:num>
   <w:num w:numId="49" w16cid:durableId="1382944537">
-    <w:abstractNumId w:val="62"/>
+    <w:abstractNumId w:val="70"/>
   </w:num>
   <w:num w:numId="50" w16cid:durableId="1169174620">
-    <w:abstractNumId w:val="84"/>
+    <w:abstractNumId w:val="97"/>
   </w:num>
   <w:num w:numId="51" w16cid:durableId="272438532">
-    <w:abstractNumId w:val="71"/>
+    <w:abstractNumId w:val="83"/>
   </w:num>
   <w:num w:numId="52" w16cid:durableId="673647182">
     <w:abstractNumId w:val="2"/>
   </w:num>
   <w:num w:numId="53" w16cid:durableId="977490062">
-    <w:abstractNumId w:val="13"/>
+    <w:abstractNumId w:val="15"/>
   </w:num>
   <w:num w:numId="54" w16cid:durableId="754277657">
-    <w:abstractNumId w:val="52"/>
+    <w:abstractNumId w:val="56"/>
   </w:num>
   <w:num w:numId="55" w16cid:durableId="496921872">
-    <w:abstractNumId w:val="60"/>
+    <w:abstractNumId w:val="67"/>
   </w:num>
   <w:num w:numId="56" w16cid:durableId="285359758">
-    <w:abstractNumId w:val="19"/>
+    <w:abstractNumId w:val="21"/>
   </w:num>
   <w:num w:numId="57" w16cid:durableId="983390595">
-    <w:abstractNumId w:val="53"/>
+    <w:abstractNumId w:val="57"/>
   </w:num>
   <w:num w:numId="58" w16cid:durableId="1375427473">
     <w:abstractNumId w:val="7"/>
   </w:num>
   <w:num w:numId="59" w16cid:durableId="1461461307">
-    <w:abstractNumId w:val="82"/>
+    <w:abstractNumId w:val="95"/>
   </w:num>
   <w:num w:numId="60" w16cid:durableId="1506745082">
+    <w:abstractNumId w:val="25"/>
+  </w:num>
+  <w:num w:numId="61" w16cid:durableId="468279468">
+    <w:abstractNumId w:val="96"/>
+  </w:num>
+  <w:num w:numId="62" w16cid:durableId="988249940">
+    <w:abstractNumId w:val="59"/>
+  </w:num>
+  <w:num w:numId="63" w16cid:durableId="831718214">
+    <w:abstractNumId w:val="51"/>
+  </w:num>
+  <w:num w:numId="64" w16cid:durableId="1622881237">
+    <w:abstractNumId w:val="33"/>
+  </w:num>
+  <w:num w:numId="65" w16cid:durableId="1275936982">
+    <w:abstractNumId w:val="16"/>
+  </w:num>
+  <w:num w:numId="66" w16cid:durableId="476459157">
+    <w:abstractNumId w:val="10"/>
+  </w:num>
+  <w:num w:numId="67" w16cid:durableId="37510925">
+    <w:abstractNumId w:val="50"/>
+  </w:num>
+  <w:num w:numId="68" w16cid:durableId="351884471">
+    <w:abstractNumId w:val="36"/>
+  </w:num>
+  <w:num w:numId="69" w16cid:durableId="841815355">
     <w:abstractNumId w:val="23"/>
   </w:num>
-  <w:num w:numId="61" w16cid:durableId="468279468">
-    <w:abstractNumId w:val="83"/>
+  <w:num w:numId="70" w16cid:durableId="1758938702">
+    <w:abstractNumId w:val="84"/>
   </w:num>
-  <w:num w:numId="62" w16cid:durableId="988249940">
+  <w:num w:numId="71" w16cid:durableId="1544751210">
+    <w:abstractNumId w:val="99"/>
+  </w:num>
+  <w:num w:numId="72" w16cid:durableId="1436948174">
+    <w:abstractNumId w:val="13"/>
+  </w:num>
+  <w:num w:numId="73" w16cid:durableId="313030822">
+    <w:abstractNumId w:val="60"/>
+  </w:num>
+  <w:num w:numId="74" w16cid:durableId="84303346">
+    <w:abstractNumId w:val="64"/>
+  </w:num>
+  <w:num w:numId="75" w16cid:durableId="128717158">
+    <w:abstractNumId w:val="39"/>
+  </w:num>
+  <w:num w:numId="76" w16cid:durableId="437719168">
+    <w:abstractNumId w:val="37"/>
+  </w:num>
+  <w:num w:numId="77" w16cid:durableId="1721397199">
+    <w:abstractNumId w:val="22"/>
+  </w:num>
+  <w:num w:numId="78" w16cid:durableId="2133667544">
     <w:abstractNumId w:val="54"/>
   </w:num>
-  <w:num w:numId="63" w16cid:durableId="831718214">
-    <w:abstractNumId w:val="47"/>
+  <w:num w:numId="79" w16cid:durableId="132411700">
+    <w:abstractNumId w:val="32"/>
   </w:num>
-  <w:num w:numId="64" w16cid:durableId="1622881237">
-    <w:abstractNumId w:val="31"/>
+  <w:num w:numId="80" w16cid:durableId="1113599702">
+    <w:abstractNumId w:val="90"/>
   </w:num>
-  <w:num w:numId="65" w16cid:durableId="1275936982">
+  <w:num w:numId="81" w16cid:durableId="669914142">
+    <w:abstractNumId w:val="89"/>
+  </w:num>
+  <w:num w:numId="82" w16cid:durableId="879242492">
+    <w:abstractNumId w:val="79"/>
+  </w:num>
+  <w:num w:numId="83" w16cid:durableId="1347748016">
+    <w:abstractNumId w:val="11"/>
+  </w:num>
+  <w:num w:numId="84" w16cid:durableId="637875281">
+    <w:abstractNumId w:val="49"/>
+  </w:num>
+  <w:num w:numId="85" w16cid:durableId="923033786">
+    <w:abstractNumId w:val="94"/>
+  </w:num>
+  <w:num w:numId="86" w16cid:durableId="359938306">
+    <w:abstractNumId w:val="61"/>
+  </w:num>
+  <w:num w:numId="87" w16cid:durableId="1275289189">
+    <w:abstractNumId w:val="30"/>
+  </w:num>
+  <w:num w:numId="88" w16cid:durableId="2093157335">
+    <w:abstractNumId w:val="93"/>
+  </w:num>
+  <w:num w:numId="89" w16cid:durableId="1589801522">
+    <w:abstractNumId w:val="48"/>
+  </w:num>
+  <w:num w:numId="90" w16cid:durableId="1886217104">
+    <w:abstractNumId w:val="58"/>
+  </w:num>
+  <w:num w:numId="91" w16cid:durableId="214244422">
+    <w:abstractNumId w:val="66"/>
+  </w:num>
+  <w:num w:numId="92" w16cid:durableId="2056268748">
+    <w:abstractNumId w:val="68"/>
+  </w:num>
+  <w:num w:numId="93" w16cid:durableId="1229612478">
+    <w:abstractNumId w:val="81"/>
+  </w:num>
+  <w:num w:numId="94" w16cid:durableId="1600942464">
     <w:abstractNumId w:val="14"/>
   </w:num>
-  <w:num w:numId="66" w16cid:durableId="476459157">
-    <w:abstractNumId w:val="9"/>
+  <w:num w:numId="95" w16cid:durableId="127477552">
+    <w:abstractNumId w:val="8"/>
   </w:num>
-  <w:num w:numId="67" w16cid:durableId="37510925">
-    <w:abstractNumId w:val="46"/>
+  <w:num w:numId="96" w16cid:durableId="620410">
+    <w:abstractNumId w:val="71"/>
   </w:num>
-  <w:num w:numId="68" w16cid:durableId="351884471">
-    <w:abstractNumId w:val="34"/>
+  <w:num w:numId="97" w16cid:durableId="476655433">
+    <w:abstractNumId w:val="42"/>
   </w:num>
-  <w:num w:numId="69" w16cid:durableId="841815355">
-    <w:abstractNumId w:val="21"/>
+  <w:num w:numId="98" w16cid:durableId="595944039">
+    <w:abstractNumId w:val="75"/>
   </w:num>
-  <w:num w:numId="70" w16cid:durableId="1758938702">
-    <w:abstractNumId w:val="72"/>
+  <w:num w:numId="99" w16cid:durableId="1234780099">
+    <w:abstractNumId w:val="62"/>
   </w:num>
-  <w:num w:numId="71" w16cid:durableId="1544751210">
-    <w:abstractNumId w:val="86"/>
-  </w:num>
-  <w:num w:numId="72" w16cid:durableId="1436948174">
-    <w:abstractNumId w:val="12"/>
-  </w:num>
-  <w:num w:numId="73" w16cid:durableId="313030822">
-    <w:abstractNumId w:val="55"/>
-  </w:num>
-  <w:num w:numId="74" w16cid:durableId="84303346">
-    <w:abstractNumId w:val="58"/>
-  </w:num>
-  <w:num w:numId="75" w16cid:durableId="128717158">
-    <w:abstractNumId w:val="37"/>
-  </w:num>
-  <w:num w:numId="76" w16cid:durableId="437719168">
-    <w:abstractNumId w:val="35"/>
-  </w:num>
-  <w:num w:numId="77" w16cid:durableId="1721397199">
-    <w:abstractNumId w:val="20"/>
-  </w:num>
-  <w:num w:numId="78" w16cid:durableId="2133667544">
-    <w:abstractNumId w:val="50"/>
-  </w:num>
-  <w:num w:numId="79" w16cid:durableId="132411700">
-    <w:abstractNumId w:val="30"/>
-  </w:num>
-  <w:num w:numId="80" w16cid:durableId="1113599702">
-    <w:abstractNumId w:val="78"/>
-  </w:num>
-  <w:num w:numId="81" w16cid:durableId="669914142">
-    <w:abstractNumId w:val="77"/>
-  </w:num>
-  <w:num w:numId="82" w16cid:durableId="879242492">
-    <w:abstractNumId w:val="69"/>
-  </w:num>
-  <w:num w:numId="83" w16cid:durableId="1347748016">
-    <w:abstractNumId w:val="10"/>
-  </w:num>
-  <w:num w:numId="84" w16cid:durableId="637875281">
-    <w:abstractNumId w:val="45"/>
-  </w:num>
-  <w:num w:numId="85" w16cid:durableId="923033786">
-    <w:abstractNumId w:val="81"/>
-  </w:num>
-  <w:num w:numId="86" w16cid:durableId="359938306">
-    <w:abstractNumId w:val="56"/>
-  </w:num>
-  <w:num w:numId="87" w16cid:durableId="1275289189">
-    <w:abstractNumId w:val="28"/>
+  <w:num w:numId="100" w16cid:durableId="1649899166">
+    <w:abstractNumId w:val="80"/>
   </w:num>
 </w:numbering>
 </file>

</xml_diff>

<commit_message>
TEMA 5.3: Gestión de Riesgos - END
</commit_message>
<xml_diff>
--- a/Planificación y Gestión de Proyectos Informáticos.docx
+++ b/Planificación y Gestión de Proyectos Informáticos.docx
@@ -12402,16 +12402,7 @@
       </w:pPr>
       <w:r>
         <w:lastRenderedPageBreak/>
-        <w:t>TEMA 5.</w:t>
-      </w:r>
-      <w:r>
-        <w:t>4</w:t>
-      </w:r>
-      <w:r>
-        <w:t xml:space="preserve">: </w:t>
-      </w:r>
-      <w:r>
-        <w:t>Gestión de Riesgos</w:t>
+        <w:t>TEMA 5.4: Gestión de Riesgos</w:t>
       </w:r>
     </w:p>
     <w:p>
@@ -12801,6 +12792,9 @@
         <w:jc w:val="center"/>
       </w:pPr>
       <w:r>
+        <w:rPr>
+          <w:noProof/>
+        </w:rPr>
         <w:drawing>
           <wp:inline distT="0" distB="0" distL="0" distR="0" wp14:anchorId="5CAA1259" wp14:editId="038ED2AD">
             <wp:extent cx="4138019" cy="2461473"/>
@@ -13222,6 +13216,9 @@
         <w:jc w:val="center"/>
       </w:pPr>
       <w:r>
+        <w:rPr>
+          <w:noProof/>
+        </w:rPr>
         <w:drawing>
           <wp:inline distT="0" distB="0" distL="0" distR="0" wp14:anchorId="48DACBDE" wp14:editId="3514E6E6">
             <wp:extent cx="4229467" cy="2324301"/>
@@ -13405,12 +13402,131 @@
       </w:r>
     </w:p>
     <w:p>
-      <w:pPr>
-        <w:rPr>
-          <w:b/>
-          <w:bCs/>
-        </w:rPr>
-      </w:pPr>
+      <w:r>
+        <w:t>Enfoque de algunos modelos:</w:t>
+      </w:r>
+    </w:p>
+    <w:p>
+      <w:pPr>
+        <w:pStyle w:val="Prrafodelista"/>
+        <w:numPr>
+          <w:ilvl w:val="0"/>
+          <w:numId w:val="101"/>
+        </w:numPr>
+      </w:pPr>
+      <w:r>
+        <w:t>CMMI y SPICE. El foco está en los procesos.</w:t>
+      </w:r>
+    </w:p>
+    <w:p>
+      <w:pPr>
+        <w:pStyle w:val="Prrafodelista"/>
+        <w:numPr>
+          <w:ilvl w:val="0"/>
+          <w:numId w:val="101"/>
+        </w:numPr>
+      </w:pPr>
+      <w:r>
+        <w:t>PRINCE2. El foco es el producto.</w:t>
+      </w:r>
+    </w:p>
+    <w:p>
+      <w:pPr>
+        <w:pStyle w:val="Prrafodelista"/>
+        <w:numPr>
+          <w:ilvl w:val="0"/>
+          <w:numId w:val="101"/>
+        </w:numPr>
+      </w:pPr>
+      <w:r>
+        <w:t>PMBOK. El foco es la gestión del proyecto.</w:t>
+      </w:r>
+    </w:p>
+    <w:p>
+      <w:r>
+        <w:t>MAGERIT III.</w:t>
+      </w:r>
+    </w:p>
+    <w:p>
+      <w:pPr>
+        <w:pStyle w:val="Prrafodelista"/>
+        <w:numPr>
+          <w:ilvl w:val="0"/>
+          <w:numId w:val="102"/>
+        </w:numPr>
+      </w:pPr>
+      <w:r>
+        <w:t>MAGERIT. Metodología de análisis y gestión de riesgos elaborada por el Consejo Superior de Administración Electrónica.</w:t>
+      </w:r>
+    </w:p>
+    <w:p>
+      <w:pPr>
+        <w:pStyle w:val="Prrafodelista"/>
+        <w:numPr>
+          <w:ilvl w:val="0"/>
+          <w:numId w:val="102"/>
+        </w:numPr>
+      </w:pPr>
+      <w:r>
+        <w:t>PILAR. Herramienta que implementa la metodología MAGERIT de análisis y gestión de riesgos, desarrollada por el Centro Criptológico Nacional (CCN) y de amplia utilización en la administración pública española</w:t>
+      </w:r>
+    </w:p>
+    <w:p>
+      <w:pPr>
+        <w:jc w:val="center"/>
+      </w:pPr>
+      <w:r>
+        <w:drawing>
+          <wp:inline distT="0" distB="0" distL="0" distR="0" wp14:anchorId="6B421B27" wp14:editId="5FED3414">
+            <wp:extent cx="5400040" cy="842010"/>
+            <wp:effectExtent l="0" t="0" r="0" b="0"/>
+            <wp:docPr id="153528488" name="Imagen 1" descr="Interfaz de usuario gráfica, Aplicación&#10;&#10;Descripción generada automáticamente"/>
+            <wp:cNvGraphicFramePr>
+              <a:graphicFrameLocks xmlns:a="http://schemas.openxmlformats.org/drawingml/2006/main" noChangeAspect="1"/>
+            </wp:cNvGraphicFramePr>
+            <a:graphic xmlns:a="http://schemas.openxmlformats.org/drawingml/2006/main">
+              <a:graphicData uri="http://schemas.openxmlformats.org/drawingml/2006/picture">
+                <pic:pic xmlns:pic="http://schemas.openxmlformats.org/drawingml/2006/picture">
+                  <pic:nvPicPr>
+                    <pic:cNvPr id="153528488" name="Imagen 1" descr="Interfaz de usuario gráfica, Aplicación&#10;&#10;Descripción generada automáticamente"/>
+                    <pic:cNvPicPr/>
+                  </pic:nvPicPr>
+                  <pic:blipFill>
+                    <a:blip r:embed="rId50"/>
+                    <a:stretch>
+                      <a:fillRect/>
+                    </a:stretch>
+                  </pic:blipFill>
+                  <pic:spPr>
+                    <a:xfrm>
+                      <a:off x="0" y="0"/>
+                      <a:ext cx="5400040" cy="842010"/>
+                    </a:xfrm>
+                    <a:prstGeom prst="rect">
+                      <a:avLst/>
+                    </a:prstGeom>
+                  </pic:spPr>
+                </pic:pic>
+              </a:graphicData>
+            </a:graphic>
+          </wp:inline>
+        </w:drawing>
+      </w:r>
+    </w:p>
+    <w:p>
+      <w:r>
+        <w:br w:type="page"/>
+      </w:r>
+    </w:p>
+    <w:p>
+      <w:pPr>
+        <w:pStyle w:val="Ttulo2"/>
+        <w:jc w:val="both"/>
+      </w:pPr>
+      <w:r>
+        <w:lastRenderedPageBreak/>
+        <w:t xml:space="preserve">TEMA </w:t>
+      </w:r>
     </w:p>
     <w:sectPr>
       <w:pgSz w:w="11906" w:h="16838"/>
@@ -13445,7 +13561,7 @@
         <v:path o:extrusionok="f" gradientshapeok="t" o:connecttype="rect"/>
         <o:lock v:ext="edit" aspectratio="t"/>
       </v:shapetype>
-      <v:shape id="_x0000_i1035" type="#_x0000_t75" style="width:18.6pt;height:15.6pt;rotation:-90;visibility:visible;mso-wrap-style:square" o:bullet="t">
+      <v:shape id="_x0000_i1034" type="#_x0000_t75" style="width:18.6pt;height:15.6pt;rotation:-90;visibility:visible;mso-wrap-style:square" o:bullet="t">
         <v:imagedata r:id="rId1" o:title=""/>
       </v:shape>
     </w:pict>
@@ -13564,6 +13680,119 @@
     </w:lvl>
   </w:abstractNum>
   <w:abstractNum w:abstractNumId="1" w15:restartNumberingAfterBreak="0">
+    <w:nsid w:val="02A40040"/>
+    <w:multiLevelType w:val="hybridMultilevel"/>
+    <w:tmpl w:val="8BE696EA"/>
+    <w:lvl w:ilvl="0" w:tplc="0C0A0001">
+      <w:start w:val="1"/>
+      <w:numFmt w:val="bullet"/>
+      <w:lvlText w:val=""/>
+      <w:lvlJc w:val="left"/>
+      <w:pPr>
+        <w:ind w:left="720" w:hanging="360"/>
+      </w:pPr>
+      <w:rPr>
+        <w:rFonts w:ascii="Symbol" w:hAnsi="Symbol" w:hint="default"/>
+      </w:rPr>
+    </w:lvl>
+    <w:lvl w:ilvl="1" w:tplc="0C0A0003" w:tentative="1">
+      <w:start w:val="1"/>
+      <w:numFmt w:val="bullet"/>
+      <w:lvlText w:val="o"/>
+      <w:lvlJc w:val="left"/>
+      <w:pPr>
+        <w:ind w:left="1440" w:hanging="360"/>
+      </w:pPr>
+      <w:rPr>
+        <w:rFonts w:ascii="Courier New" w:hAnsi="Courier New" w:cs="Courier New" w:hint="default"/>
+      </w:rPr>
+    </w:lvl>
+    <w:lvl w:ilvl="2" w:tplc="0C0A0005" w:tentative="1">
+      <w:start w:val="1"/>
+      <w:numFmt w:val="bullet"/>
+      <w:lvlText w:val=""/>
+      <w:lvlJc w:val="left"/>
+      <w:pPr>
+        <w:ind w:left="2160" w:hanging="360"/>
+      </w:pPr>
+      <w:rPr>
+        <w:rFonts w:ascii="Wingdings" w:hAnsi="Wingdings" w:hint="default"/>
+      </w:rPr>
+    </w:lvl>
+    <w:lvl w:ilvl="3" w:tplc="0C0A0001" w:tentative="1">
+      <w:start w:val="1"/>
+      <w:numFmt w:val="bullet"/>
+      <w:lvlText w:val=""/>
+      <w:lvlJc w:val="left"/>
+      <w:pPr>
+        <w:ind w:left="2880" w:hanging="360"/>
+      </w:pPr>
+      <w:rPr>
+        <w:rFonts w:ascii="Symbol" w:hAnsi="Symbol" w:hint="default"/>
+      </w:rPr>
+    </w:lvl>
+    <w:lvl w:ilvl="4" w:tplc="0C0A0003" w:tentative="1">
+      <w:start w:val="1"/>
+      <w:numFmt w:val="bullet"/>
+      <w:lvlText w:val="o"/>
+      <w:lvlJc w:val="left"/>
+      <w:pPr>
+        <w:ind w:left="3600" w:hanging="360"/>
+      </w:pPr>
+      <w:rPr>
+        <w:rFonts w:ascii="Courier New" w:hAnsi="Courier New" w:cs="Courier New" w:hint="default"/>
+      </w:rPr>
+    </w:lvl>
+    <w:lvl w:ilvl="5" w:tplc="0C0A0005" w:tentative="1">
+      <w:start w:val="1"/>
+      <w:numFmt w:val="bullet"/>
+      <w:lvlText w:val=""/>
+      <w:lvlJc w:val="left"/>
+      <w:pPr>
+        <w:ind w:left="4320" w:hanging="360"/>
+      </w:pPr>
+      <w:rPr>
+        <w:rFonts w:ascii="Wingdings" w:hAnsi="Wingdings" w:hint="default"/>
+      </w:rPr>
+    </w:lvl>
+    <w:lvl w:ilvl="6" w:tplc="0C0A0001" w:tentative="1">
+      <w:start w:val="1"/>
+      <w:numFmt w:val="bullet"/>
+      <w:lvlText w:val=""/>
+      <w:lvlJc w:val="left"/>
+      <w:pPr>
+        <w:ind w:left="5040" w:hanging="360"/>
+      </w:pPr>
+      <w:rPr>
+        <w:rFonts w:ascii="Symbol" w:hAnsi="Symbol" w:hint="default"/>
+      </w:rPr>
+    </w:lvl>
+    <w:lvl w:ilvl="7" w:tplc="0C0A0003" w:tentative="1">
+      <w:start w:val="1"/>
+      <w:numFmt w:val="bullet"/>
+      <w:lvlText w:val="o"/>
+      <w:lvlJc w:val="left"/>
+      <w:pPr>
+        <w:ind w:left="5760" w:hanging="360"/>
+      </w:pPr>
+      <w:rPr>
+        <w:rFonts w:ascii="Courier New" w:hAnsi="Courier New" w:cs="Courier New" w:hint="default"/>
+      </w:rPr>
+    </w:lvl>
+    <w:lvl w:ilvl="8" w:tplc="0C0A0005" w:tentative="1">
+      <w:start w:val="1"/>
+      <w:numFmt w:val="bullet"/>
+      <w:lvlText w:val=""/>
+      <w:lvlJc w:val="left"/>
+      <w:pPr>
+        <w:ind w:left="6480" w:hanging="360"/>
+      </w:pPr>
+      <w:rPr>
+        <w:rFonts w:ascii="Wingdings" w:hAnsi="Wingdings" w:hint="default"/>
+      </w:rPr>
+    </w:lvl>
+  </w:abstractNum>
+  <w:abstractNum w:abstractNumId="2" w15:restartNumberingAfterBreak="0">
     <w:nsid w:val="02C204BE"/>
     <w:multiLevelType w:val="hybridMultilevel"/>
     <w:tmpl w:val="16227384"/>
@@ -13676,7 +13905,7 @@
       </w:rPr>
     </w:lvl>
   </w:abstractNum>
-  <w:abstractNum w:abstractNumId="2" w15:restartNumberingAfterBreak="0">
+  <w:abstractNum w:abstractNumId="3" w15:restartNumberingAfterBreak="0">
     <w:nsid w:val="02D55799"/>
     <w:multiLevelType w:val="hybridMultilevel"/>
     <w:tmpl w:val="A5B6C25E"/>
@@ -13789,7 +14018,7 @@
       </w:rPr>
     </w:lvl>
   </w:abstractNum>
-  <w:abstractNum w:abstractNumId="3" w15:restartNumberingAfterBreak="0">
+  <w:abstractNum w:abstractNumId="4" w15:restartNumberingAfterBreak="0">
     <w:nsid w:val="03DA781D"/>
     <w:multiLevelType w:val="hybridMultilevel"/>
     <w:tmpl w:val="931E5014"/>
@@ -13902,7 +14131,7 @@
       </w:rPr>
     </w:lvl>
   </w:abstractNum>
-  <w:abstractNum w:abstractNumId="4" w15:restartNumberingAfterBreak="0">
+  <w:abstractNum w:abstractNumId="5" w15:restartNumberingAfterBreak="0">
     <w:nsid w:val="04DA6163"/>
     <w:multiLevelType w:val="hybridMultilevel"/>
     <w:tmpl w:val="AE16FE94"/>
@@ -14015,7 +14244,7 @@
       </w:rPr>
     </w:lvl>
   </w:abstractNum>
-  <w:abstractNum w:abstractNumId="5" w15:restartNumberingAfterBreak="0">
+  <w:abstractNum w:abstractNumId="6" w15:restartNumberingAfterBreak="0">
     <w:nsid w:val="07C834BF"/>
     <w:multiLevelType w:val="hybridMultilevel"/>
     <w:tmpl w:val="65EEDE2C"/>
@@ -14128,7 +14357,7 @@
       </w:rPr>
     </w:lvl>
   </w:abstractNum>
-  <w:abstractNum w:abstractNumId="6" w15:restartNumberingAfterBreak="0">
+  <w:abstractNum w:abstractNumId="7" w15:restartNumberingAfterBreak="0">
     <w:nsid w:val="0A8D67EB"/>
     <w:multiLevelType w:val="hybridMultilevel"/>
     <w:tmpl w:val="BAF6E3D6"/>
@@ -14241,7 +14470,7 @@
       </w:rPr>
     </w:lvl>
   </w:abstractNum>
-  <w:abstractNum w:abstractNumId="7" w15:restartNumberingAfterBreak="0">
+  <w:abstractNum w:abstractNumId="8" w15:restartNumberingAfterBreak="0">
     <w:nsid w:val="0B101D5E"/>
     <w:multiLevelType w:val="hybridMultilevel"/>
     <w:tmpl w:val="AD58A9A2"/>
@@ -14354,7 +14583,7 @@
       </w:rPr>
     </w:lvl>
   </w:abstractNum>
-  <w:abstractNum w:abstractNumId="8" w15:restartNumberingAfterBreak="0">
+  <w:abstractNum w:abstractNumId="9" w15:restartNumberingAfterBreak="0">
     <w:nsid w:val="0C2C2AD5"/>
     <w:multiLevelType w:val="hybridMultilevel"/>
     <w:tmpl w:val="C7DCDE1E"/>
@@ -14467,7 +14696,7 @@
       </w:rPr>
     </w:lvl>
   </w:abstractNum>
-  <w:abstractNum w:abstractNumId="9" w15:restartNumberingAfterBreak="0">
+  <w:abstractNum w:abstractNumId="10" w15:restartNumberingAfterBreak="0">
     <w:nsid w:val="0D191AE4"/>
     <w:multiLevelType w:val="hybridMultilevel"/>
     <w:tmpl w:val="FEB067BE"/>
@@ -14580,7 +14809,7 @@
       </w:rPr>
     </w:lvl>
   </w:abstractNum>
-  <w:abstractNum w:abstractNumId="10" w15:restartNumberingAfterBreak="0">
+  <w:abstractNum w:abstractNumId="11" w15:restartNumberingAfterBreak="0">
     <w:nsid w:val="0DF63966"/>
     <w:multiLevelType w:val="hybridMultilevel"/>
     <w:tmpl w:val="5754B010"/>
@@ -14693,7 +14922,7 @@
       </w:rPr>
     </w:lvl>
   </w:abstractNum>
-  <w:abstractNum w:abstractNumId="11" w15:restartNumberingAfterBreak="0">
+  <w:abstractNum w:abstractNumId="12" w15:restartNumberingAfterBreak="0">
     <w:nsid w:val="0F2C3353"/>
     <w:multiLevelType w:val="hybridMultilevel"/>
     <w:tmpl w:val="44CA702C"/>
@@ -14806,7 +15035,7 @@
       </w:rPr>
     </w:lvl>
   </w:abstractNum>
-  <w:abstractNum w:abstractNumId="12" w15:restartNumberingAfterBreak="0">
+  <w:abstractNum w:abstractNumId="13" w15:restartNumberingAfterBreak="0">
     <w:nsid w:val="111D2AD5"/>
     <w:multiLevelType w:val="hybridMultilevel"/>
     <w:tmpl w:val="F6FCA6A4"/>
@@ -14919,7 +15148,7 @@
       </w:rPr>
     </w:lvl>
   </w:abstractNum>
-  <w:abstractNum w:abstractNumId="13" w15:restartNumberingAfterBreak="0">
+  <w:abstractNum w:abstractNumId="14" w15:restartNumberingAfterBreak="0">
     <w:nsid w:val="13A96A5C"/>
     <w:multiLevelType w:val="hybridMultilevel"/>
     <w:tmpl w:val="50E83D6E"/>
@@ -15032,7 +15261,7 @@
       </w:rPr>
     </w:lvl>
   </w:abstractNum>
-  <w:abstractNum w:abstractNumId="14" w15:restartNumberingAfterBreak="0">
+  <w:abstractNum w:abstractNumId="15" w15:restartNumberingAfterBreak="0">
     <w:nsid w:val="14A4057E"/>
     <w:multiLevelType w:val="hybridMultilevel"/>
     <w:tmpl w:val="C74AD554"/>
@@ -15145,7 +15374,7 @@
       </w:rPr>
     </w:lvl>
   </w:abstractNum>
-  <w:abstractNum w:abstractNumId="15" w15:restartNumberingAfterBreak="0">
+  <w:abstractNum w:abstractNumId="16" w15:restartNumberingAfterBreak="0">
     <w:nsid w:val="15755537"/>
     <w:multiLevelType w:val="hybridMultilevel"/>
     <w:tmpl w:val="D158AADC"/>
@@ -15258,7 +15487,7 @@
       </w:rPr>
     </w:lvl>
   </w:abstractNum>
-  <w:abstractNum w:abstractNumId="16" w15:restartNumberingAfterBreak="0">
+  <w:abstractNum w:abstractNumId="17" w15:restartNumberingAfterBreak="0">
     <w:nsid w:val="173A32B8"/>
     <w:multiLevelType w:val="hybridMultilevel"/>
     <w:tmpl w:val="C9823756"/>
@@ -15371,7 +15600,7 @@
       </w:rPr>
     </w:lvl>
   </w:abstractNum>
-  <w:abstractNum w:abstractNumId="17" w15:restartNumberingAfterBreak="0">
+  <w:abstractNum w:abstractNumId="18" w15:restartNumberingAfterBreak="0">
     <w:nsid w:val="17584036"/>
     <w:multiLevelType w:val="hybridMultilevel"/>
     <w:tmpl w:val="3C68B328"/>
@@ -15484,7 +15713,7 @@
       </w:rPr>
     </w:lvl>
   </w:abstractNum>
-  <w:abstractNum w:abstractNumId="18" w15:restartNumberingAfterBreak="0">
+  <w:abstractNum w:abstractNumId="19" w15:restartNumberingAfterBreak="0">
     <w:nsid w:val="17E14108"/>
     <w:multiLevelType w:val="hybridMultilevel"/>
     <w:tmpl w:val="31BEB90C"/>
@@ -15597,7 +15826,7 @@
       </w:rPr>
     </w:lvl>
   </w:abstractNum>
-  <w:abstractNum w:abstractNumId="19" w15:restartNumberingAfterBreak="0">
+  <w:abstractNum w:abstractNumId="20" w15:restartNumberingAfterBreak="0">
     <w:nsid w:val="19643FD4"/>
     <w:multiLevelType w:val="hybridMultilevel"/>
     <w:tmpl w:val="F66C0E9A"/>
@@ -15710,7 +15939,7 @@
       </w:rPr>
     </w:lvl>
   </w:abstractNum>
-  <w:abstractNum w:abstractNumId="20" w15:restartNumberingAfterBreak="0">
+  <w:abstractNum w:abstractNumId="21" w15:restartNumberingAfterBreak="0">
     <w:nsid w:val="1BD45839"/>
     <w:multiLevelType w:val="hybridMultilevel"/>
     <w:tmpl w:val="B6F0B4C0"/>
@@ -15823,7 +16052,7 @@
       </w:rPr>
     </w:lvl>
   </w:abstractNum>
-  <w:abstractNum w:abstractNumId="21" w15:restartNumberingAfterBreak="0">
+  <w:abstractNum w:abstractNumId="22" w15:restartNumberingAfterBreak="0">
     <w:nsid w:val="1C1E58CE"/>
     <w:multiLevelType w:val="hybridMultilevel"/>
     <w:tmpl w:val="43741BD2"/>
@@ -15936,7 +16165,7 @@
       </w:rPr>
     </w:lvl>
   </w:abstractNum>
-  <w:abstractNum w:abstractNumId="22" w15:restartNumberingAfterBreak="0">
+  <w:abstractNum w:abstractNumId="23" w15:restartNumberingAfterBreak="0">
     <w:nsid w:val="1CEE1C4D"/>
     <w:multiLevelType w:val="hybridMultilevel"/>
     <w:tmpl w:val="CD9E9C2C"/>
@@ -16049,7 +16278,7 @@
       </w:rPr>
     </w:lvl>
   </w:abstractNum>
-  <w:abstractNum w:abstractNumId="23" w15:restartNumberingAfterBreak="0">
+  <w:abstractNum w:abstractNumId="24" w15:restartNumberingAfterBreak="0">
     <w:nsid w:val="1E567362"/>
     <w:multiLevelType w:val="hybridMultilevel"/>
     <w:tmpl w:val="911C79CA"/>
@@ -16162,7 +16391,7 @@
       </w:rPr>
     </w:lvl>
   </w:abstractNum>
-  <w:abstractNum w:abstractNumId="24" w15:restartNumberingAfterBreak="0">
+  <w:abstractNum w:abstractNumId="25" w15:restartNumberingAfterBreak="0">
     <w:nsid w:val="1E6D05D1"/>
     <w:multiLevelType w:val="hybridMultilevel"/>
     <w:tmpl w:val="C4DA5E84"/>
@@ -16275,7 +16504,7 @@
       </w:rPr>
     </w:lvl>
   </w:abstractNum>
-  <w:abstractNum w:abstractNumId="25" w15:restartNumberingAfterBreak="0">
+  <w:abstractNum w:abstractNumId="26" w15:restartNumberingAfterBreak="0">
     <w:nsid w:val="2015038D"/>
     <w:multiLevelType w:val="hybridMultilevel"/>
     <w:tmpl w:val="966E9ADE"/>
@@ -16361,7 +16590,7 @@
       </w:pPr>
     </w:lvl>
   </w:abstractNum>
-  <w:abstractNum w:abstractNumId="26" w15:restartNumberingAfterBreak="0">
+  <w:abstractNum w:abstractNumId="27" w15:restartNumberingAfterBreak="0">
     <w:nsid w:val="203D0828"/>
     <w:multiLevelType w:val="hybridMultilevel"/>
     <w:tmpl w:val="0B2047C0"/>
@@ -16474,7 +16703,7 @@
       </w:rPr>
     </w:lvl>
   </w:abstractNum>
-  <w:abstractNum w:abstractNumId="27" w15:restartNumberingAfterBreak="0">
+  <w:abstractNum w:abstractNumId="28" w15:restartNumberingAfterBreak="0">
     <w:nsid w:val="220F5DCD"/>
     <w:multiLevelType w:val="hybridMultilevel"/>
     <w:tmpl w:val="A218163C"/>
@@ -16587,7 +16816,7 @@
       </w:rPr>
     </w:lvl>
   </w:abstractNum>
-  <w:abstractNum w:abstractNumId="28" w15:restartNumberingAfterBreak="0">
+  <w:abstractNum w:abstractNumId="29" w15:restartNumberingAfterBreak="0">
     <w:nsid w:val="223C1CCE"/>
     <w:multiLevelType w:val="hybridMultilevel"/>
     <w:tmpl w:val="9A60BF0E"/>
@@ -16700,7 +16929,7 @@
       </w:rPr>
     </w:lvl>
   </w:abstractNum>
-  <w:abstractNum w:abstractNumId="29" w15:restartNumberingAfterBreak="0">
+  <w:abstractNum w:abstractNumId="30" w15:restartNumberingAfterBreak="0">
     <w:nsid w:val="23511290"/>
     <w:multiLevelType w:val="hybridMultilevel"/>
     <w:tmpl w:val="B8DC7158"/>
@@ -16813,7 +17042,7 @@
       </w:rPr>
     </w:lvl>
   </w:abstractNum>
-  <w:abstractNum w:abstractNumId="30" w15:restartNumberingAfterBreak="0">
+  <w:abstractNum w:abstractNumId="31" w15:restartNumberingAfterBreak="0">
     <w:nsid w:val="2384312E"/>
     <w:multiLevelType w:val="hybridMultilevel"/>
     <w:tmpl w:val="ED906162"/>
@@ -16899,7 +17128,7 @@
       </w:pPr>
     </w:lvl>
   </w:abstractNum>
-  <w:abstractNum w:abstractNumId="31" w15:restartNumberingAfterBreak="0">
+  <w:abstractNum w:abstractNumId="32" w15:restartNumberingAfterBreak="0">
     <w:nsid w:val="249B7FF6"/>
     <w:multiLevelType w:val="hybridMultilevel"/>
     <w:tmpl w:val="C8367120"/>
@@ -17012,7 +17241,7 @@
       </w:rPr>
     </w:lvl>
   </w:abstractNum>
-  <w:abstractNum w:abstractNumId="32" w15:restartNumberingAfterBreak="0">
+  <w:abstractNum w:abstractNumId="33" w15:restartNumberingAfterBreak="0">
     <w:nsid w:val="25740A28"/>
     <w:multiLevelType w:val="hybridMultilevel"/>
     <w:tmpl w:val="8180B31E"/>
@@ -17125,7 +17354,7 @@
       </w:rPr>
     </w:lvl>
   </w:abstractNum>
-  <w:abstractNum w:abstractNumId="33" w15:restartNumberingAfterBreak="0">
+  <w:abstractNum w:abstractNumId="34" w15:restartNumberingAfterBreak="0">
     <w:nsid w:val="27CA391A"/>
     <w:multiLevelType w:val="hybridMultilevel"/>
     <w:tmpl w:val="BAE8F252"/>
@@ -17238,7 +17467,7 @@
       </w:rPr>
     </w:lvl>
   </w:abstractNum>
-  <w:abstractNum w:abstractNumId="34" w15:restartNumberingAfterBreak="0">
+  <w:abstractNum w:abstractNumId="35" w15:restartNumberingAfterBreak="0">
     <w:nsid w:val="27DA176A"/>
     <w:multiLevelType w:val="hybridMultilevel"/>
     <w:tmpl w:val="CBDEA7E4"/>
@@ -17351,7 +17580,120 @@
       </w:rPr>
     </w:lvl>
   </w:abstractNum>
-  <w:abstractNum w:abstractNumId="35" w15:restartNumberingAfterBreak="0">
+  <w:abstractNum w:abstractNumId="36" w15:restartNumberingAfterBreak="0">
+    <w:nsid w:val="280325C5"/>
+    <w:multiLevelType w:val="hybridMultilevel"/>
+    <w:tmpl w:val="4F6A1B24"/>
+    <w:lvl w:ilvl="0" w:tplc="0C0A0001">
+      <w:start w:val="1"/>
+      <w:numFmt w:val="bullet"/>
+      <w:lvlText w:val=""/>
+      <w:lvlJc w:val="left"/>
+      <w:pPr>
+        <w:ind w:left="720" w:hanging="360"/>
+      </w:pPr>
+      <w:rPr>
+        <w:rFonts w:ascii="Symbol" w:hAnsi="Symbol" w:hint="default"/>
+      </w:rPr>
+    </w:lvl>
+    <w:lvl w:ilvl="1" w:tplc="0C0A0003" w:tentative="1">
+      <w:start w:val="1"/>
+      <w:numFmt w:val="bullet"/>
+      <w:lvlText w:val="o"/>
+      <w:lvlJc w:val="left"/>
+      <w:pPr>
+        <w:ind w:left="1440" w:hanging="360"/>
+      </w:pPr>
+      <w:rPr>
+        <w:rFonts w:ascii="Courier New" w:hAnsi="Courier New" w:cs="Courier New" w:hint="default"/>
+      </w:rPr>
+    </w:lvl>
+    <w:lvl w:ilvl="2" w:tplc="0C0A0005" w:tentative="1">
+      <w:start w:val="1"/>
+      <w:numFmt w:val="bullet"/>
+      <w:lvlText w:val=""/>
+      <w:lvlJc w:val="left"/>
+      <w:pPr>
+        <w:ind w:left="2160" w:hanging="360"/>
+      </w:pPr>
+      <w:rPr>
+        <w:rFonts w:ascii="Wingdings" w:hAnsi="Wingdings" w:hint="default"/>
+      </w:rPr>
+    </w:lvl>
+    <w:lvl w:ilvl="3" w:tplc="0C0A0001" w:tentative="1">
+      <w:start w:val="1"/>
+      <w:numFmt w:val="bullet"/>
+      <w:lvlText w:val=""/>
+      <w:lvlJc w:val="left"/>
+      <w:pPr>
+        <w:ind w:left="2880" w:hanging="360"/>
+      </w:pPr>
+      <w:rPr>
+        <w:rFonts w:ascii="Symbol" w:hAnsi="Symbol" w:hint="default"/>
+      </w:rPr>
+    </w:lvl>
+    <w:lvl w:ilvl="4" w:tplc="0C0A0003" w:tentative="1">
+      <w:start w:val="1"/>
+      <w:numFmt w:val="bullet"/>
+      <w:lvlText w:val="o"/>
+      <w:lvlJc w:val="left"/>
+      <w:pPr>
+        <w:ind w:left="3600" w:hanging="360"/>
+      </w:pPr>
+      <w:rPr>
+        <w:rFonts w:ascii="Courier New" w:hAnsi="Courier New" w:cs="Courier New" w:hint="default"/>
+      </w:rPr>
+    </w:lvl>
+    <w:lvl w:ilvl="5" w:tplc="0C0A0005" w:tentative="1">
+      <w:start w:val="1"/>
+      <w:numFmt w:val="bullet"/>
+      <w:lvlText w:val=""/>
+      <w:lvlJc w:val="left"/>
+      <w:pPr>
+        <w:ind w:left="4320" w:hanging="360"/>
+      </w:pPr>
+      <w:rPr>
+        <w:rFonts w:ascii="Wingdings" w:hAnsi="Wingdings" w:hint="default"/>
+      </w:rPr>
+    </w:lvl>
+    <w:lvl w:ilvl="6" w:tplc="0C0A0001" w:tentative="1">
+      <w:start w:val="1"/>
+      <w:numFmt w:val="bullet"/>
+      <w:lvlText w:val=""/>
+      <w:lvlJc w:val="left"/>
+      <w:pPr>
+        <w:ind w:left="5040" w:hanging="360"/>
+      </w:pPr>
+      <w:rPr>
+        <w:rFonts w:ascii="Symbol" w:hAnsi="Symbol" w:hint="default"/>
+      </w:rPr>
+    </w:lvl>
+    <w:lvl w:ilvl="7" w:tplc="0C0A0003" w:tentative="1">
+      <w:start w:val="1"/>
+      <w:numFmt w:val="bullet"/>
+      <w:lvlText w:val="o"/>
+      <w:lvlJc w:val="left"/>
+      <w:pPr>
+        <w:ind w:left="5760" w:hanging="360"/>
+      </w:pPr>
+      <w:rPr>
+        <w:rFonts w:ascii="Courier New" w:hAnsi="Courier New" w:cs="Courier New" w:hint="default"/>
+      </w:rPr>
+    </w:lvl>
+    <w:lvl w:ilvl="8" w:tplc="0C0A0005" w:tentative="1">
+      <w:start w:val="1"/>
+      <w:numFmt w:val="bullet"/>
+      <w:lvlText w:val=""/>
+      <w:lvlJc w:val="left"/>
+      <w:pPr>
+        <w:ind w:left="6480" w:hanging="360"/>
+      </w:pPr>
+      <w:rPr>
+        <w:rFonts w:ascii="Wingdings" w:hAnsi="Wingdings" w:hint="default"/>
+      </w:rPr>
+    </w:lvl>
+  </w:abstractNum>
+  <w:abstractNum w:abstractNumId="37" w15:restartNumberingAfterBreak="0">
     <w:nsid w:val="290145FA"/>
     <w:multiLevelType w:val="hybridMultilevel"/>
     <w:tmpl w:val="A1F009EE"/>
@@ -17437,7 +17779,7 @@
       </w:pPr>
     </w:lvl>
   </w:abstractNum>
-  <w:abstractNum w:abstractNumId="36" w15:restartNumberingAfterBreak="0">
+  <w:abstractNum w:abstractNumId="38" w15:restartNumberingAfterBreak="0">
     <w:nsid w:val="2B5D57DF"/>
     <w:multiLevelType w:val="hybridMultilevel"/>
     <w:tmpl w:val="C1264068"/>
@@ -17550,7 +17892,7 @@
       </w:rPr>
     </w:lvl>
   </w:abstractNum>
-  <w:abstractNum w:abstractNumId="37" w15:restartNumberingAfterBreak="0">
+  <w:abstractNum w:abstractNumId="39" w15:restartNumberingAfterBreak="0">
     <w:nsid w:val="2B6E51EE"/>
     <w:multiLevelType w:val="hybridMultilevel"/>
     <w:tmpl w:val="D64471A8"/>
@@ -17663,7 +18005,7 @@
       </w:rPr>
     </w:lvl>
   </w:abstractNum>
-  <w:abstractNum w:abstractNumId="38" w15:restartNumberingAfterBreak="0">
+  <w:abstractNum w:abstractNumId="40" w15:restartNumberingAfterBreak="0">
     <w:nsid w:val="2C6275A0"/>
     <w:multiLevelType w:val="hybridMultilevel"/>
     <w:tmpl w:val="A0BA6622"/>
@@ -17776,7 +18118,7 @@
       </w:rPr>
     </w:lvl>
   </w:abstractNum>
-  <w:abstractNum w:abstractNumId="39" w15:restartNumberingAfterBreak="0">
+  <w:abstractNum w:abstractNumId="41" w15:restartNumberingAfterBreak="0">
     <w:nsid w:val="2C8076EF"/>
     <w:multiLevelType w:val="hybridMultilevel"/>
     <w:tmpl w:val="F28ECD20"/>
@@ -17889,7 +18231,7 @@
       </w:rPr>
     </w:lvl>
   </w:abstractNum>
-  <w:abstractNum w:abstractNumId="40" w15:restartNumberingAfterBreak="0">
+  <w:abstractNum w:abstractNumId="42" w15:restartNumberingAfterBreak="0">
     <w:nsid w:val="2DFA7D79"/>
     <w:multiLevelType w:val="hybridMultilevel"/>
     <w:tmpl w:val="B672DECC"/>
@@ -18002,7 +18344,7 @@
       </w:rPr>
     </w:lvl>
   </w:abstractNum>
-  <w:abstractNum w:abstractNumId="41" w15:restartNumberingAfterBreak="0">
+  <w:abstractNum w:abstractNumId="43" w15:restartNumberingAfterBreak="0">
     <w:nsid w:val="325B77A8"/>
     <w:multiLevelType w:val="hybridMultilevel"/>
     <w:tmpl w:val="550896E6"/>
@@ -18115,7 +18457,7 @@
       </w:rPr>
     </w:lvl>
   </w:abstractNum>
-  <w:abstractNum w:abstractNumId="42" w15:restartNumberingAfterBreak="0">
+  <w:abstractNum w:abstractNumId="44" w15:restartNumberingAfterBreak="0">
     <w:nsid w:val="338C477B"/>
     <w:multiLevelType w:val="hybridMultilevel"/>
     <w:tmpl w:val="1AD4A030"/>
@@ -18228,7 +18570,7 @@
       </w:rPr>
     </w:lvl>
   </w:abstractNum>
-  <w:abstractNum w:abstractNumId="43" w15:restartNumberingAfterBreak="0">
+  <w:abstractNum w:abstractNumId="45" w15:restartNumberingAfterBreak="0">
     <w:nsid w:val="346E0CD8"/>
     <w:multiLevelType w:val="hybridMultilevel"/>
     <w:tmpl w:val="C0C4D822"/>
@@ -18341,7 +18683,7 @@
       </w:rPr>
     </w:lvl>
   </w:abstractNum>
-  <w:abstractNum w:abstractNumId="44" w15:restartNumberingAfterBreak="0">
+  <w:abstractNum w:abstractNumId="46" w15:restartNumberingAfterBreak="0">
     <w:nsid w:val="3766030A"/>
     <w:multiLevelType w:val="hybridMultilevel"/>
     <w:tmpl w:val="93CCA6AC"/>
@@ -18454,7 +18796,7 @@
       </w:rPr>
     </w:lvl>
   </w:abstractNum>
-  <w:abstractNum w:abstractNumId="45" w15:restartNumberingAfterBreak="0">
+  <w:abstractNum w:abstractNumId="47" w15:restartNumberingAfterBreak="0">
     <w:nsid w:val="379C2539"/>
     <w:multiLevelType w:val="hybridMultilevel"/>
     <w:tmpl w:val="576430F8"/>
@@ -18595,7 +18937,7 @@
       </w:rPr>
     </w:lvl>
   </w:abstractNum>
-  <w:abstractNum w:abstractNumId="46" w15:restartNumberingAfterBreak="0">
+  <w:abstractNum w:abstractNumId="48" w15:restartNumberingAfterBreak="0">
     <w:nsid w:val="386F29B7"/>
     <w:multiLevelType w:val="hybridMultilevel"/>
     <w:tmpl w:val="283601D0"/>
@@ -18708,7 +19050,7 @@
       </w:rPr>
     </w:lvl>
   </w:abstractNum>
-  <w:abstractNum w:abstractNumId="47" w15:restartNumberingAfterBreak="0">
+  <w:abstractNum w:abstractNumId="49" w15:restartNumberingAfterBreak="0">
     <w:nsid w:val="3D1D400D"/>
     <w:multiLevelType w:val="hybridMultilevel"/>
     <w:tmpl w:val="D7DCA4AA"/>
@@ -18821,7 +19163,7 @@
       </w:rPr>
     </w:lvl>
   </w:abstractNum>
-  <w:abstractNum w:abstractNumId="48" w15:restartNumberingAfterBreak="0">
+  <w:abstractNum w:abstractNumId="50" w15:restartNumberingAfterBreak="0">
     <w:nsid w:val="3EFC0686"/>
     <w:multiLevelType w:val="hybridMultilevel"/>
     <w:tmpl w:val="08BA05C2"/>
@@ -18934,7 +19276,7 @@
       </w:rPr>
     </w:lvl>
   </w:abstractNum>
-  <w:abstractNum w:abstractNumId="49" w15:restartNumberingAfterBreak="0">
+  <w:abstractNum w:abstractNumId="51" w15:restartNumberingAfterBreak="0">
     <w:nsid w:val="41F80A90"/>
     <w:multiLevelType w:val="hybridMultilevel"/>
     <w:tmpl w:val="B1B27500"/>
@@ -19047,7 +19389,7 @@
       </w:rPr>
     </w:lvl>
   </w:abstractNum>
-  <w:abstractNum w:abstractNumId="50" w15:restartNumberingAfterBreak="0">
+  <w:abstractNum w:abstractNumId="52" w15:restartNumberingAfterBreak="0">
     <w:nsid w:val="427B24FE"/>
     <w:multiLevelType w:val="hybridMultilevel"/>
     <w:tmpl w:val="CE80B2D6"/>
@@ -19160,7 +19502,7 @@
       </w:rPr>
     </w:lvl>
   </w:abstractNum>
-  <w:abstractNum w:abstractNumId="51" w15:restartNumberingAfterBreak="0">
+  <w:abstractNum w:abstractNumId="53" w15:restartNumberingAfterBreak="0">
     <w:nsid w:val="45DF435F"/>
     <w:multiLevelType w:val="hybridMultilevel"/>
     <w:tmpl w:val="B0AE7B26"/>
@@ -19246,7 +19588,7 @@
       </w:pPr>
     </w:lvl>
   </w:abstractNum>
-  <w:abstractNum w:abstractNumId="52" w15:restartNumberingAfterBreak="0">
+  <w:abstractNum w:abstractNumId="54" w15:restartNumberingAfterBreak="0">
     <w:nsid w:val="48B16528"/>
     <w:multiLevelType w:val="hybridMultilevel"/>
     <w:tmpl w:val="E0D2704C"/>
@@ -19359,7 +19701,7 @@
       </w:rPr>
     </w:lvl>
   </w:abstractNum>
-  <w:abstractNum w:abstractNumId="53" w15:restartNumberingAfterBreak="0">
+  <w:abstractNum w:abstractNumId="55" w15:restartNumberingAfterBreak="0">
     <w:nsid w:val="49493D39"/>
     <w:multiLevelType w:val="hybridMultilevel"/>
     <w:tmpl w:val="CDAE1302"/>
@@ -19472,7 +19814,7 @@
       </w:rPr>
     </w:lvl>
   </w:abstractNum>
-  <w:abstractNum w:abstractNumId="54" w15:restartNumberingAfterBreak="0">
+  <w:abstractNum w:abstractNumId="56" w15:restartNumberingAfterBreak="0">
     <w:nsid w:val="4BC92C63"/>
     <w:multiLevelType w:val="hybridMultilevel"/>
     <w:tmpl w:val="26E483F4"/>
@@ -19585,7 +19927,7 @@
       </w:rPr>
     </w:lvl>
   </w:abstractNum>
-  <w:abstractNum w:abstractNumId="55" w15:restartNumberingAfterBreak="0">
+  <w:abstractNum w:abstractNumId="57" w15:restartNumberingAfterBreak="0">
     <w:nsid w:val="4CEF23CC"/>
     <w:multiLevelType w:val="hybridMultilevel"/>
     <w:tmpl w:val="06F067EC"/>
@@ -19698,7 +20040,7 @@
       </w:rPr>
     </w:lvl>
   </w:abstractNum>
-  <w:abstractNum w:abstractNumId="56" w15:restartNumberingAfterBreak="0">
+  <w:abstractNum w:abstractNumId="58" w15:restartNumberingAfterBreak="0">
     <w:nsid w:val="4DEE5B72"/>
     <w:multiLevelType w:val="hybridMultilevel"/>
     <w:tmpl w:val="E3248806"/>
@@ -19811,7 +20153,7 @@
       </w:rPr>
     </w:lvl>
   </w:abstractNum>
-  <w:abstractNum w:abstractNumId="57" w15:restartNumberingAfterBreak="0">
+  <w:abstractNum w:abstractNumId="59" w15:restartNumberingAfterBreak="0">
     <w:nsid w:val="4E705161"/>
     <w:multiLevelType w:val="hybridMultilevel"/>
     <w:tmpl w:val="85021AC8"/>
@@ -19924,7 +20266,7 @@
       </w:rPr>
     </w:lvl>
   </w:abstractNum>
-  <w:abstractNum w:abstractNumId="58" w15:restartNumberingAfterBreak="0">
+  <w:abstractNum w:abstractNumId="60" w15:restartNumberingAfterBreak="0">
     <w:nsid w:val="4ECA662B"/>
     <w:multiLevelType w:val="hybridMultilevel"/>
     <w:tmpl w:val="9FF2AA7C"/>
@@ -20037,7 +20379,7 @@
       </w:rPr>
     </w:lvl>
   </w:abstractNum>
-  <w:abstractNum w:abstractNumId="59" w15:restartNumberingAfterBreak="0">
+  <w:abstractNum w:abstractNumId="61" w15:restartNumberingAfterBreak="0">
     <w:nsid w:val="4FD55770"/>
     <w:multiLevelType w:val="hybridMultilevel"/>
     <w:tmpl w:val="1E9EDB0A"/>
@@ -20126,7 +20468,7 @@
       </w:pPr>
     </w:lvl>
   </w:abstractNum>
-  <w:abstractNum w:abstractNumId="60" w15:restartNumberingAfterBreak="0">
+  <w:abstractNum w:abstractNumId="62" w15:restartNumberingAfterBreak="0">
     <w:nsid w:val="51B26B9D"/>
     <w:multiLevelType w:val="hybridMultilevel"/>
     <w:tmpl w:val="7402ECEE"/>
@@ -20239,7 +20581,7 @@
       </w:rPr>
     </w:lvl>
   </w:abstractNum>
-  <w:abstractNum w:abstractNumId="61" w15:restartNumberingAfterBreak="0">
+  <w:abstractNum w:abstractNumId="63" w15:restartNumberingAfterBreak="0">
     <w:nsid w:val="52641AA4"/>
     <w:multiLevelType w:val="hybridMultilevel"/>
     <w:tmpl w:val="7144CD5E"/>
@@ -20352,7 +20694,7 @@
       </w:rPr>
     </w:lvl>
   </w:abstractNum>
-  <w:abstractNum w:abstractNumId="62" w15:restartNumberingAfterBreak="0">
+  <w:abstractNum w:abstractNumId="64" w15:restartNumberingAfterBreak="0">
     <w:nsid w:val="52780418"/>
     <w:multiLevelType w:val="hybridMultilevel"/>
     <w:tmpl w:val="6B9EEE82"/>
@@ -20465,7 +20807,7 @@
       </w:rPr>
     </w:lvl>
   </w:abstractNum>
-  <w:abstractNum w:abstractNumId="63" w15:restartNumberingAfterBreak="0">
+  <w:abstractNum w:abstractNumId="65" w15:restartNumberingAfterBreak="0">
     <w:nsid w:val="54713BC4"/>
     <w:multiLevelType w:val="hybridMultilevel"/>
     <w:tmpl w:val="FEA8415E"/>
@@ -20578,7 +20920,7 @@
       </w:rPr>
     </w:lvl>
   </w:abstractNum>
-  <w:abstractNum w:abstractNumId="64" w15:restartNumberingAfterBreak="0">
+  <w:abstractNum w:abstractNumId="66" w15:restartNumberingAfterBreak="0">
     <w:nsid w:val="57BB56FB"/>
     <w:multiLevelType w:val="hybridMultilevel"/>
     <w:tmpl w:val="BD22391C"/>
@@ -20691,7 +21033,7 @@
       </w:rPr>
     </w:lvl>
   </w:abstractNum>
-  <w:abstractNum w:abstractNumId="65" w15:restartNumberingAfterBreak="0">
+  <w:abstractNum w:abstractNumId="67" w15:restartNumberingAfterBreak="0">
     <w:nsid w:val="57EF2CB3"/>
     <w:multiLevelType w:val="hybridMultilevel"/>
     <w:tmpl w:val="EF1A7A16"/>
@@ -20804,7 +21146,7 @@
       </w:rPr>
     </w:lvl>
   </w:abstractNum>
-  <w:abstractNum w:abstractNumId="66" w15:restartNumberingAfterBreak="0">
+  <w:abstractNum w:abstractNumId="68" w15:restartNumberingAfterBreak="0">
     <w:nsid w:val="59584990"/>
     <w:multiLevelType w:val="hybridMultilevel"/>
     <w:tmpl w:val="C4FED696"/>
@@ -20917,7 +21259,7 @@
       </w:rPr>
     </w:lvl>
   </w:abstractNum>
-  <w:abstractNum w:abstractNumId="67" w15:restartNumberingAfterBreak="0">
+  <w:abstractNum w:abstractNumId="69" w15:restartNumberingAfterBreak="0">
     <w:nsid w:val="5B2619CA"/>
     <w:multiLevelType w:val="hybridMultilevel"/>
     <w:tmpl w:val="2F508C8A"/>
@@ -21030,7 +21372,7 @@
       </w:rPr>
     </w:lvl>
   </w:abstractNum>
-  <w:abstractNum w:abstractNumId="68" w15:restartNumberingAfterBreak="0">
+  <w:abstractNum w:abstractNumId="70" w15:restartNumberingAfterBreak="0">
     <w:nsid w:val="5B73182F"/>
     <w:multiLevelType w:val="hybridMultilevel"/>
     <w:tmpl w:val="F9BE7496"/>
@@ -21143,7 +21485,7 @@
       </w:rPr>
     </w:lvl>
   </w:abstractNum>
-  <w:abstractNum w:abstractNumId="69" w15:restartNumberingAfterBreak="0">
+  <w:abstractNum w:abstractNumId="71" w15:restartNumberingAfterBreak="0">
     <w:nsid w:val="5D5313C8"/>
     <w:multiLevelType w:val="hybridMultilevel"/>
     <w:tmpl w:val="2996C6A4"/>
@@ -21256,7 +21598,7 @@
       </w:rPr>
     </w:lvl>
   </w:abstractNum>
-  <w:abstractNum w:abstractNumId="70" w15:restartNumberingAfterBreak="0">
+  <w:abstractNum w:abstractNumId="72" w15:restartNumberingAfterBreak="0">
     <w:nsid w:val="5D820DA0"/>
     <w:multiLevelType w:val="hybridMultilevel"/>
     <w:tmpl w:val="E1CAAAE4"/>
@@ -21369,7 +21711,7 @@
       </w:rPr>
     </w:lvl>
   </w:abstractNum>
-  <w:abstractNum w:abstractNumId="71" w15:restartNumberingAfterBreak="0">
+  <w:abstractNum w:abstractNumId="73" w15:restartNumberingAfterBreak="0">
     <w:nsid w:val="618202C4"/>
     <w:multiLevelType w:val="hybridMultilevel"/>
     <w:tmpl w:val="A0045DF4"/>
@@ -21482,7 +21824,7 @@
       </w:rPr>
     </w:lvl>
   </w:abstractNum>
-  <w:abstractNum w:abstractNumId="72" w15:restartNumberingAfterBreak="0">
+  <w:abstractNum w:abstractNumId="74" w15:restartNumberingAfterBreak="0">
     <w:nsid w:val="63A612D7"/>
     <w:multiLevelType w:val="hybridMultilevel"/>
     <w:tmpl w:val="966E9ADE"/>
@@ -21568,7 +21910,7 @@
       </w:pPr>
     </w:lvl>
   </w:abstractNum>
-  <w:abstractNum w:abstractNumId="73" w15:restartNumberingAfterBreak="0">
+  <w:abstractNum w:abstractNumId="75" w15:restartNumberingAfterBreak="0">
     <w:nsid w:val="654E2771"/>
     <w:multiLevelType w:val="hybridMultilevel"/>
     <w:tmpl w:val="B27A70A8"/>
@@ -21681,7 +22023,7 @@
       </w:rPr>
     </w:lvl>
   </w:abstractNum>
-  <w:abstractNum w:abstractNumId="74" w15:restartNumberingAfterBreak="0">
+  <w:abstractNum w:abstractNumId="76" w15:restartNumberingAfterBreak="0">
     <w:nsid w:val="656D5B56"/>
     <w:multiLevelType w:val="hybridMultilevel"/>
     <w:tmpl w:val="88580922"/>
@@ -21794,7 +22136,7 @@
       </w:rPr>
     </w:lvl>
   </w:abstractNum>
-  <w:abstractNum w:abstractNumId="75" w15:restartNumberingAfterBreak="0">
+  <w:abstractNum w:abstractNumId="77" w15:restartNumberingAfterBreak="0">
     <w:nsid w:val="6665072E"/>
     <w:multiLevelType w:val="hybridMultilevel"/>
     <w:tmpl w:val="37562FC4"/>
@@ -21907,7 +22249,7 @@
       </w:rPr>
     </w:lvl>
   </w:abstractNum>
-  <w:abstractNum w:abstractNumId="76" w15:restartNumberingAfterBreak="0">
+  <w:abstractNum w:abstractNumId="78" w15:restartNumberingAfterBreak="0">
     <w:nsid w:val="692C0820"/>
     <w:multiLevelType w:val="hybridMultilevel"/>
     <w:tmpl w:val="DE4EF008"/>
@@ -22020,7 +22362,7 @@
       </w:rPr>
     </w:lvl>
   </w:abstractNum>
-  <w:abstractNum w:abstractNumId="77" w15:restartNumberingAfterBreak="0">
+  <w:abstractNum w:abstractNumId="79" w15:restartNumberingAfterBreak="0">
     <w:nsid w:val="69BD4BF8"/>
     <w:multiLevelType w:val="hybridMultilevel"/>
     <w:tmpl w:val="4F221E98"/>
@@ -22133,7 +22475,7 @@
       </w:rPr>
     </w:lvl>
   </w:abstractNum>
-  <w:abstractNum w:abstractNumId="78" w15:restartNumberingAfterBreak="0">
+  <w:abstractNum w:abstractNumId="80" w15:restartNumberingAfterBreak="0">
     <w:nsid w:val="6A5B7E50"/>
     <w:multiLevelType w:val="hybridMultilevel"/>
     <w:tmpl w:val="4614DDD8"/>
@@ -22246,7 +22588,7 @@
       </w:rPr>
     </w:lvl>
   </w:abstractNum>
-  <w:abstractNum w:abstractNumId="79" w15:restartNumberingAfterBreak="0">
+  <w:abstractNum w:abstractNumId="81" w15:restartNumberingAfterBreak="0">
     <w:nsid w:val="6ABC09E5"/>
     <w:multiLevelType w:val="hybridMultilevel"/>
     <w:tmpl w:val="7F08D8A4"/>
@@ -22359,7 +22701,7 @@
       </w:rPr>
     </w:lvl>
   </w:abstractNum>
-  <w:abstractNum w:abstractNumId="80" w15:restartNumberingAfterBreak="0">
+  <w:abstractNum w:abstractNumId="82" w15:restartNumberingAfterBreak="0">
     <w:nsid w:val="6B630F65"/>
     <w:multiLevelType w:val="hybridMultilevel"/>
     <w:tmpl w:val="9CA04FF6"/>
@@ -22472,7 +22814,7 @@
       </w:rPr>
     </w:lvl>
   </w:abstractNum>
-  <w:abstractNum w:abstractNumId="81" w15:restartNumberingAfterBreak="0">
+  <w:abstractNum w:abstractNumId="83" w15:restartNumberingAfterBreak="0">
     <w:nsid w:val="6BAE47B8"/>
     <w:multiLevelType w:val="hybridMultilevel"/>
     <w:tmpl w:val="32B23D56"/>
@@ -22585,7 +22927,7 @@
       </w:rPr>
     </w:lvl>
   </w:abstractNum>
-  <w:abstractNum w:abstractNumId="82" w15:restartNumberingAfterBreak="0">
+  <w:abstractNum w:abstractNumId="84" w15:restartNumberingAfterBreak="0">
     <w:nsid w:val="6D4303F5"/>
     <w:multiLevelType w:val="hybridMultilevel"/>
     <w:tmpl w:val="817865C2"/>
@@ -22698,7 +23040,7 @@
       </w:rPr>
     </w:lvl>
   </w:abstractNum>
-  <w:abstractNum w:abstractNumId="83" w15:restartNumberingAfterBreak="0">
+  <w:abstractNum w:abstractNumId="85" w15:restartNumberingAfterBreak="0">
     <w:nsid w:val="6D6C119C"/>
     <w:multiLevelType w:val="hybridMultilevel"/>
     <w:tmpl w:val="6EEE063C"/>
@@ -22811,7 +23153,7 @@
       </w:rPr>
     </w:lvl>
   </w:abstractNum>
-  <w:abstractNum w:abstractNumId="84" w15:restartNumberingAfterBreak="0">
+  <w:abstractNum w:abstractNumId="86" w15:restartNumberingAfterBreak="0">
     <w:nsid w:val="6D8545C5"/>
     <w:multiLevelType w:val="hybridMultilevel"/>
     <w:tmpl w:val="D730D3C8"/>
@@ -22924,7 +23266,7 @@
       </w:rPr>
     </w:lvl>
   </w:abstractNum>
-  <w:abstractNum w:abstractNumId="85" w15:restartNumberingAfterBreak="0">
+  <w:abstractNum w:abstractNumId="87" w15:restartNumberingAfterBreak="0">
     <w:nsid w:val="71603B86"/>
     <w:multiLevelType w:val="hybridMultilevel"/>
     <w:tmpl w:val="9BA20FFE"/>
@@ -23037,7 +23379,7 @@
       </w:rPr>
     </w:lvl>
   </w:abstractNum>
-  <w:abstractNum w:abstractNumId="86" w15:restartNumberingAfterBreak="0">
+  <w:abstractNum w:abstractNumId="88" w15:restartNumberingAfterBreak="0">
     <w:nsid w:val="71F80622"/>
     <w:multiLevelType w:val="hybridMultilevel"/>
     <w:tmpl w:val="00AABF30"/>
@@ -23150,7 +23492,7 @@
       </w:rPr>
     </w:lvl>
   </w:abstractNum>
-  <w:abstractNum w:abstractNumId="87" w15:restartNumberingAfterBreak="0">
+  <w:abstractNum w:abstractNumId="89" w15:restartNumberingAfterBreak="0">
     <w:nsid w:val="74BC2429"/>
     <w:multiLevelType w:val="hybridMultilevel"/>
     <w:tmpl w:val="E138B350"/>
@@ -23263,7 +23605,7 @@
       </w:rPr>
     </w:lvl>
   </w:abstractNum>
-  <w:abstractNum w:abstractNumId="88" w15:restartNumberingAfterBreak="0">
+  <w:abstractNum w:abstractNumId="90" w15:restartNumberingAfterBreak="0">
     <w:nsid w:val="74F238D4"/>
     <w:multiLevelType w:val="hybridMultilevel"/>
     <w:tmpl w:val="CB8EAA92"/>
@@ -23376,7 +23718,7 @@
       </w:rPr>
     </w:lvl>
   </w:abstractNum>
-  <w:abstractNum w:abstractNumId="89" w15:restartNumberingAfterBreak="0">
+  <w:abstractNum w:abstractNumId="91" w15:restartNumberingAfterBreak="0">
     <w:nsid w:val="754B1275"/>
     <w:multiLevelType w:val="hybridMultilevel"/>
     <w:tmpl w:val="A74A6DC2"/>
@@ -23489,7 +23831,7 @@
       </w:rPr>
     </w:lvl>
   </w:abstractNum>
-  <w:abstractNum w:abstractNumId="90" w15:restartNumberingAfterBreak="0">
+  <w:abstractNum w:abstractNumId="92" w15:restartNumberingAfterBreak="0">
     <w:nsid w:val="76464022"/>
     <w:multiLevelType w:val="hybridMultilevel"/>
     <w:tmpl w:val="2ABCD994"/>
@@ -23602,7 +23944,7 @@
       </w:rPr>
     </w:lvl>
   </w:abstractNum>
-  <w:abstractNum w:abstractNumId="91" w15:restartNumberingAfterBreak="0">
+  <w:abstractNum w:abstractNumId="93" w15:restartNumberingAfterBreak="0">
     <w:nsid w:val="766A1A62"/>
     <w:multiLevelType w:val="hybridMultilevel"/>
     <w:tmpl w:val="BFB4F9CE"/>
@@ -23715,7 +24057,7 @@
       </w:rPr>
     </w:lvl>
   </w:abstractNum>
-  <w:abstractNum w:abstractNumId="92" w15:restartNumberingAfterBreak="0">
+  <w:abstractNum w:abstractNumId="94" w15:restartNumberingAfterBreak="0">
     <w:nsid w:val="77234066"/>
     <w:multiLevelType w:val="hybridMultilevel"/>
     <w:tmpl w:val="B492FC36"/>
@@ -23828,7 +24170,7 @@
       </w:rPr>
     </w:lvl>
   </w:abstractNum>
-  <w:abstractNum w:abstractNumId="93" w15:restartNumberingAfterBreak="0">
+  <w:abstractNum w:abstractNumId="95" w15:restartNumberingAfterBreak="0">
     <w:nsid w:val="78B0546F"/>
     <w:multiLevelType w:val="hybridMultilevel"/>
     <w:tmpl w:val="CBAAF6D6"/>
@@ -23941,7 +24283,7 @@
       </w:rPr>
     </w:lvl>
   </w:abstractNum>
-  <w:abstractNum w:abstractNumId="94" w15:restartNumberingAfterBreak="0">
+  <w:abstractNum w:abstractNumId="96" w15:restartNumberingAfterBreak="0">
     <w:nsid w:val="791902E7"/>
     <w:multiLevelType w:val="hybridMultilevel"/>
     <w:tmpl w:val="1188CF62"/>
@@ -24054,7 +24396,7 @@
       </w:rPr>
     </w:lvl>
   </w:abstractNum>
-  <w:abstractNum w:abstractNumId="95" w15:restartNumberingAfterBreak="0">
+  <w:abstractNum w:abstractNumId="97" w15:restartNumberingAfterBreak="0">
     <w:nsid w:val="7A4B6B89"/>
     <w:multiLevelType w:val="hybridMultilevel"/>
     <w:tmpl w:val="618246D6"/>
@@ -24167,7 +24509,7 @@
       </w:rPr>
     </w:lvl>
   </w:abstractNum>
-  <w:abstractNum w:abstractNumId="96" w15:restartNumberingAfterBreak="0">
+  <w:abstractNum w:abstractNumId="98" w15:restartNumberingAfterBreak="0">
     <w:nsid w:val="7AB71D2D"/>
     <w:multiLevelType w:val="hybridMultilevel"/>
     <w:tmpl w:val="20DAC2F8"/>
@@ -24280,7 +24622,7 @@
       </w:rPr>
     </w:lvl>
   </w:abstractNum>
-  <w:abstractNum w:abstractNumId="97" w15:restartNumberingAfterBreak="0">
+  <w:abstractNum w:abstractNumId="99" w15:restartNumberingAfterBreak="0">
     <w:nsid w:val="7EA60D08"/>
     <w:multiLevelType w:val="hybridMultilevel"/>
     <w:tmpl w:val="21FE530A"/>
@@ -24393,7 +24735,7 @@
       </w:rPr>
     </w:lvl>
   </w:abstractNum>
-  <w:abstractNum w:abstractNumId="98" w15:restartNumberingAfterBreak="0">
+  <w:abstractNum w:abstractNumId="100" w15:restartNumberingAfterBreak="0">
     <w:nsid w:val="7ED16488"/>
     <w:multiLevelType w:val="hybridMultilevel"/>
     <w:tmpl w:val="089C924C"/>
@@ -24509,7 +24851,7 @@
       </w:rPr>
     </w:lvl>
   </w:abstractNum>
-  <w:abstractNum w:abstractNumId="99" w15:restartNumberingAfterBreak="0">
+  <w:abstractNum w:abstractNumId="101" w15:restartNumberingAfterBreak="0">
     <w:nsid w:val="7F4B2551"/>
     <w:multiLevelType w:val="hybridMultilevel"/>
     <w:tmpl w:val="AAE838E2"/>
@@ -24623,304 +24965,310 @@
     </w:lvl>
   </w:abstractNum>
   <w:num w:numId="1" w16cid:durableId="2108692025">
+    <w:abstractNumId w:val="47"/>
+  </w:num>
+  <w:num w:numId="2" w16cid:durableId="1440180474">
+    <w:abstractNumId w:val="100"/>
+  </w:num>
+  <w:num w:numId="3" w16cid:durableId="214319789">
+    <w:abstractNumId w:val="30"/>
+  </w:num>
+  <w:num w:numId="4" w16cid:durableId="1438330099">
+    <w:abstractNumId w:val="21"/>
+  </w:num>
+  <w:num w:numId="5" w16cid:durableId="1425036509">
+    <w:abstractNumId w:val="93"/>
+  </w:num>
+  <w:num w:numId="6" w16cid:durableId="1071125253">
+    <w:abstractNumId w:val="65"/>
+  </w:num>
+  <w:num w:numId="7" w16cid:durableId="1114520327">
     <w:abstractNumId w:val="45"/>
   </w:num>
-  <w:num w:numId="2" w16cid:durableId="1440180474">
-    <w:abstractNumId w:val="98"/>
-  </w:num>
-  <w:num w:numId="3" w16cid:durableId="214319789">
-    <w:abstractNumId w:val="29"/>
-  </w:num>
-  <w:num w:numId="4" w16cid:durableId="1438330099">
-    <w:abstractNumId w:val="20"/>
-  </w:num>
-  <w:num w:numId="5" w16cid:durableId="1425036509">
-    <w:abstractNumId w:val="91"/>
-  </w:num>
-  <w:num w:numId="6" w16cid:durableId="1071125253">
-    <w:abstractNumId w:val="63"/>
-  </w:num>
-  <w:num w:numId="7" w16cid:durableId="1114520327">
-    <w:abstractNumId w:val="43"/>
-  </w:num>
   <w:num w:numId="8" w16cid:durableId="241837279">
-    <w:abstractNumId w:val="47"/>
+    <w:abstractNumId w:val="49"/>
   </w:num>
   <w:num w:numId="9" w16cid:durableId="1304887840">
-    <w:abstractNumId w:val="44"/>
+    <w:abstractNumId w:val="46"/>
   </w:num>
   <w:num w:numId="10" w16cid:durableId="880285039">
-    <w:abstractNumId w:val="86"/>
+    <w:abstractNumId w:val="88"/>
   </w:num>
   <w:num w:numId="11" w16cid:durableId="1808930970">
-    <w:abstractNumId w:val="4"/>
+    <w:abstractNumId w:val="5"/>
   </w:num>
   <w:num w:numId="12" w16cid:durableId="1997611159">
     <w:abstractNumId w:val="0"/>
   </w:num>
   <w:num w:numId="13" w16cid:durableId="1860122775">
+    <w:abstractNumId w:val="55"/>
+  </w:num>
+  <w:num w:numId="14" w16cid:durableId="574435910">
+    <w:abstractNumId w:val="87"/>
+  </w:num>
+  <w:num w:numId="15" w16cid:durableId="1169321378">
+    <w:abstractNumId w:val="42"/>
+  </w:num>
+  <w:num w:numId="16" w16cid:durableId="1556432589">
+    <w:abstractNumId w:val="78"/>
+  </w:num>
+  <w:num w:numId="17" w16cid:durableId="189539213">
+    <w:abstractNumId w:val="2"/>
+  </w:num>
+  <w:num w:numId="18" w16cid:durableId="1567380650">
+    <w:abstractNumId w:val="54"/>
+  </w:num>
+  <w:num w:numId="19" w16cid:durableId="1522284040">
+    <w:abstractNumId w:val="4"/>
+  </w:num>
+  <w:num w:numId="20" w16cid:durableId="1143888268">
+    <w:abstractNumId w:val="32"/>
+  </w:num>
+  <w:num w:numId="21" w16cid:durableId="1333944657">
+    <w:abstractNumId w:val="29"/>
+  </w:num>
+  <w:num w:numId="22" w16cid:durableId="1910654754">
+    <w:abstractNumId w:val="28"/>
+  </w:num>
+  <w:num w:numId="23" w16cid:durableId="2118475824">
+    <w:abstractNumId w:val="84"/>
+  </w:num>
+  <w:num w:numId="24" w16cid:durableId="2146969802">
+    <w:abstractNumId w:val="7"/>
+  </w:num>
+  <w:num w:numId="25" w16cid:durableId="1246113351">
+    <w:abstractNumId w:val="35"/>
+  </w:num>
+  <w:num w:numId="26" w16cid:durableId="1762334186">
+    <w:abstractNumId w:val="89"/>
+  </w:num>
+  <w:num w:numId="27" w16cid:durableId="1275013733">
+    <w:abstractNumId w:val="19"/>
+  </w:num>
+  <w:num w:numId="28" w16cid:durableId="301154437">
+    <w:abstractNumId w:val="94"/>
+  </w:num>
+  <w:num w:numId="29" w16cid:durableId="2025983920">
+    <w:abstractNumId w:val="90"/>
+  </w:num>
+  <w:num w:numId="30" w16cid:durableId="933703653">
+    <w:abstractNumId w:val="37"/>
+  </w:num>
+  <w:num w:numId="31" w16cid:durableId="1926452082">
+    <w:abstractNumId w:val="6"/>
+  </w:num>
+  <w:num w:numId="32" w16cid:durableId="1469083881">
+    <w:abstractNumId w:val="80"/>
+  </w:num>
+  <w:num w:numId="33" w16cid:durableId="1803882982">
+    <w:abstractNumId w:val="76"/>
+  </w:num>
+  <w:num w:numId="34" w16cid:durableId="998272361">
+    <w:abstractNumId w:val="18"/>
+  </w:num>
+  <w:num w:numId="35" w16cid:durableId="767584890">
+    <w:abstractNumId w:val="13"/>
+  </w:num>
+  <w:num w:numId="36" w16cid:durableId="541744174">
+    <w:abstractNumId w:val="10"/>
+  </w:num>
+  <w:num w:numId="37" w16cid:durableId="1992634692">
+    <w:abstractNumId w:val="40"/>
+  </w:num>
+  <w:num w:numId="38" w16cid:durableId="1824856660">
+    <w:abstractNumId w:val="57"/>
+  </w:num>
+  <w:num w:numId="39" w16cid:durableId="953363531">
+    <w:abstractNumId w:val="75"/>
+  </w:num>
+  <w:num w:numId="40" w16cid:durableId="199778993">
+    <w:abstractNumId w:val="74"/>
+  </w:num>
+  <w:num w:numId="41" w16cid:durableId="1427460530">
+    <w:abstractNumId w:val="71"/>
+  </w:num>
+  <w:num w:numId="42" w16cid:durableId="192423623">
+    <w:abstractNumId w:val="67"/>
+  </w:num>
+  <w:num w:numId="43" w16cid:durableId="87506173">
+    <w:abstractNumId w:val="79"/>
+  </w:num>
+  <w:num w:numId="44" w16cid:durableId="359865229">
+    <w:abstractNumId w:val="27"/>
+  </w:num>
+  <w:num w:numId="45" w16cid:durableId="124201940">
+    <w:abstractNumId w:val="25"/>
+  </w:num>
+  <w:num w:numId="46" w16cid:durableId="1662271699">
+    <w:abstractNumId w:val="20"/>
+  </w:num>
+  <w:num w:numId="47" w16cid:durableId="645625474">
+    <w:abstractNumId w:val="48"/>
+  </w:num>
+  <w:num w:numId="48" w16cid:durableId="673605019">
+    <w:abstractNumId w:val="43"/>
+  </w:num>
+  <w:num w:numId="49" w16cid:durableId="1382944537">
+    <w:abstractNumId w:val="72"/>
+  </w:num>
+  <w:num w:numId="50" w16cid:durableId="1169174620">
+    <w:abstractNumId w:val="99"/>
+  </w:num>
+  <w:num w:numId="51" w16cid:durableId="272438532">
+    <w:abstractNumId w:val="85"/>
+  </w:num>
+  <w:num w:numId="52" w16cid:durableId="673647182">
+    <w:abstractNumId w:val="3"/>
+  </w:num>
+  <w:num w:numId="53" w16cid:durableId="977490062">
+    <w:abstractNumId w:val="16"/>
+  </w:num>
+  <w:num w:numId="54" w16cid:durableId="754277657">
+    <w:abstractNumId w:val="58"/>
+  </w:num>
+  <w:num w:numId="55" w16cid:durableId="496921872">
+    <w:abstractNumId w:val="69"/>
+  </w:num>
+  <w:num w:numId="56" w16cid:durableId="285359758">
+    <w:abstractNumId w:val="22"/>
+  </w:num>
+  <w:num w:numId="57" w16cid:durableId="983390595">
+    <w:abstractNumId w:val="59"/>
+  </w:num>
+  <w:num w:numId="58" w16cid:durableId="1375427473">
+    <w:abstractNumId w:val="8"/>
+  </w:num>
+  <w:num w:numId="59" w16cid:durableId="1461461307">
+    <w:abstractNumId w:val="97"/>
+  </w:num>
+  <w:num w:numId="60" w16cid:durableId="1506745082">
+    <w:abstractNumId w:val="26"/>
+  </w:num>
+  <w:num w:numId="61" w16cid:durableId="468279468">
+    <w:abstractNumId w:val="98"/>
+  </w:num>
+  <w:num w:numId="62" w16cid:durableId="988249940">
+    <w:abstractNumId w:val="61"/>
+  </w:num>
+  <w:num w:numId="63" w16cid:durableId="831718214">
     <w:abstractNumId w:val="53"/>
   </w:num>
-  <w:num w:numId="14" w16cid:durableId="574435910">
-    <w:abstractNumId w:val="85"/>
+  <w:num w:numId="64" w16cid:durableId="1622881237">
+    <w:abstractNumId w:val="34"/>
   </w:num>
-  <w:num w:numId="15" w16cid:durableId="1169321378">
-    <w:abstractNumId w:val="40"/>
+  <w:num w:numId="65" w16cid:durableId="1275936982">
+    <w:abstractNumId w:val="17"/>
   </w:num>
-  <w:num w:numId="16" w16cid:durableId="1556432589">
-    <w:abstractNumId w:val="76"/>
+  <w:num w:numId="66" w16cid:durableId="476459157">
+    <w:abstractNumId w:val="11"/>
   </w:num>
-  <w:num w:numId="17" w16cid:durableId="189539213">
+  <w:num w:numId="67" w16cid:durableId="37510925">
+    <w:abstractNumId w:val="52"/>
+  </w:num>
+  <w:num w:numId="68" w16cid:durableId="351884471">
+    <w:abstractNumId w:val="38"/>
+  </w:num>
+  <w:num w:numId="69" w16cid:durableId="841815355">
+    <w:abstractNumId w:val="24"/>
+  </w:num>
+  <w:num w:numId="70" w16cid:durableId="1758938702">
+    <w:abstractNumId w:val="86"/>
+  </w:num>
+  <w:num w:numId="71" w16cid:durableId="1544751210">
+    <w:abstractNumId w:val="101"/>
+  </w:num>
+  <w:num w:numId="72" w16cid:durableId="1436948174">
+    <w:abstractNumId w:val="14"/>
+  </w:num>
+  <w:num w:numId="73" w16cid:durableId="313030822">
+    <w:abstractNumId w:val="62"/>
+  </w:num>
+  <w:num w:numId="74" w16cid:durableId="84303346">
+    <w:abstractNumId w:val="66"/>
+  </w:num>
+  <w:num w:numId="75" w16cid:durableId="128717158">
+    <w:abstractNumId w:val="41"/>
+  </w:num>
+  <w:num w:numId="76" w16cid:durableId="437719168">
+    <w:abstractNumId w:val="39"/>
+  </w:num>
+  <w:num w:numId="77" w16cid:durableId="1721397199">
+    <w:abstractNumId w:val="23"/>
+  </w:num>
+  <w:num w:numId="78" w16cid:durableId="2133667544">
+    <w:abstractNumId w:val="56"/>
+  </w:num>
+  <w:num w:numId="79" w16cid:durableId="132411700">
+    <w:abstractNumId w:val="33"/>
+  </w:num>
+  <w:num w:numId="80" w16cid:durableId="1113599702">
+    <w:abstractNumId w:val="92"/>
+  </w:num>
+  <w:num w:numId="81" w16cid:durableId="669914142">
+    <w:abstractNumId w:val="91"/>
+  </w:num>
+  <w:num w:numId="82" w16cid:durableId="879242492">
+    <w:abstractNumId w:val="81"/>
+  </w:num>
+  <w:num w:numId="83" w16cid:durableId="1347748016">
+    <w:abstractNumId w:val="12"/>
+  </w:num>
+  <w:num w:numId="84" w16cid:durableId="637875281">
+    <w:abstractNumId w:val="51"/>
+  </w:num>
+  <w:num w:numId="85" w16cid:durableId="923033786">
+    <w:abstractNumId w:val="96"/>
+  </w:num>
+  <w:num w:numId="86" w16cid:durableId="359938306">
+    <w:abstractNumId w:val="63"/>
+  </w:num>
+  <w:num w:numId="87" w16cid:durableId="1275289189">
+    <w:abstractNumId w:val="31"/>
+  </w:num>
+  <w:num w:numId="88" w16cid:durableId="2093157335">
+    <w:abstractNumId w:val="95"/>
+  </w:num>
+  <w:num w:numId="89" w16cid:durableId="1589801522">
+    <w:abstractNumId w:val="50"/>
+  </w:num>
+  <w:num w:numId="90" w16cid:durableId="1886217104">
+    <w:abstractNumId w:val="60"/>
+  </w:num>
+  <w:num w:numId="91" w16cid:durableId="214244422">
+    <w:abstractNumId w:val="68"/>
+  </w:num>
+  <w:num w:numId="92" w16cid:durableId="2056268748">
+    <w:abstractNumId w:val="70"/>
+  </w:num>
+  <w:num w:numId="93" w16cid:durableId="1229612478">
+    <w:abstractNumId w:val="83"/>
+  </w:num>
+  <w:num w:numId="94" w16cid:durableId="1600942464">
+    <w:abstractNumId w:val="15"/>
+  </w:num>
+  <w:num w:numId="95" w16cid:durableId="127477552">
+    <w:abstractNumId w:val="9"/>
+  </w:num>
+  <w:num w:numId="96" w16cid:durableId="620410">
+    <w:abstractNumId w:val="73"/>
+  </w:num>
+  <w:num w:numId="97" w16cid:durableId="476655433">
+    <w:abstractNumId w:val="44"/>
+  </w:num>
+  <w:num w:numId="98" w16cid:durableId="595944039">
+    <w:abstractNumId w:val="77"/>
+  </w:num>
+  <w:num w:numId="99" w16cid:durableId="1234780099">
+    <w:abstractNumId w:val="64"/>
+  </w:num>
+  <w:num w:numId="100" w16cid:durableId="1649899166">
+    <w:abstractNumId w:val="82"/>
+  </w:num>
+  <w:num w:numId="101" w16cid:durableId="68618536">
     <w:abstractNumId w:val="1"/>
   </w:num>
-  <w:num w:numId="18" w16cid:durableId="1567380650">
-    <w:abstractNumId w:val="52"/>
-  </w:num>
-  <w:num w:numId="19" w16cid:durableId="1522284040">
-    <w:abstractNumId w:val="3"/>
-  </w:num>
-  <w:num w:numId="20" w16cid:durableId="1143888268">
-    <w:abstractNumId w:val="31"/>
-  </w:num>
-  <w:num w:numId="21" w16cid:durableId="1333944657">
-    <w:abstractNumId w:val="28"/>
-  </w:num>
-  <w:num w:numId="22" w16cid:durableId="1910654754">
-    <w:abstractNumId w:val="27"/>
-  </w:num>
-  <w:num w:numId="23" w16cid:durableId="2118475824">
-    <w:abstractNumId w:val="82"/>
-  </w:num>
-  <w:num w:numId="24" w16cid:durableId="2146969802">
-    <w:abstractNumId w:val="6"/>
-  </w:num>
-  <w:num w:numId="25" w16cid:durableId="1246113351">
-    <w:abstractNumId w:val="34"/>
-  </w:num>
-  <w:num w:numId="26" w16cid:durableId="1762334186">
-    <w:abstractNumId w:val="87"/>
-  </w:num>
-  <w:num w:numId="27" w16cid:durableId="1275013733">
-    <w:abstractNumId w:val="18"/>
-  </w:num>
-  <w:num w:numId="28" w16cid:durableId="301154437">
-    <w:abstractNumId w:val="92"/>
-  </w:num>
-  <w:num w:numId="29" w16cid:durableId="2025983920">
-    <w:abstractNumId w:val="88"/>
-  </w:num>
-  <w:num w:numId="30" w16cid:durableId="933703653">
-    <w:abstractNumId w:val="35"/>
-  </w:num>
-  <w:num w:numId="31" w16cid:durableId="1926452082">
-    <w:abstractNumId w:val="5"/>
-  </w:num>
-  <w:num w:numId="32" w16cid:durableId="1469083881">
-    <w:abstractNumId w:val="78"/>
-  </w:num>
-  <w:num w:numId="33" w16cid:durableId="1803882982">
-    <w:abstractNumId w:val="74"/>
-  </w:num>
-  <w:num w:numId="34" w16cid:durableId="998272361">
-    <w:abstractNumId w:val="17"/>
-  </w:num>
-  <w:num w:numId="35" w16cid:durableId="767584890">
-    <w:abstractNumId w:val="12"/>
-  </w:num>
-  <w:num w:numId="36" w16cid:durableId="541744174">
-    <w:abstractNumId w:val="9"/>
-  </w:num>
-  <w:num w:numId="37" w16cid:durableId="1992634692">
-    <w:abstractNumId w:val="38"/>
-  </w:num>
-  <w:num w:numId="38" w16cid:durableId="1824856660">
-    <w:abstractNumId w:val="55"/>
-  </w:num>
-  <w:num w:numId="39" w16cid:durableId="953363531">
-    <w:abstractNumId w:val="73"/>
-  </w:num>
-  <w:num w:numId="40" w16cid:durableId="199778993">
-    <w:abstractNumId w:val="72"/>
-  </w:num>
-  <w:num w:numId="41" w16cid:durableId="1427460530">
-    <w:abstractNumId w:val="69"/>
-  </w:num>
-  <w:num w:numId="42" w16cid:durableId="192423623">
-    <w:abstractNumId w:val="65"/>
-  </w:num>
-  <w:num w:numId="43" w16cid:durableId="87506173">
-    <w:abstractNumId w:val="77"/>
-  </w:num>
-  <w:num w:numId="44" w16cid:durableId="359865229">
-    <w:abstractNumId w:val="26"/>
-  </w:num>
-  <w:num w:numId="45" w16cid:durableId="124201940">
-    <w:abstractNumId w:val="24"/>
-  </w:num>
-  <w:num w:numId="46" w16cid:durableId="1662271699">
-    <w:abstractNumId w:val="19"/>
-  </w:num>
-  <w:num w:numId="47" w16cid:durableId="645625474">
-    <w:abstractNumId w:val="46"/>
-  </w:num>
-  <w:num w:numId="48" w16cid:durableId="673605019">
-    <w:abstractNumId w:val="41"/>
-  </w:num>
-  <w:num w:numId="49" w16cid:durableId="1382944537">
-    <w:abstractNumId w:val="70"/>
-  </w:num>
-  <w:num w:numId="50" w16cid:durableId="1169174620">
-    <w:abstractNumId w:val="97"/>
-  </w:num>
-  <w:num w:numId="51" w16cid:durableId="272438532">
-    <w:abstractNumId w:val="83"/>
-  </w:num>
-  <w:num w:numId="52" w16cid:durableId="673647182">
-    <w:abstractNumId w:val="2"/>
-  </w:num>
-  <w:num w:numId="53" w16cid:durableId="977490062">
-    <w:abstractNumId w:val="15"/>
-  </w:num>
-  <w:num w:numId="54" w16cid:durableId="754277657">
-    <w:abstractNumId w:val="56"/>
-  </w:num>
-  <w:num w:numId="55" w16cid:durableId="496921872">
-    <w:abstractNumId w:val="67"/>
-  </w:num>
-  <w:num w:numId="56" w16cid:durableId="285359758">
-    <w:abstractNumId w:val="21"/>
-  </w:num>
-  <w:num w:numId="57" w16cid:durableId="983390595">
-    <w:abstractNumId w:val="57"/>
-  </w:num>
-  <w:num w:numId="58" w16cid:durableId="1375427473">
-    <w:abstractNumId w:val="7"/>
-  </w:num>
-  <w:num w:numId="59" w16cid:durableId="1461461307">
-    <w:abstractNumId w:val="95"/>
-  </w:num>
-  <w:num w:numId="60" w16cid:durableId="1506745082">
-    <w:abstractNumId w:val="25"/>
-  </w:num>
-  <w:num w:numId="61" w16cid:durableId="468279468">
-    <w:abstractNumId w:val="96"/>
-  </w:num>
-  <w:num w:numId="62" w16cid:durableId="988249940">
-    <w:abstractNumId w:val="59"/>
-  </w:num>
-  <w:num w:numId="63" w16cid:durableId="831718214">
-    <w:abstractNumId w:val="51"/>
-  </w:num>
-  <w:num w:numId="64" w16cid:durableId="1622881237">
-    <w:abstractNumId w:val="33"/>
-  </w:num>
-  <w:num w:numId="65" w16cid:durableId="1275936982">
-    <w:abstractNumId w:val="16"/>
-  </w:num>
-  <w:num w:numId="66" w16cid:durableId="476459157">
-    <w:abstractNumId w:val="10"/>
-  </w:num>
-  <w:num w:numId="67" w16cid:durableId="37510925">
-    <w:abstractNumId w:val="50"/>
-  </w:num>
-  <w:num w:numId="68" w16cid:durableId="351884471">
+  <w:num w:numId="102" w16cid:durableId="1902979352">
     <w:abstractNumId w:val="36"/>
-  </w:num>
-  <w:num w:numId="69" w16cid:durableId="841815355">
-    <w:abstractNumId w:val="23"/>
-  </w:num>
-  <w:num w:numId="70" w16cid:durableId="1758938702">
-    <w:abstractNumId w:val="84"/>
-  </w:num>
-  <w:num w:numId="71" w16cid:durableId="1544751210">
-    <w:abstractNumId w:val="99"/>
-  </w:num>
-  <w:num w:numId="72" w16cid:durableId="1436948174">
-    <w:abstractNumId w:val="13"/>
-  </w:num>
-  <w:num w:numId="73" w16cid:durableId="313030822">
-    <w:abstractNumId w:val="60"/>
-  </w:num>
-  <w:num w:numId="74" w16cid:durableId="84303346">
-    <w:abstractNumId w:val="64"/>
-  </w:num>
-  <w:num w:numId="75" w16cid:durableId="128717158">
-    <w:abstractNumId w:val="39"/>
-  </w:num>
-  <w:num w:numId="76" w16cid:durableId="437719168">
-    <w:abstractNumId w:val="37"/>
-  </w:num>
-  <w:num w:numId="77" w16cid:durableId="1721397199">
-    <w:abstractNumId w:val="22"/>
-  </w:num>
-  <w:num w:numId="78" w16cid:durableId="2133667544">
-    <w:abstractNumId w:val="54"/>
-  </w:num>
-  <w:num w:numId="79" w16cid:durableId="132411700">
-    <w:abstractNumId w:val="32"/>
-  </w:num>
-  <w:num w:numId="80" w16cid:durableId="1113599702">
-    <w:abstractNumId w:val="90"/>
-  </w:num>
-  <w:num w:numId="81" w16cid:durableId="669914142">
-    <w:abstractNumId w:val="89"/>
-  </w:num>
-  <w:num w:numId="82" w16cid:durableId="879242492">
-    <w:abstractNumId w:val="79"/>
-  </w:num>
-  <w:num w:numId="83" w16cid:durableId="1347748016">
-    <w:abstractNumId w:val="11"/>
-  </w:num>
-  <w:num w:numId="84" w16cid:durableId="637875281">
-    <w:abstractNumId w:val="49"/>
-  </w:num>
-  <w:num w:numId="85" w16cid:durableId="923033786">
-    <w:abstractNumId w:val="94"/>
-  </w:num>
-  <w:num w:numId="86" w16cid:durableId="359938306">
-    <w:abstractNumId w:val="61"/>
-  </w:num>
-  <w:num w:numId="87" w16cid:durableId="1275289189">
-    <w:abstractNumId w:val="30"/>
-  </w:num>
-  <w:num w:numId="88" w16cid:durableId="2093157335">
-    <w:abstractNumId w:val="93"/>
-  </w:num>
-  <w:num w:numId="89" w16cid:durableId="1589801522">
-    <w:abstractNumId w:val="48"/>
-  </w:num>
-  <w:num w:numId="90" w16cid:durableId="1886217104">
-    <w:abstractNumId w:val="58"/>
-  </w:num>
-  <w:num w:numId="91" w16cid:durableId="214244422">
-    <w:abstractNumId w:val="66"/>
-  </w:num>
-  <w:num w:numId="92" w16cid:durableId="2056268748">
-    <w:abstractNumId w:val="68"/>
-  </w:num>
-  <w:num w:numId="93" w16cid:durableId="1229612478">
-    <w:abstractNumId w:val="81"/>
-  </w:num>
-  <w:num w:numId="94" w16cid:durableId="1600942464">
-    <w:abstractNumId w:val="14"/>
-  </w:num>
-  <w:num w:numId="95" w16cid:durableId="127477552">
-    <w:abstractNumId w:val="8"/>
-  </w:num>
-  <w:num w:numId="96" w16cid:durableId="620410">
-    <w:abstractNumId w:val="71"/>
-  </w:num>
-  <w:num w:numId="97" w16cid:durableId="476655433">
-    <w:abstractNumId w:val="42"/>
-  </w:num>
-  <w:num w:numId="98" w16cid:durableId="595944039">
-    <w:abstractNumId w:val="75"/>
-  </w:num>
-  <w:num w:numId="99" w16cid:durableId="1234780099">
-    <w:abstractNumId w:val="62"/>
-  </w:num>
-  <w:num w:numId="100" w16cid:durableId="1649899166">
-    <w:abstractNumId w:val="80"/>
   </w:num>
 </w:numbering>
 </file>

</xml_diff>